<commit_message>
Checked mean and standard deviation
</commit_message>
<xml_diff>
--- a/FINAL-24.05.18.docx
+++ b/FINAL-24.05.18.docx
@@ -1,6 +1,6 @@
 
 <file path=word/document.xml><?xml version="1.0" encoding="utf-8"?>
-<w:document xmlns:wpc="http://schemas.microsoft.com/office/word/2010/wordprocessingCanvas" xmlns:mo="http://schemas.microsoft.com/office/mac/office/2008/main" xmlns:mc="http://schemas.openxmlformats.org/markup-compatibility/2006" xmlns:mv="urn:schemas-microsoft-com:mac:vml" xmlns:o="urn:schemas-microsoft-com:office:office" xmlns:r="http://schemas.openxmlformats.org/officeDocument/2006/relationships" xmlns:m="http://schemas.openxmlformats.org/officeDocument/2006/math" xmlns:v="urn:schemas-microsoft-com:vml" xmlns:wp14="http://schemas.microsoft.com/office/word/2010/wordprocessingDrawing" xmlns:wp="http://schemas.openxmlformats.org/drawingml/2006/wordprocessingDrawing" xmlns:w10="urn:schemas-microsoft-com:office:word" xmlns:w="http://schemas.openxmlformats.org/wordprocessingml/2006/main" xmlns:w14="http://schemas.microsoft.com/office/word/2010/wordml" xmlns:w15="http://schemas.microsoft.com/office/word/2012/wordml" xmlns:wpg="http://schemas.microsoft.com/office/word/2010/wordprocessingGroup" xmlns:wpi="http://schemas.microsoft.com/office/word/2010/wordprocessingInk" xmlns:wne="http://schemas.microsoft.com/office/word/2006/wordml" xmlns:wps="http://schemas.microsoft.com/office/word/2010/wordprocessingShape" mc:Ignorable="w14 w15 wp14">
+<w:document xmlns:wpc="http://schemas.microsoft.com/office/word/2010/wordprocessingCanvas" xmlns:cx="http://schemas.microsoft.com/office/drawing/2014/chartex" xmlns:cx1="http://schemas.microsoft.com/office/drawing/2015/9/8/chartex" xmlns:cx2="http://schemas.microsoft.com/office/drawing/2015/10/21/chartex" xmlns:cx3="http://schemas.microsoft.com/office/drawing/2016/5/9/chartex" xmlns:cx4="http://schemas.microsoft.com/office/drawing/2016/5/10/chartex" xmlns:cx5="http://schemas.microsoft.com/office/drawing/2016/5/11/chartex" xmlns:cx6="http://schemas.microsoft.com/office/drawing/2016/5/12/chartex" xmlns:cx7="http://schemas.microsoft.com/office/drawing/2016/5/13/chartex" xmlns:cx8="http://schemas.microsoft.com/office/drawing/2016/5/14/chartex" xmlns:mc="http://schemas.openxmlformats.org/markup-compatibility/2006" xmlns:aink="http://schemas.microsoft.com/office/drawing/2016/ink" xmlns:am3d="http://schemas.microsoft.com/office/drawing/2017/model3d" xmlns:o="urn:schemas-microsoft-com:office:office" xmlns:r="http://schemas.openxmlformats.org/officeDocument/2006/relationships" xmlns:m="http://schemas.openxmlformats.org/officeDocument/2006/math" xmlns:v="urn:schemas-microsoft-com:vml" xmlns:wp14="http://schemas.microsoft.com/office/word/2010/wordprocessingDrawing" xmlns:wp="http://schemas.openxmlformats.org/drawingml/2006/wordprocessingDrawing" xmlns:w10="urn:schemas-microsoft-com:office:word" xmlns:w="http://schemas.openxmlformats.org/wordprocessingml/2006/main" xmlns:w14="http://schemas.microsoft.com/office/word/2010/wordml" xmlns:w15="http://schemas.microsoft.com/office/word/2012/wordml" xmlns:w16cid="http://schemas.microsoft.com/office/word/2016/wordml/cid" xmlns:w16se="http://schemas.microsoft.com/office/word/2015/wordml/symex" xmlns:wpg="http://schemas.microsoft.com/office/word/2010/wordprocessingGroup" xmlns:wpi="http://schemas.microsoft.com/office/word/2010/wordprocessingInk" xmlns:wne="http://schemas.microsoft.com/office/word/2006/wordml" xmlns:wps="http://schemas.microsoft.com/office/word/2010/wordprocessingShape" mc:Ignorable="w14 w15 w16se w16cid wp14">
   <w:body>
     <w:p>
       <w:pPr>
@@ -1143,14 +1143,62 @@
           <w:sz w:val="20"/>
           <w:szCs w:val="20"/>
         </w:rPr>
-        <w:t>A strong education system is widely viewed as being vital for developing countries. Such a system needs competent teachers at its core. The McKinsey's report titled "How the world's best-performing school systems come out on top" provides ample evidence to suggest that the quality of teachers is fundamental to the performance of students (Barber and Mourshed, 2007). Increasingly many educators and researchers agree. For example, student performance has been shown to be strongly influenced by the professionalism of teachers (Desimone, 2009; Yoon</w:t>
-      </w:r>
-      <w:r>
-        <w:rPr>
-          <w:sz w:val="20"/>
-          <w:szCs w:val="20"/>
-        </w:rPr>
-        <w:t>, Ducan, Scarloss &amp; Shapley</w:t>
+        <w:t xml:space="preserve">A strong education system is widely viewed as being vital for developing countries. Such a system needs competent teachers at its core. The McKinsey's report titled "How the world's best-performing school systems come out on top" provides ample evidence to suggest that the quality of teachers is fundamental to the performance of students (Barber and </w:t>
+      </w:r>
+      <w:proofErr w:type="spellStart"/>
+      <w:r>
+        <w:rPr>
+          <w:sz w:val="20"/>
+          <w:szCs w:val="20"/>
+        </w:rPr>
+        <w:t>Mourshed</w:t>
+      </w:r>
+      <w:proofErr w:type="spellEnd"/>
+      <w:r>
+        <w:rPr>
+          <w:sz w:val="20"/>
+          <w:szCs w:val="20"/>
+        </w:rPr>
+        <w:t>, 2007). Increasingly many educators and researchers agree. For example, student performance has been shown to be strongly influenced by the professionalism of teachers (Desimone, 2009; Yoon</w:t>
+      </w:r>
+      <w:r>
+        <w:rPr>
+          <w:sz w:val="20"/>
+          <w:szCs w:val="20"/>
+        </w:rPr>
+        <w:t xml:space="preserve">, </w:t>
+      </w:r>
+      <w:proofErr w:type="spellStart"/>
+      <w:r>
+        <w:rPr>
+          <w:sz w:val="20"/>
+          <w:szCs w:val="20"/>
+        </w:rPr>
+        <w:t>Ducan</w:t>
+      </w:r>
+      <w:proofErr w:type="spellEnd"/>
+      <w:r>
+        <w:rPr>
+          <w:sz w:val="20"/>
+          <w:szCs w:val="20"/>
+        </w:rPr>
+        <w:t xml:space="preserve">, </w:t>
+      </w:r>
+      <w:proofErr w:type="spellStart"/>
+      <w:r>
+        <w:rPr>
+          <w:sz w:val="20"/>
+          <w:szCs w:val="20"/>
+        </w:rPr>
+        <w:t>Scarloss</w:t>
+      </w:r>
+      <w:proofErr w:type="spellEnd"/>
+      <w:r>
+        <w:rPr>
+          <w:sz w:val="20"/>
+          <w:szCs w:val="20"/>
+        </w:rPr>
+        <w:t xml:space="preserve"> &amp; Shapley</w:t>
       </w:r>
       <w:r>
         <w:rPr>
@@ -1178,7 +1226,23 @@
           <w:sz w:val="20"/>
           <w:szCs w:val="20"/>
         </w:rPr>
-        <w:t>, Addimando &amp; Veronese</w:t>
+        <w:t xml:space="preserve">, </w:t>
+      </w:r>
+      <w:proofErr w:type="spellStart"/>
+      <w:r>
+        <w:rPr>
+          <w:sz w:val="20"/>
+          <w:szCs w:val="20"/>
+        </w:rPr>
+        <w:t>Addimando</w:t>
+      </w:r>
+      <w:proofErr w:type="spellEnd"/>
+      <w:r>
+        <w:rPr>
+          <w:sz w:val="20"/>
+          <w:szCs w:val="20"/>
+        </w:rPr>
+        <w:t xml:space="preserve"> &amp; Veronese</w:t>
       </w:r>
       <w:r>
         <w:rPr>
@@ -1211,30 +1275,156 @@
           <w:sz w:val="20"/>
           <w:szCs w:val="20"/>
         </w:rPr>
-        <w:t>, Beltman, Broadley &amp;Weatherby-Fell</w:t>
-      </w:r>
+        <w:t xml:space="preserve">, </w:t>
+      </w:r>
+      <w:proofErr w:type="spellStart"/>
       <w:r>
         <w:rPr>
           <w:rFonts w:eastAsia="Times New Roman"/>
           <w:sz w:val="20"/>
           <w:szCs w:val="20"/>
         </w:rPr>
-        <w:t>, 2016). Many factors, including working conditions, status, and accomplishments, affect a teacher's actions and his or her teaching performance (Grion and Varisco, 2007). Teachers also are among professions that report the highest level of stress and dissatisfaction (Lomas,</w:t>
-      </w:r>
+        <w:t>Beltman</w:t>
+      </w:r>
+      <w:proofErr w:type="spellEnd"/>
       <w:r>
         <w:rPr>
           <w:rFonts w:eastAsia="Times New Roman"/>
           <w:sz w:val="20"/>
           <w:szCs w:val="20"/>
         </w:rPr>
-        <w:t xml:space="preserve"> Medina, Ivtzan, Rupprecht, &amp; Eiroa-Orosa,</w:t>
-      </w:r>
+        <w:t xml:space="preserve">, </w:t>
+      </w:r>
+      <w:proofErr w:type="spellStart"/>
       <w:r>
         <w:rPr>
           <w:rFonts w:eastAsia="Times New Roman"/>
           <w:sz w:val="20"/>
           <w:szCs w:val="20"/>
         </w:rPr>
+        <w:t>Broadley</w:t>
+      </w:r>
+      <w:proofErr w:type="spellEnd"/>
+      <w:r>
+        <w:rPr>
+          <w:rFonts w:eastAsia="Times New Roman"/>
+          <w:sz w:val="20"/>
+          <w:szCs w:val="20"/>
+        </w:rPr>
+        <w:t xml:space="preserve"> &amp;Weatherby-Fell</w:t>
+      </w:r>
+      <w:r>
+        <w:rPr>
+          <w:rFonts w:eastAsia="Times New Roman"/>
+          <w:sz w:val="20"/>
+          <w:szCs w:val="20"/>
+        </w:rPr>
+        <w:t>, 2016). Many factors, including working conditions, status, and accomplishments, affect a teacher's actions and his or her teaching performance (</w:t>
+      </w:r>
+      <w:proofErr w:type="spellStart"/>
+      <w:r>
+        <w:rPr>
+          <w:rFonts w:eastAsia="Times New Roman"/>
+          <w:sz w:val="20"/>
+          <w:szCs w:val="20"/>
+        </w:rPr>
+        <w:t>Grion</w:t>
+      </w:r>
+      <w:proofErr w:type="spellEnd"/>
+      <w:r>
+        <w:rPr>
+          <w:rFonts w:eastAsia="Times New Roman"/>
+          <w:sz w:val="20"/>
+          <w:szCs w:val="20"/>
+        </w:rPr>
+        <w:t xml:space="preserve"> and </w:t>
+      </w:r>
+      <w:proofErr w:type="spellStart"/>
+      <w:r>
+        <w:rPr>
+          <w:rFonts w:eastAsia="Times New Roman"/>
+          <w:sz w:val="20"/>
+          <w:szCs w:val="20"/>
+        </w:rPr>
+        <w:t>Varisco</w:t>
+      </w:r>
+      <w:proofErr w:type="spellEnd"/>
+      <w:r>
+        <w:rPr>
+          <w:rFonts w:eastAsia="Times New Roman"/>
+          <w:sz w:val="20"/>
+          <w:szCs w:val="20"/>
+        </w:rPr>
+        <w:t>, 2007). Teachers also are among professions that report the highest level of stress and dissatisfaction (Lomas,</w:t>
+      </w:r>
+      <w:r>
+        <w:rPr>
+          <w:rFonts w:eastAsia="Times New Roman"/>
+          <w:sz w:val="20"/>
+          <w:szCs w:val="20"/>
+        </w:rPr>
+        <w:t xml:space="preserve"> Medina, </w:t>
+      </w:r>
+      <w:proofErr w:type="spellStart"/>
+      <w:r>
+        <w:rPr>
+          <w:rFonts w:eastAsia="Times New Roman"/>
+          <w:sz w:val="20"/>
+          <w:szCs w:val="20"/>
+        </w:rPr>
+        <w:t>Ivtzan</w:t>
+      </w:r>
+      <w:proofErr w:type="spellEnd"/>
+      <w:r>
+        <w:rPr>
+          <w:rFonts w:eastAsia="Times New Roman"/>
+          <w:sz w:val="20"/>
+          <w:szCs w:val="20"/>
+        </w:rPr>
+        <w:t xml:space="preserve">, </w:t>
+      </w:r>
+      <w:proofErr w:type="spellStart"/>
+      <w:r>
+        <w:rPr>
+          <w:rFonts w:eastAsia="Times New Roman"/>
+          <w:sz w:val="20"/>
+          <w:szCs w:val="20"/>
+        </w:rPr>
+        <w:t>Rupprecht</w:t>
+      </w:r>
+      <w:proofErr w:type="spellEnd"/>
+      <w:r>
+        <w:rPr>
+          <w:rFonts w:eastAsia="Times New Roman"/>
+          <w:sz w:val="20"/>
+          <w:szCs w:val="20"/>
+        </w:rPr>
+        <w:t xml:space="preserve">, &amp; </w:t>
+      </w:r>
+      <w:proofErr w:type="spellStart"/>
+      <w:r>
+        <w:rPr>
+          <w:rFonts w:eastAsia="Times New Roman"/>
+          <w:sz w:val="20"/>
+          <w:szCs w:val="20"/>
+        </w:rPr>
+        <w:t>Eiroa-Orosa</w:t>
+      </w:r>
+      <w:proofErr w:type="spellEnd"/>
+      <w:r>
+        <w:rPr>
+          <w:rFonts w:eastAsia="Times New Roman"/>
+          <w:sz w:val="20"/>
+          <w:szCs w:val="20"/>
+        </w:rPr>
+        <w:t>,</w:t>
+      </w:r>
+      <w:r>
+        <w:rPr>
+          <w:rFonts w:eastAsia="Times New Roman"/>
+          <w:sz w:val="20"/>
+          <w:szCs w:val="20"/>
+        </w:rPr>
         <w:t xml:space="preserve"> 2017). </w:t>
       </w:r>
       <w:r>
@@ -1285,14 +1475,32 @@
           <w:sz w:val="20"/>
           <w:szCs w:val="20"/>
         </w:rPr>
-        <w:t xml:space="preserve">however ironically before attaining that level approximately 40-50% of teachers quit the profession in the first five years (Fantilli and McDougall, 2009). Several </w:t>
-      </w:r>
+        <w:t>however ironically before attaining that level approximately 40-50% of teachers quit the profession in the first five years (</w:t>
+      </w:r>
+      <w:proofErr w:type="spellStart"/>
       <w:r>
         <w:rPr>
           <w:rFonts w:eastAsia="Times New Roman"/>
           <w:sz w:val="20"/>
           <w:szCs w:val="20"/>
         </w:rPr>
+        <w:t>Fantilli</w:t>
+      </w:r>
+      <w:proofErr w:type="spellEnd"/>
+      <w:r>
+        <w:rPr>
+          <w:rFonts w:eastAsia="Times New Roman"/>
+          <w:sz w:val="20"/>
+          <w:szCs w:val="20"/>
+        </w:rPr>
+        <w:t xml:space="preserve"> and McDougall, 2009). Several </w:t>
+      </w:r>
+      <w:r>
+        <w:rPr>
+          <w:rFonts w:eastAsia="Times New Roman"/>
+          <w:sz w:val="20"/>
+          <w:szCs w:val="20"/>
+        </w:rPr>
         <w:t>investigates</w:t>
       </w:r>
       <w:r>
@@ -1358,7 +1566,25 @@
           <w:szCs w:val="20"/>
         </w:rPr>
         <w:lastRenderedPageBreak/>
-        <w:t>teachers encounter in the transition to be as professionals, including become sole responsibility and independence, deal with praxis shock, reality shock or transfer shock (Chaaban and Du, 2017).</w:t>
+        <w:t>teachers encounter in the transition to be as professionals, including become sole responsibility and independence, deal with praxis shock, reality shock or transfer shock (</w:t>
+      </w:r>
+      <w:proofErr w:type="spellStart"/>
+      <w:r>
+        <w:rPr>
+          <w:rFonts w:eastAsia="Times New Roman"/>
+          <w:sz w:val="20"/>
+          <w:szCs w:val="20"/>
+        </w:rPr>
+        <w:t>Chaaban</w:t>
+      </w:r>
+      <w:proofErr w:type="spellEnd"/>
+      <w:r>
+        <w:rPr>
+          <w:rFonts w:eastAsia="Times New Roman"/>
+          <w:sz w:val="20"/>
+          <w:szCs w:val="20"/>
+        </w:rPr>
+        <w:t xml:space="preserve"> and Du, 2017).</w:t>
       </w:r>
     </w:p>
     <w:p>
@@ -1726,7 +1952,43 @@
           <w:sz w:val="20"/>
           <w:szCs w:val="20"/>
         </w:rPr>
-        <w:t xml:space="preserve"> Kilpatrick, Abbott, Dallat, &amp; McClune,</w:t>
+        <w:t xml:space="preserve"> Kilpatrick, Abbott, </w:t>
+      </w:r>
+      <w:proofErr w:type="spellStart"/>
+      <w:r>
+        <w:rPr>
+          <w:color w:val="000000"/>
+          <w:sz w:val="20"/>
+          <w:szCs w:val="20"/>
+        </w:rPr>
+        <w:t>Dallat</w:t>
+      </w:r>
+      <w:proofErr w:type="spellEnd"/>
+      <w:r>
+        <w:rPr>
+          <w:color w:val="000000"/>
+          <w:sz w:val="20"/>
+          <w:szCs w:val="20"/>
+        </w:rPr>
+        <w:t xml:space="preserve">, &amp; </w:t>
+      </w:r>
+      <w:proofErr w:type="spellStart"/>
+      <w:r>
+        <w:rPr>
+          <w:color w:val="000000"/>
+          <w:sz w:val="20"/>
+          <w:szCs w:val="20"/>
+        </w:rPr>
+        <w:t>McClune</w:t>
+      </w:r>
+      <w:proofErr w:type="spellEnd"/>
+      <w:r>
+        <w:rPr>
+          <w:color w:val="000000"/>
+          <w:sz w:val="20"/>
+          <w:szCs w:val="20"/>
+        </w:rPr>
+        <w:t>,</w:t>
       </w:r>
       <w:r>
         <w:rPr>
@@ -2180,14 +2442,32 @@
           <w:sz w:val="20"/>
           <w:szCs w:val="20"/>
         </w:rPr>
-        <w:t xml:space="preserve"> in Canada Stiegelbauer (1992) suggests</w:t>
-      </w:r>
+        <w:t xml:space="preserve"> in Canada </w:t>
+      </w:r>
+      <w:proofErr w:type="spellStart"/>
       <w:r>
         <w:rPr>
           <w:color w:val="000000"/>
           <w:sz w:val="20"/>
           <w:szCs w:val="20"/>
         </w:rPr>
+        <w:t>Stiegelbauer</w:t>
+      </w:r>
+      <w:proofErr w:type="spellEnd"/>
+      <w:r>
+        <w:rPr>
+          <w:color w:val="000000"/>
+          <w:sz w:val="20"/>
+          <w:szCs w:val="20"/>
+        </w:rPr>
+        <w:t xml:space="preserve"> (1992) suggests</w:t>
+      </w:r>
+      <w:r>
+        <w:rPr>
+          <w:color w:val="000000"/>
+          <w:sz w:val="20"/>
+          <w:szCs w:val="20"/>
+        </w:rPr>
         <w:t xml:space="preserve"> that the </w:t>
       </w:r>
       <w:r>
@@ -2302,6 +2582,7 @@
         </w:rPr>
         <w:t xml:space="preserve"> (</w:t>
       </w:r>
+      <w:proofErr w:type="spellStart"/>
       <w:r>
         <w:rPr>
           <w:color w:val="000000"/>
@@ -2310,13 +2591,32 @@
         </w:rPr>
         <w:t>Kyriacou</w:t>
       </w:r>
+      <w:proofErr w:type="spellEnd"/>
       <w:r>
         <w:rPr>
           <w:color w:val="000000"/>
           <w:sz w:val="20"/>
           <w:szCs w:val="20"/>
         </w:rPr>
-        <w:t xml:space="preserve">, Hultren, &amp; Stephens, </w:t>
+        <w:t xml:space="preserve">, </w:t>
+      </w:r>
+      <w:proofErr w:type="spellStart"/>
+      <w:r>
+        <w:rPr>
+          <w:color w:val="000000"/>
+          <w:sz w:val="20"/>
+          <w:szCs w:val="20"/>
+        </w:rPr>
+        <w:t>Hultren</w:t>
+      </w:r>
+      <w:proofErr w:type="spellEnd"/>
+      <w:r>
+        <w:rPr>
+          <w:color w:val="000000"/>
+          <w:sz w:val="20"/>
+          <w:szCs w:val="20"/>
+        </w:rPr>
+        <w:t xml:space="preserve">, &amp; Stephens, </w:t>
       </w:r>
       <w:r>
         <w:rPr>
@@ -2475,7 +2775,25 @@
           <w:sz w:val="20"/>
           <w:szCs w:val="20"/>
         </w:rPr>
-        <w:t xml:space="preserve">It is seemingly difficult to pinpoint the reasons teaching as a career choice. Kyriacou et al. (1999) suggest that the differences in </w:t>
+        <w:t xml:space="preserve">It is seemingly difficult to pinpoint the reasons teaching as a career choice. </w:t>
+      </w:r>
+      <w:proofErr w:type="spellStart"/>
+      <w:r>
+        <w:rPr>
+          <w:color w:val="000000"/>
+          <w:sz w:val="20"/>
+          <w:szCs w:val="20"/>
+        </w:rPr>
+        <w:t>Kyriacou</w:t>
+      </w:r>
+      <w:proofErr w:type="spellEnd"/>
+      <w:r>
+        <w:rPr>
+          <w:color w:val="000000"/>
+          <w:sz w:val="20"/>
+          <w:szCs w:val="20"/>
+        </w:rPr>
+        <w:t xml:space="preserve"> et al. (1999) suggest that the differences in </w:t>
       </w:r>
       <w:r>
         <w:rPr>
@@ -2587,14 +2905,50 @@
           <w:sz w:val="20"/>
           <w:szCs w:val="20"/>
         </w:rPr>
-        <w:t xml:space="preserve">Job satisfaction is considered a motivating factor, and refers to how teachers generally feel about their jobs (Skaalvik and Skaalvik, 2015; Locke, 1976). Job satisfaction </w:t>
-      </w:r>
+        <w:t>Job satisfaction is considered a motivating factor, and refers to how teachers generally feel about their jobs (</w:t>
+      </w:r>
+      <w:proofErr w:type="spellStart"/>
       <w:r>
         <w:rPr>
           <w:rFonts w:eastAsia="Times New Roman"/>
           <w:sz w:val="20"/>
           <w:szCs w:val="20"/>
         </w:rPr>
+        <w:t>Skaalvik</w:t>
+      </w:r>
+      <w:proofErr w:type="spellEnd"/>
+      <w:r>
+        <w:rPr>
+          <w:rFonts w:eastAsia="Times New Roman"/>
+          <w:sz w:val="20"/>
+          <w:szCs w:val="20"/>
+        </w:rPr>
+        <w:t xml:space="preserve"> and </w:t>
+      </w:r>
+      <w:proofErr w:type="spellStart"/>
+      <w:r>
+        <w:rPr>
+          <w:rFonts w:eastAsia="Times New Roman"/>
+          <w:sz w:val="20"/>
+          <w:szCs w:val="20"/>
+        </w:rPr>
+        <w:t>Skaalvik</w:t>
+      </w:r>
+      <w:proofErr w:type="spellEnd"/>
+      <w:r>
+        <w:rPr>
+          <w:rFonts w:eastAsia="Times New Roman"/>
+          <w:sz w:val="20"/>
+          <w:szCs w:val="20"/>
+        </w:rPr>
+        <w:t xml:space="preserve">, 2015; Locke, 1976). Job satisfaction </w:t>
+      </w:r>
+      <w:r>
+        <w:rPr>
+          <w:rFonts w:eastAsia="Times New Roman"/>
+          <w:sz w:val="20"/>
+          <w:szCs w:val="20"/>
+        </w:rPr>
         <w:t>stimulates</w:t>
       </w:r>
       <w:r>
@@ -2603,7 +2957,61 @@
           <w:sz w:val="20"/>
           <w:szCs w:val="20"/>
         </w:rPr>
-        <w:t xml:space="preserve"> teachers' enthusiasm, teacher-student relationships, and teacher retention (Skaalvik and Skaalvik, 2010). When teachers are motivated and have a high degree of job satisfaction, their students perform better and become more motivated, resulting in the teachers themselves being motivated by their students' success. This positive cycle often continues (Czubaj, 1996).</w:t>
+        <w:t xml:space="preserve"> teachers' enthusiasm, teacher-student relationships, and teacher retention (</w:t>
+      </w:r>
+      <w:proofErr w:type="spellStart"/>
+      <w:r>
+        <w:rPr>
+          <w:rFonts w:eastAsia="Times New Roman"/>
+          <w:sz w:val="20"/>
+          <w:szCs w:val="20"/>
+        </w:rPr>
+        <w:t>Skaalvik</w:t>
+      </w:r>
+      <w:proofErr w:type="spellEnd"/>
+      <w:r>
+        <w:rPr>
+          <w:rFonts w:eastAsia="Times New Roman"/>
+          <w:sz w:val="20"/>
+          <w:szCs w:val="20"/>
+        </w:rPr>
+        <w:t xml:space="preserve"> and </w:t>
+      </w:r>
+      <w:proofErr w:type="spellStart"/>
+      <w:r>
+        <w:rPr>
+          <w:rFonts w:eastAsia="Times New Roman"/>
+          <w:sz w:val="20"/>
+          <w:szCs w:val="20"/>
+        </w:rPr>
+        <w:t>Skaalvik</w:t>
+      </w:r>
+      <w:proofErr w:type="spellEnd"/>
+      <w:r>
+        <w:rPr>
+          <w:rFonts w:eastAsia="Times New Roman"/>
+          <w:sz w:val="20"/>
+          <w:szCs w:val="20"/>
+        </w:rPr>
+        <w:t>, 2010). When teachers are motivated and have a high degree of job satisfaction, their students perform better and become more motivated, resulting in the teachers themselves being motivated by their students' success. This positive cycle often continues (</w:t>
+      </w:r>
+      <w:proofErr w:type="spellStart"/>
+      <w:r>
+        <w:rPr>
+          <w:rFonts w:eastAsia="Times New Roman"/>
+          <w:sz w:val="20"/>
+          <w:szCs w:val="20"/>
+        </w:rPr>
+        <w:t>Czubaj</w:t>
+      </w:r>
+      <w:proofErr w:type="spellEnd"/>
+      <w:r>
+        <w:rPr>
+          <w:rFonts w:eastAsia="Times New Roman"/>
+          <w:sz w:val="20"/>
+          <w:szCs w:val="20"/>
+        </w:rPr>
+        <w:t>, 1996).</w:t>
       </w:r>
     </w:p>
     <w:p>
@@ -2634,7 +3042,23 @@
           <w:sz w:val="20"/>
           <w:szCs w:val="20"/>
         </w:rPr>
-        <w:t xml:space="preserve"> theories of job satisfaction in educational settings is that of Herzberg, Mausner and Snyderman's (Dinham and Scott, 2000). Dinham and Scott (1997) </w:t>
+        <w:t xml:space="preserve"> theories of job satisfaction in educational settings is that of Herzberg, </w:t>
+      </w:r>
+      <w:proofErr w:type="spellStart"/>
+      <w:r>
+        <w:rPr>
+          <w:sz w:val="20"/>
+          <w:szCs w:val="20"/>
+        </w:rPr>
+        <w:t>Mausner</w:t>
+      </w:r>
+      <w:proofErr w:type="spellEnd"/>
+      <w:r>
+        <w:rPr>
+          <w:sz w:val="20"/>
+          <w:szCs w:val="20"/>
+        </w:rPr>
+        <w:t xml:space="preserve"> and Snyderman's (Dinham and Scott, 2000). Dinham and Scott (1997) </w:t>
       </w:r>
       <w:r>
         <w:rPr>
@@ -2886,7 +3310,23 @@
           <w:sz w:val="20"/>
           <w:szCs w:val="20"/>
         </w:rPr>
-        <w:t xml:space="preserve"> (Herzberg, Mausner, &amp; Snyderman, 1959)</w:t>
+        <w:t xml:space="preserve"> (Herzberg, </w:t>
+      </w:r>
+      <w:proofErr w:type="spellStart"/>
+      <w:r>
+        <w:rPr>
+          <w:sz w:val="20"/>
+          <w:szCs w:val="20"/>
+        </w:rPr>
+        <w:t>Mausner</w:t>
+      </w:r>
+      <w:proofErr w:type="spellEnd"/>
+      <w:r>
+        <w:rPr>
+          <w:sz w:val="20"/>
+          <w:szCs w:val="20"/>
+        </w:rPr>
+        <w:t>, &amp; Snyderman, 1959)</w:t>
       </w:r>
       <w:r>
         <w:rPr>
@@ -3136,28 +3576,119 @@
           <w:sz w:val="20"/>
           <w:szCs w:val="20"/>
         </w:rPr>
-        <w:t xml:space="preserve"> (Corbell</w:t>
-      </w:r>
-      <w:r>
-        <w:rPr>
-          <w:sz w:val="20"/>
-          <w:szCs w:val="20"/>
-        </w:rPr>
-        <w:t>, Osborne, &amp; Reiman, 2010; Høigaard, Giske, &amp; Sundsli</w:t>
-      </w:r>
-      <w:r>
-        <w:rPr>
-          <w:sz w:val="20"/>
-          <w:szCs w:val="20"/>
-        </w:rPr>
-        <w:t xml:space="preserve">, 2012; Malinen and Savolainen, 2016). </w:t>
-      </w:r>
-      <w:r>
-        <w:rPr>
-          <w:sz w:val="20"/>
-          <w:szCs w:val="20"/>
-        </w:rPr>
-        <w:t xml:space="preserve">Fantilli and McDougall (2009) </w:t>
+        <w:t xml:space="preserve"> (</w:t>
+      </w:r>
+      <w:proofErr w:type="spellStart"/>
+      <w:r>
+        <w:rPr>
+          <w:sz w:val="20"/>
+          <w:szCs w:val="20"/>
+        </w:rPr>
+        <w:t>Corbell</w:t>
+      </w:r>
+      <w:proofErr w:type="spellEnd"/>
+      <w:r>
+        <w:rPr>
+          <w:sz w:val="20"/>
+          <w:szCs w:val="20"/>
+        </w:rPr>
+        <w:t xml:space="preserve">, Osborne, &amp; Reiman, 2010; </w:t>
+      </w:r>
+      <w:proofErr w:type="spellStart"/>
+      <w:r>
+        <w:rPr>
+          <w:sz w:val="20"/>
+          <w:szCs w:val="20"/>
+        </w:rPr>
+        <w:t>Høigaard</w:t>
+      </w:r>
+      <w:proofErr w:type="spellEnd"/>
+      <w:r>
+        <w:rPr>
+          <w:sz w:val="20"/>
+          <w:szCs w:val="20"/>
+        </w:rPr>
+        <w:t xml:space="preserve">, </w:t>
+      </w:r>
+      <w:proofErr w:type="spellStart"/>
+      <w:r>
+        <w:rPr>
+          <w:sz w:val="20"/>
+          <w:szCs w:val="20"/>
+        </w:rPr>
+        <w:t>Giske</w:t>
+      </w:r>
+      <w:proofErr w:type="spellEnd"/>
+      <w:r>
+        <w:rPr>
+          <w:sz w:val="20"/>
+          <w:szCs w:val="20"/>
+        </w:rPr>
+        <w:t xml:space="preserve">, &amp; </w:t>
+      </w:r>
+      <w:proofErr w:type="spellStart"/>
+      <w:r>
+        <w:rPr>
+          <w:sz w:val="20"/>
+          <w:szCs w:val="20"/>
+        </w:rPr>
+        <w:t>Sundsli</w:t>
+      </w:r>
+      <w:proofErr w:type="spellEnd"/>
+      <w:r>
+        <w:rPr>
+          <w:sz w:val="20"/>
+          <w:szCs w:val="20"/>
+        </w:rPr>
+        <w:t xml:space="preserve">, 2012; </w:t>
+      </w:r>
+      <w:proofErr w:type="spellStart"/>
+      <w:r>
+        <w:rPr>
+          <w:sz w:val="20"/>
+          <w:szCs w:val="20"/>
+        </w:rPr>
+        <w:t>Malinen</w:t>
+      </w:r>
+      <w:proofErr w:type="spellEnd"/>
+      <w:r>
+        <w:rPr>
+          <w:sz w:val="20"/>
+          <w:szCs w:val="20"/>
+        </w:rPr>
+        <w:t xml:space="preserve"> and </w:t>
+      </w:r>
+      <w:proofErr w:type="spellStart"/>
+      <w:r>
+        <w:rPr>
+          <w:sz w:val="20"/>
+          <w:szCs w:val="20"/>
+        </w:rPr>
+        <w:t>Savolainen</w:t>
+      </w:r>
+      <w:proofErr w:type="spellEnd"/>
+      <w:r>
+        <w:rPr>
+          <w:sz w:val="20"/>
+          <w:szCs w:val="20"/>
+        </w:rPr>
+        <w:t xml:space="preserve">, 2016). </w:t>
+      </w:r>
+      <w:proofErr w:type="spellStart"/>
+      <w:r>
+        <w:rPr>
+          <w:sz w:val="20"/>
+          <w:szCs w:val="20"/>
+        </w:rPr>
+        <w:t>Fantilli</w:t>
+      </w:r>
+      <w:proofErr w:type="spellEnd"/>
+      <w:r>
+        <w:rPr>
+          <w:sz w:val="20"/>
+          <w:szCs w:val="20"/>
+        </w:rPr>
+        <w:t xml:space="preserve"> and McDougall (2009) </w:t>
       </w:r>
       <w:r>
         <w:rPr>
@@ -3276,7 +3807,23 @@
           <w:sz w:val="20"/>
           <w:szCs w:val="20"/>
         </w:rPr>
-        <w:t xml:space="preserve"> (Fantilli and McDougall, 2009)</w:t>
+        <w:t xml:space="preserve"> (</w:t>
+      </w:r>
+      <w:proofErr w:type="spellStart"/>
+      <w:r>
+        <w:rPr>
+          <w:sz w:val="20"/>
+          <w:szCs w:val="20"/>
+        </w:rPr>
+        <w:t>Fantilli</w:t>
+      </w:r>
+      <w:proofErr w:type="spellEnd"/>
+      <w:r>
+        <w:rPr>
+          <w:sz w:val="20"/>
+          <w:szCs w:val="20"/>
+        </w:rPr>
+        <w:t xml:space="preserve"> and McDougall, 2009)</w:t>
       </w:r>
       <w:r>
         <w:rPr>
@@ -3381,8 +3928,17 @@
           <w:sz w:val="20"/>
           <w:szCs w:val="20"/>
         </w:rPr>
-        <w:t>educational outcomes (Moè</w:t>
-      </w:r>
+        <w:t>educational outcomes (</w:t>
+      </w:r>
+      <w:proofErr w:type="spellStart"/>
+      <w:r>
+        <w:rPr>
+          <w:sz w:val="20"/>
+          <w:szCs w:val="20"/>
+        </w:rPr>
+        <w:t>Moè</w:t>
+      </w:r>
+      <w:proofErr w:type="spellEnd"/>
       <w:r>
         <w:rPr>
           <w:sz w:val="20"/>
@@ -3395,7 +3951,39 @@
           <w:sz w:val="20"/>
           <w:szCs w:val="20"/>
         </w:rPr>
-        <w:t xml:space="preserve"> Pazzaglia, &amp; Ronconi,</w:t>
+        <w:t xml:space="preserve"> </w:t>
+      </w:r>
+      <w:proofErr w:type="spellStart"/>
+      <w:r>
+        <w:rPr>
+          <w:sz w:val="20"/>
+          <w:szCs w:val="20"/>
+        </w:rPr>
+        <w:t>Pazzaglia</w:t>
+      </w:r>
+      <w:proofErr w:type="spellEnd"/>
+      <w:r>
+        <w:rPr>
+          <w:sz w:val="20"/>
+          <w:szCs w:val="20"/>
+        </w:rPr>
+        <w:t xml:space="preserve">, &amp; </w:t>
+      </w:r>
+      <w:proofErr w:type="spellStart"/>
+      <w:r>
+        <w:rPr>
+          <w:sz w:val="20"/>
+          <w:szCs w:val="20"/>
+        </w:rPr>
+        <w:t>Ronconi</w:t>
+      </w:r>
+      <w:proofErr w:type="spellEnd"/>
+      <w:r>
+        <w:rPr>
+          <w:sz w:val="20"/>
+          <w:szCs w:val="20"/>
+        </w:rPr>
+        <w:t>,</w:t>
       </w:r>
       <w:r>
         <w:rPr>
@@ -3404,12 +3992,21 @@
         </w:rPr>
         <w:t xml:space="preserve"> 2010). </w:t>
       </w:r>
-      <w:r>
-        <w:rPr>
-          <w:sz w:val="20"/>
-          <w:szCs w:val="20"/>
-        </w:rPr>
-        <w:t xml:space="preserve">Chaaban and Du (2017) </w:t>
+      <w:proofErr w:type="spellStart"/>
+      <w:r>
+        <w:rPr>
+          <w:sz w:val="20"/>
+          <w:szCs w:val="20"/>
+        </w:rPr>
+        <w:t>Chaaban</w:t>
+      </w:r>
+      <w:proofErr w:type="spellEnd"/>
+      <w:r>
+        <w:rPr>
+          <w:sz w:val="20"/>
+          <w:szCs w:val="20"/>
+        </w:rPr>
+        <w:t xml:space="preserve"> and Du (2017) </w:t>
       </w:r>
       <w:r>
         <w:rPr>
@@ -3451,7 +4048,23 @@
           <w:sz w:val="20"/>
           <w:szCs w:val="20"/>
         </w:rPr>
-        <w:t>with mentoring support, are often find in the novice teachers at threat of quitting their job (Chaaban and Du, 2017).</w:t>
+        <w:t>with mentoring support, are often find in the novice teachers at threat of quitting their job (</w:t>
+      </w:r>
+      <w:proofErr w:type="spellStart"/>
+      <w:r>
+        <w:rPr>
+          <w:sz w:val="20"/>
+          <w:szCs w:val="20"/>
+        </w:rPr>
+        <w:t>Chaaban</w:t>
+      </w:r>
+      <w:proofErr w:type="spellEnd"/>
+      <w:r>
+        <w:rPr>
+          <w:sz w:val="20"/>
+          <w:szCs w:val="20"/>
+        </w:rPr>
+        <w:t xml:space="preserve"> and Du, 2017).</w:t>
       </w:r>
     </w:p>
     <w:bookmarkEnd w:id="0"/>
@@ -3536,14 +4149,46 @@
           <w:sz w:val="20"/>
           <w:szCs w:val="20"/>
         </w:rPr>
-        <w:t>The findings (Dinham and Scott, 1997) show that most significant aspects in determining teacher satisfaction derived from intrinsic factors of Sergiovanni (1967) and Herzberg et al. (1959</w:t>
-      </w:r>
-      <w:r>
-        <w:rPr>
-          <w:sz w:val="20"/>
-          <w:szCs w:val="20"/>
-        </w:rPr>
-        <w:t xml:space="preserve">). Although a slightly difference from Sergiovanni’s findings, </w:t>
+        <w:t xml:space="preserve">The findings (Dinham and Scott, 1997) show that most significant aspects in determining teacher satisfaction derived from intrinsic factors of </w:t>
+      </w:r>
+      <w:proofErr w:type="spellStart"/>
+      <w:r>
+        <w:rPr>
+          <w:sz w:val="20"/>
+          <w:szCs w:val="20"/>
+        </w:rPr>
+        <w:t>Sergiovanni</w:t>
+      </w:r>
+      <w:proofErr w:type="spellEnd"/>
+      <w:r>
+        <w:rPr>
+          <w:sz w:val="20"/>
+          <w:szCs w:val="20"/>
+        </w:rPr>
+        <w:t xml:space="preserve"> (1967) and Herzberg et al. (1959</w:t>
+      </w:r>
+      <w:r>
+        <w:rPr>
+          <w:sz w:val="20"/>
+          <w:szCs w:val="20"/>
+        </w:rPr>
+        <w:t xml:space="preserve">). Although a slightly difference from </w:t>
+      </w:r>
+      <w:proofErr w:type="spellStart"/>
+      <w:r>
+        <w:rPr>
+          <w:sz w:val="20"/>
+          <w:szCs w:val="20"/>
+        </w:rPr>
+        <w:t>Sergiovanni’s</w:t>
+      </w:r>
+      <w:proofErr w:type="spellEnd"/>
+      <w:r>
+        <w:rPr>
+          <w:sz w:val="20"/>
+          <w:szCs w:val="20"/>
+        </w:rPr>
+        <w:t xml:space="preserve"> findings, </w:t>
       </w:r>
       <w:r>
         <w:rPr>
@@ -3839,7 +4484,43 @@
           <w:sz w:val="20"/>
           <w:szCs w:val="20"/>
         </w:rPr>
-        <w:t>While the similarities in these findings are significant, there is one major difference. Dinham and Scott (1997, 2000) also identify so-called school-based factors, which fall between the intrinsic rewards and extrinsic hindrances, and which is where there is most variation among schools. School-based factors include school leadership, climate and decision making, and school reputation and infrastructure (Dinham and Scott, 1997). These school-based factors differ from satisfiers because they are not intrinsic to the teacher and they differ from hygiene factors because they have the capacity to increase job satisfaction (Dinham and Scott, 1998). Skaalvik and Skaalvik (2011) find that teachers’ sense of belonging, often associated with job satisfaction, can be connected to sup</w:t>
+        <w:t xml:space="preserve">While the similarities in these findings are significant, there is one major difference. Dinham and Scott (1997, 2000) also identify so-called school-based factors, which fall between the intrinsic rewards and extrinsic hindrances, and which is where there is most variation among schools. School-based factors include school leadership, climate and decision making, and school reputation and infrastructure (Dinham and Scott, 1997). These school-based factors differ from satisfiers because they are not intrinsic to the teacher and they differ from hygiene factors because they have the capacity to increase job satisfaction (Dinham and Scott, 1998). </w:t>
+      </w:r>
+      <w:proofErr w:type="spellStart"/>
+      <w:r>
+        <w:rPr>
+          <w:color w:val="000000"/>
+          <w:sz w:val="20"/>
+          <w:szCs w:val="20"/>
+        </w:rPr>
+        <w:t>Skaalvik</w:t>
+      </w:r>
+      <w:proofErr w:type="spellEnd"/>
+      <w:r>
+        <w:rPr>
+          <w:color w:val="000000"/>
+          <w:sz w:val="20"/>
+          <w:szCs w:val="20"/>
+        </w:rPr>
+        <w:t xml:space="preserve"> and </w:t>
+      </w:r>
+      <w:proofErr w:type="spellStart"/>
+      <w:r>
+        <w:rPr>
+          <w:color w:val="000000"/>
+          <w:sz w:val="20"/>
+          <w:szCs w:val="20"/>
+        </w:rPr>
+        <w:t>Skaalvik</w:t>
+      </w:r>
+      <w:proofErr w:type="spellEnd"/>
+      <w:r>
+        <w:rPr>
+          <w:color w:val="000000"/>
+          <w:sz w:val="20"/>
+          <w:szCs w:val="20"/>
+        </w:rPr>
+        <w:t xml:space="preserve"> (2011) find that teachers’ sense of belonging, often associated with job satisfaction, can be connected to sup</w:t>
       </w:r>
       <w:r>
         <w:rPr>
@@ -4128,14 +4809,32 @@
           <w:sz w:val="20"/>
           <w:szCs w:val="20"/>
         </w:rPr>
-        <w:t>, Nevill, &amp; Allan</w:t>
-      </w:r>
+        <w:t xml:space="preserve">, </w:t>
+      </w:r>
+      <w:proofErr w:type="spellStart"/>
       <w:r>
         <w:rPr>
           <w:color w:val="000000"/>
           <w:sz w:val="20"/>
           <w:szCs w:val="20"/>
         </w:rPr>
+        <w:t>Nevill</w:t>
+      </w:r>
+      <w:proofErr w:type="spellEnd"/>
+      <w:r>
+        <w:rPr>
+          <w:color w:val="000000"/>
+          <w:sz w:val="20"/>
+          <w:szCs w:val="20"/>
+        </w:rPr>
+        <w:t>, &amp; Allan</w:t>
+      </w:r>
+      <w:r>
+        <w:rPr>
+          <w:color w:val="000000"/>
+          <w:sz w:val="20"/>
+          <w:szCs w:val="20"/>
+        </w:rPr>
         <w:t xml:space="preserve">, 2004). </w:t>
       </w:r>
       <w:r>
@@ -4248,14 +4947,32 @@
           <w:sz w:val="20"/>
           <w:szCs w:val="20"/>
         </w:rPr>
-        <w:t>ed colleagues (Clotfelter, Ladd</w:t>
-      </w:r>
+        <w:t>ed colleagues (</w:t>
+      </w:r>
+      <w:proofErr w:type="spellStart"/>
       <w:r>
         <w:rPr>
           <w:color w:val="000000"/>
           <w:sz w:val="20"/>
           <w:szCs w:val="20"/>
         </w:rPr>
+        <w:t>Clotfelter</w:t>
+      </w:r>
+      <w:proofErr w:type="spellEnd"/>
+      <w:r>
+        <w:rPr>
+          <w:color w:val="000000"/>
+          <w:sz w:val="20"/>
+          <w:szCs w:val="20"/>
+        </w:rPr>
+        <w:t>, Ladd</w:t>
+      </w:r>
+      <w:r>
+        <w:rPr>
+          <w:color w:val="000000"/>
+          <w:sz w:val="20"/>
+          <w:szCs w:val="20"/>
+        </w:rPr>
         <w:t>,</w:t>
       </w:r>
       <w:r>
@@ -4264,14 +4981,32 @@
           <w:sz w:val="20"/>
           <w:szCs w:val="20"/>
         </w:rPr>
-        <w:t xml:space="preserve"> &amp; Vigdor,</w:t>
-      </w:r>
+        <w:t xml:space="preserve"> &amp; </w:t>
+      </w:r>
+      <w:proofErr w:type="spellStart"/>
       <w:r>
         <w:rPr>
           <w:color w:val="000000"/>
           <w:sz w:val="20"/>
           <w:szCs w:val="20"/>
         </w:rPr>
+        <w:t>Vigdor</w:t>
+      </w:r>
+      <w:proofErr w:type="spellEnd"/>
+      <w:r>
+        <w:rPr>
+          <w:color w:val="000000"/>
+          <w:sz w:val="20"/>
+          <w:szCs w:val="20"/>
+        </w:rPr>
+        <w:t>,</w:t>
+      </w:r>
+      <w:r>
+        <w:rPr>
+          <w:color w:val="000000"/>
+          <w:sz w:val="20"/>
+          <w:szCs w:val="20"/>
+        </w:rPr>
         <w:t xml:space="preserve"> 2005; Johnson, 2004). </w:t>
       </w:r>
       <w:r>
@@ -4312,7 +5047,25 @@
           <w:sz w:val="20"/>
           <w:szCs w:val="20"/>
         </w:rPr>
-        <w:t>first- and second-year teachers, Kardos and Moore Johnson (2007) reveal</w:t>
+        <w:t xml:space="preserve">first- and second-year teachers, </w:t>
+      </w:r>
+      <w:proofErr w:type="spellStart"/>
+      <w:r>
+        <w:rPr>
+          <w:color w:val="000000"/>
+          <w:sz w:val="20"/>
+          <w:szCs w:val="20"/>
+        </w:rPr>
+        <w:t>Kardos</w:t>
+      </w:r>
+      <w:proofErr w:type="spellEnd"/>
+      <w:r>
+        <w:rPr>
+          <w:color w:val="000000"/>
+          <w:sz w:val="20"/>
+          <w:szCs w:val="20"/>
+        </w:rPr>
+        <w:t xml:space="preserve"> and Moore Johnson (2007) reveal</w:t>
       </w:r>
       <w:r>
         <w:rPr>
@@ -4458,6 +5211,7 @@
         </w:rPr>
         <w:t>In Vietnam, education has always been a cornerstone of national development, as the Vietnamese government reserves nearly 20 percent of public expenditures for education (OECD, 2011). However, in the era of globalization, there are concerns that the Vietnamese education system falls short to equip its population with necessary skills in a more competitive economy (</w:t>
       </w:r>
+      <w:proofErr w:type="spellStart"/>
       <w:r>
         <w:rPr>
           <w:rFonts w:eastAsia="Times New Roman"/>
@@ -4466,7 +5220,40 @@
           <w:szCs w:val="20"/>
           <w:shd w:val="clear" w:color="auto" w:fill="FFFFFF"/>
         </w:rPr>
-        <w:t>Bodewig, Badiani-Magnusson, Macdonald, Newhouse, &amp; Rutkowski</w:t>
+        <w:t>Bodewig</w:t>
+      </w:r>
+      <w:proofErr w:type="spellEnd"/>
+      <w:r>
+        <w:rPr>
+          <w:rFonts w:eastAsia="Times New Roman"/>
+          <w:color w:val="000000"/>
+          <w:sz w:val="20"/>
+          <w:szCs w:val="20"/>
+          <w:shd w:val="clear" w:color="auto" w:fill="FFFFFF"/>
+        </w:rPr>
+        <w:t xml:space="preserve">, </w:t>
+      </w:r>
+      <w:proofErr w:type="spellStart"/>
+      <w:r>
+        <w:rPr>
+          <w:rFonts w:eastAsia="Times New Roman"/>
+          <w:color w:val="000000"/>
+          <w:sz w:val="20"/>
+          <w:szCs w:val="20"/>
+          <w:shd w:val="clear" w:color="auto" w:fill="FFFFFF"/>
+        </w:rPr>
+        <w:t>Badiani</w:t>
+      </w:r>
+      <w:proofErr w:type="spellEnd"/>
+      <w:r>
+        <w:rPr>
+          <w:rFonts w:eastAsia="Times New Roman"/>
+          <w:color w:val="000000"/>
+          <w:sz w:val="20"/>
+          <w:szCs w:val="20"/>
+          <w:shd w:val="clear" w:color="auto" w:fill="FFFFFF"/>
+        </w:rPr>
+        <w:t>-Magnusson, Macdonald, Newhouse, &amp; Rutkowski</w:t>
       </w:r>
       <w:r>
         <w:rPr>
@@ -4837,7 +5624,25 @@
           <w:sz w:val="20"/>
           <w:szCs w:val="20"/>
         </w:rPr>
-        <w:t>. The survey focused on two main issues: (i) the reason for chosen teaching as career; (ii) the main factors that af</w:t>
+        <w:t>. The survey focused on two main issues: (</w:t>
+      </w:r>
+      <w:proofErr w:type="spellStart"/>
+      <w:r>
+        <w:rPr>
+          <w:color w:val="000000"/>
+          <w:sz w:val="20"/>
+          <w:szCs w:val="20"/>
+        </w:rPr>
+        <w:t>i</w:t>
+      </w:r>
+      <w:proofErr w:type="spellEnd"/>
+      <w:r>
+        <w:rPr>
+          <w:color w:val="000000"/>
+          <w:sz w:val="20"/>
+          <w:szCs w:val="20"/>
+        </w:rPr>
+        <w:t>) the reason for chosen teaching as career; (ii) the main factors that af</w:t>
       </w:r>
       <w:r>
         <w:rPr>
@@ -5098,7 +5903,23 @@
           <w:sz w:val="20"/>
           <w:szCs w:val="20"/>
         </w:rPr>
-        <w:t>area (Ha Giang province), (2) n</w:t>
+        <w:t xml:space="preserve">area (Ha </w:t>
+      </w:r>
+      <w:proofErr w:type="spellStart"/>
+      <w:r>
+        <w:rPr>
+          <w:sz w:val="20"/>
+          <w:szCs w:val="20"/>
+        </w:rPr>
+        <w:t>Giang</w:t>
+      </w:r>
+      <w:proofErr w:type="spellEnd"/>
+      <w:r>
+        <w:rPr>
+          <w:sz w:val="20"/>
+          <w:szCs w:val="20"/>
+        </w:rPr>
+        <w:t xml:space="preserve"> province), (2) n</w:t>
       </w:r>
       <w:r>
         <w:rPr>
@@ -5135,7 +5956,23 @@
           <w:sz w:val="20"/>
           <w:szCs w:val="20"/>
         </w:rPr>
-        <w:t xml:space="preserve">ed river delta area (Hai Phong province), </w:t>
+        <w:t xml:space="preserve">ed river delta area (Hai </w:t>
+      </w:r>
+      <w:proofErr w:type="spellStart"/>
+      <w:r>
+        <w:rPr>
+          <w:sz w:val="20"/>
+          <w:szCs w:val="20"/>
+        </w:rPr>
+        <w:t>Phong</w:t>
+      </w:r>
+      <w:proofErr w:type="spellEnd"/>
+      <w:r>
+        <w:rPr>
+          <w:sz w:val="20"/>
+          <w:szCs w:val="20"/>
+        </w:rPr>
+        <w:t xml:space="preserve"> province), </w:t>
       </w:r>
       <w:r>
         <w:rPr>
@@ -5177,7 +6014,23 @@
           <w:sz w:val="20"/>
           <w:szCs w:val="20"/>
         </w:rPr>
-        <w:t>delta region (Can Tho province).</w:t>
+        <w:t xml:space="preserve">delta region (Can </w:t>
+      </w:r>
+      <w:proofErr w:type="spellStart"/>
+      <w:r>
+        <w:rPr>
+          <w:sz w:val="20"/>
+          <w:szCs w:val="20"/>
+        </w:rPr>
+        <w:t>Tho</w:t>
+      </w:r>
+      <w:proofErr w:type="spellEnd"/>
+      <w:r>
+        <w:rPr>
+          <w:sz w:val="20"/>
+          <w:szCs w:val="20"/>
+        </w:rPr>
+        <w:t xml:space="preserve"> province).</w:t>
       </w:r>
     </w:p>
     <w:p>
@@ -5680,8 +6533,20 @@
                 <w:szCs w:val="20"/>
                 <w:lang w:eastAsia="vi-VN"/>
               </w:rPr>
-              <w:t>Ha Giang</w:t>
-            </w:r>
+              <w:t xml:space="preserve">Ha </w:t>
+            </w:r>
+            <w:proofErr w:type="spellStart"/>
+            <w:r>
+              <w:rPr>
+                <w:rFonts w:eastAsia="Times New Roman"/>
+                <w:color w:val="000000"/>
+                <w:sz w:val="20"/>
+                <w:szCs w:val="20"/>
+                <w:lang w:eastAsia="vi-VN"/>
+              </w:rPr>
+              <w:t>Giang</w:t>
+            </w:r>
+            <w:proofErr w:type="spellEnd"/>
           </w:p>
         </w:tc>
         <w:tc>
@@ -5966,8 +6831,20 @@
                 <w:szCs w:val="20"/>
                 <w:lang w:eastAsia="vi-VN"/>
               </w:rPr>
-              <w:t>Hai Phong</w:t>
-            </w:r>
+              <w:t xml:space="preserve">Hai </w:t>
+            </w:r>
+            <w:proofErr w:type="spellStart"/>
+            <w:r>
+              <w:rPr>
+                <w:rFonts w:eastAsia="Times New Roman"/>
+                <w:color w:val="000000"/>
+                <w:sz w:val="20"/>
+                <w:szCs w:val="20"/>
+                <w:lang w:eastAsia="vi-VN"/>
+              </w:rPr>
+              <w:t>Phong</w:t>
+            </w:r>
+            <w:proofErr w:type="spellEnd"/>
           </w:p>
         </w:tc>
         <w:tc>
@@ -6549,8 +7426,20 @@
                 <w:lang w:eastAsia="vi-VN"/>
               </w:rPr>
               <w:lastRenderedPageBreak/>
-              <w:t>Can Tho</w:t>
-            </w:r>
+              <w:t xml:space="preserve">Can </w:t>
+            </w:r>
+            <w:proofErr w:type="spellStart"/>
+            <w:r>
+              <w:rPr>
+                <w:rFonts w:eastAsia="Times New Roman"/>
+                <w:color w:val="000000"/>
+                <w:sz w:val="20"/>
+                <w:szCs w:val="20"/>
+                <w:lang w:eastAsia="vi-VN"/>
+              </w:rPr>
+              <w:t>Tho</w:t>
+            </w:r>
+            <w:proofErr w:type="spellEnd"/>
           </w:p>
         </w:tc>
         <w:tc>
@@ -9164,12 +10053,13 @@
             <w:r>
               <w:rPr>
                 <w:rFonts w:eastAsia="Times New Roman"/>
-                <w:color w:val="000000"/>
                 <w:sz w:val="20"/>
                 <w:szCs w:val="20"/>
               </w:rPr>
               <w:t>2.76</w:t>
             </w:r>
+            <w:bookmarkStart w:id="1" w:name="_GoBack"/>
+            <w:bookmarkEnd w:id="1"/>
           </w:p>
         </w:tc>
         <w:tc>
@@ -11426,15 +12316,16 @@
           <w:sz w:val="20"/>
           <w:szCs w:val="20"/>
         </w:rPr>
-        <w:t>, 1994; Joseph &amp; Green, 1986; Kyr</w:t>
-      </w:r>
+        <w:t xml:space="preserve">, 1994; Joseph &amp; Green, 1986; </w:t>
+      </w:r>
+      <w:proofErr w:type="spellStart"/>
       <w:r>
         <w:rPr>
           <w:color w:val="000000" w:themeColor="text1"/>
           <w:sz w:val="20"/>
           <w:szCs w:val="20"/>
         </w:rPr>
-        <w:t>iacou &amp; Coulthard, 2000; Moran et al.</w:t>
+        <w:t>Kyr</w:t>
       </w:r>
       <w:r>
         <w:rPr>
@@ -11442,7 +12333,60 @@
           <w:sz w:val="20"/>
           <w:szCs w:val="20"/>
         </w:rPr>
-        <w:t>, 2001; Richardson &amp; Watt, 2006; Tudhope, 1944; Valentine, 1934)</w:t>
+        <w:t>iacou</w:t>
+      </w:r>
+      <w:proofErr w:type="spellEnd"/>
+      <w:r>
+        <w:rPr>
+          <w:color w:val="000000" w:themeColor="text1"/>
+          <w:sz w:val="20"/>
+          <w:szCs w:val="20"/>
+        </w:rPr>
+        <w:t xml:space="preserve"> &amp; </w:t>
+      </w:r>
+      <w:proofErr w:type="spellStart"/>
+      <w:r>
+        <w:rPr>
+          <w:color w:val="000000" w:themeColor="text1"/>
+          <w:sz w:val="20"/>
+          <w:szCs w:val="20"/>
+        </w:rPr>
+        <w:t>Coulthard</w:t>
+      </w:r>
+      <w:proofErr w:type="spellEnd"/>
+      <w:r>
+        <w:rPr>
+          <w:color w:val="000000" w:themeColor="text1"/>
+          <w:sz w:val="20"/>
+          <w:szCs w:val="20"/>
+        </w:rPr>
+        <w:t>, 2000; Moran et al.</w:t>
+      </w:r>
+      <w:r>
+        <w:rPr>
+          <w:color w:val="000000" w:themeColor="text1"/>
+          <w:sz w:val="20"/>
+          <w:szCs w:val="20"/>
+        </w:rPr>
+        <w:t xml:space="preserve">, 2001; Richardson &amp; Watt, 2006; </w:t>
+      </w:r>
+      <w:proofErr w:type="spellStart"/>
+      <w:r>
+        <w:rPr>
+          <w:color w:val="000000" w:themeColor="text1"/>
+          <w:sz w:val="20"/>
+          <w:szCs w:val="20"/>
+        </w:rPr>
+        <w:t>Tudhope</w:t>
+      </w:r>
+      <w:proofErr w:type="spellEnd"/>
+      <w:r>
+        <w:rPr>
+          <w:color w:val="000000" w:themeColor="text1"/>
+          <w:sz w:val="20"/>
+          <w:szCs w:val="20"/>
+        </w:rPr>
+        <w:t>, 1944; Valentine, 1934)</w:t>
       </w:r>
       <w:r>
         <w:rPr>
@@ -11674,7 +12618,55 @@
           <w:sz w:val="20"/>
           <w:szCs w:val="20"/>
         </w:rPr>
-        <w:t xml:space="preserve">Brunei (Yong, 1995), Zimbabwe (Chivore, 1988), Cameroon (Abangma, 1981), and Jamaica (Bastick, 1999), have showed that the extrinsic motives </w:t>
+        <w:t>Brunei (Yong, 1995), Zimbabwe (</w:t>
+      </w:r>
+      <w:proofErr w:type="spellStart"/>
+      <w:r>
+        <w:rPr>
+          <w:sz w:val="20"/>
+          <w:szCs w:val="20"/>
+        </w:rPr>
+        <w:t>Chivore</w:t>
+      </w:r>
+      <w:proofErr w:type="spellEnd"/>
+      <w:r>
+        <w:rPr>
+          <w:sz w:val="20"/>
+          <w:szCs w:val="20"/>
+        </w:rPr>
+        <w:t>, 1988), Cameroon (</w:t>
+      </w:r>
+      <w:proofErr w:type="spellStart"/>
+      <w:r>
+        <w:rPr>
+          <w:sz w:val="20"/>
+          <w:szCs w:val="20"/>
+        </w:rPr>
+        <w:t>Abangma</w:t>
+      </w:r>
+      <w:proofErr w:type="spellEnd"/>
+      <w:r>
+        <w:rPr>
+          <w:sz w:val="20"/>
+          <w:szCs w:val="20"/>
+        </w:rPr>
+        <w:t>, 1981), and Jamaica (</w:t>
+      </w:r>
+      <w:proofErr w:type="spellStart"/>
+      <w:r>
+        <w:rPr>
+          <w:sz w:val="20"/>
+          <w:szCs w:val="20"/>
+        </w:rPr>
+        <w:t>Bastick</w:t>
+      </w:r>
+      <w:proofErr w:type="spellEnd"/>
+      <w:r>
+        <w:rPr>
+          <w:sz w:val="20"/>
+          <w:szCs w:val="20"/>
+        </w:rPr>
+        <w:t xml:space="preserve">, 1999), have showed that the extrinsic motives </w:t>
       </w:r>
       <w:r>
         <w:rPr>
@@ -13436,12 +14428,21 @@
           <w:szCs w:val="20"/>
         </w:rPr>
       </w:pPr>
-      <w:r>
-        <w:rPr>
-          <w:sz w:val="20"/>
-          <w:szCs w:val="20"/>
-        </w:rPr>
-        <w:t xml:space="preserve">Zeytinoglu et al. (2007) affirms that low job satisfaction, abilities, and heavy work are connected. </w:t>
+      <w:proofErr w:type="spellStart"/>
+      <w:r>
+        <w:rPr>
+          <w:sz w:val="20"/>
+          <w:szCs w:val="20"/>
+        </w:rPr>
+        <w:t>Zeytinoglu</w:t>
+      </w:r>
+      <w:proofErr w:type="spellEnd"/>
+      <w:r>
+        <w:rPr>
+          <w:sz w:val="20"/>
+          <w:szCs w:val="20"/>
+        </w:rPr>
+        <w:t xml:space="preserve"> et al. (2007) affirms that low job satisfaction, abilities, and heavy work are connected. </w:t>
       </w:r>
       <w:r>
         <w:rPr>
@@ -13715,7 +14716,39 @@
           <w:sz w:val="20"/>
           <w:szCs w:val="20"/>
         </w:rPr>
-        <w:t>, Kardos, Kauffman, Preske, &amp; Johnson</w:t>
+        <w:t xml:space="preserve">, </w:t>
+      </w:r>
+      <w:proofErr w:type="spellStart"/>
+      <w:r>
+        <w:rPr>
+          <w:sz w:val="20"/>
+          <w:szCs w:val="20"/>
+        </w:rPr>
+        <w:t>Kardos</w:t>
+      </w:r>
+      <w:proofErr w:type="spellEnd"/>
+      <w:r>
+        <w:rPr>
+          <w:sz w:val="20"/>
+          <w:szCs w:val="20"/>
+        </w:rPr>
+        <w:t xml:space="preserve">, Kauffman, </w:t>
+      </w:r>
+      <w:proofErr w:type="spellStart"/>
+      <w:r>
+        <w:rPr>
+          <w:sz w:val="20"/>
+          <w:szCs w:val="20"/>
+        </w:rPr>
+        <w:t>Preske</w:t>
+      </w:r>
+      <w:proofErr w:type="spellEnd"/>
+      <w:r>
+        <w:rPr>
+          <w:sz w:val="20"/>
+          <w:szCs w:val="20"/>
+        </w:rPr>
+        <w:t>, &amp; Johnson</w:t>
       </w:r>
       <w:r>
         <w:rPr>
@@ -13956,7 +14989,23 @@
           <w:sz w:val="20"/>
           <w:szCs w:val="20"/>
         </w:rPr>
-        <w:t xml:space="preserve"> novice teachers and their supervisor/mentors since they were new in the career. Maghradi (1999) </w:t>
+        <w:t xml:space="preserve"> novice teachers and their supervisor/mentors since they were new in the career. </w:t>
+      </w:r>
+      <w:proofErr w:type="spellStart"/>
+      <w:r>
+        <w:rPr>
+          <w:sz w:val="20"/>
+          <w:szCs w:val="20"/>
+        </w:rPr>
+        <w:t>Maghradi</w:t>
+      </w:r>
+      <w:proofErr w:type="spellEnd"/>
+      <w:r>
+        <w:rPr>
+          <w:sz w:val="20"/>
+          <w:szCs w:val="20"/>
+        </w:rPr>
+        <w:t xml:space="preserve"> (1999) </w:t>
       </w:r>
       <w:r>
         <w:rPr>
@@ -14101,7 +15150,23 @@
           <w:sz w:val="20"/>
           <w:szCs w:val="20"/>
         </w:rPr>
-        <w:t xml:space="preserve"> (Nias, 1996; Shan, 1998; Dinham and Scott, </w:t>
+        <w:t xml:space="preserve"> (</w:t>
+      </w:r>
+      <w:proofErr w:type="spellStart"/>
+      <w:r>
+        <w:rPr>
+          <w:sz w:val="20"/>
+          <w:szCs w:val="20"/>
+        </w:rPr>
+        <w:t>Nias</w:t>
+      </w:r>
+      <w:proofErr w:type="spellEnd"/>
+      <w:r>
+        <w:rPr>
+          <w:sz w:val="20"/>
+          <w:szCs w:val="20"/>
+        </w:rPr>
+        <w:t xml:space="preserve">, 1996; Shan, 1998; Dinham and Scott, </w:t>
       </w:r>
       <w:r>
         <w:rPr>
@@ -14348,7 +15413,23 @@
           <w:sz w:val="20"/>
           <w:szCs w:val="20"/>
         </w:rPr>
-        <w:t xml:space="preserve"> Sweiss,</w:t>
+        <w:t xml:space="preserve"> </w:t>
+      </w:r>
+      <w:proofErr w:type="spellStart"/>
+      <w:r>
+        <w:rPr>
+          <w:sz w:val="20"/>
+          <w:szCs w:val="20"/>
+        </w:rPr>
+        <w:t>Sweiss</w:t>
+      </w:r>
+      <w:proofErr w:type="spellEnd"/>
+      <w:r>
+        <w:rPr>
+          <w:sz w:val="20"/>
+          <w:szCs w:val="20"/>
+        </w:rPr>
+        <w:t>,</w:t>
       </w:r>
       <w:r>
         <w:rPr>
@@ -17279,11 +18360,20 @@
             <w:r>
               <w:rPr>
                 <w:rFonts w:eastAsia="Times New Roman"/>
-                <w:color w:val="000000"/>
+                <w:color w:val="FF0000"/>
                 <w:sz w:val="20"/>
                 <w:szCs w:val="20"/>
               </w:rPr>
               <w:t>2.42</w:t>
+            </w:r>
+            <w:r>
+              <w:rPr>
+                <w:rFonts w:eastAsia="Times New Roman"/>
+                <w:color w:val="FF0000"/>
+                <w:sz w:val="20"/>
+                <w:szCs w:val="20"/>
+              </w:rPr>
+              <w:t>(2.58)</w:t>
             </w:r>
           </w:p>
         </w:tc>
@@ -17564,7 +18654,7 @@
             <w:r>
               <w:rPr>
                 <w:rFonts w:eastAsia="Times New Roman"/>
-                <w:color w:val="000000"/>
+                <w:color w:val="FF0000"/>
                 <w:sz w:val="20"/>
                 <w:szCs w:val="20"/>
               </w:rPr>
@@ -17573,11 +18663,20 @@
             <w:r>
               <w:rPr>
                 <w:rFonts w:eastAsia="Times New Roman"/>
-                <w:color w:val="000000"/>
+                <w:color w:val="FF0000"/>
                 <w:sz w:val="20"/>
                 <w:szCs w:val="20"/>
               </w:rPr>
               <w:t>0</w:t>
+            </w:r>
+            <w:r>
+              <w:rPr>
+                <w:rFonts w:eastAsia="Times New Roman"/>
+                <w:color w:val="FF0000"/>
+                <w:sz w:val="20"/>
+                <w:szCs w:val="20"/>
+              </w:rPr>
+              <w:t>(2.10)</w:t>
             </w:r>
           </w:p>
         </w:tc>
@@ -18259,11 +19358,20 @@
             <w:r>
               <w:rPr>
                 <w:rFonts w:eastAsia="Times New Roman"/>
-                <w:color w:val="000000"/>
+                <w:color w:val="FF0000"/>
                 <w:sz w:val="20"/>
                 <w:szCs w:val="20"/>
               </w:rPr>
               <w:t>2.81</w:t>
+            </w:r>
+            <w:r>
+              <w:rPr>
+                <w:rFonts w:eastAsia="Times New Roman"/>
+                <w:color w:val="FF0000"/>
+                <w:sz w:val="20"/>
+                <w:szCs w:val="20"/>
+              </w:rPr>
+              <w:t>(2.19)</w:t>
             </w:r>
           </w:p>
         </w:tc>
@@ -19040,7 +20148,7 @@
             <w:r>
               <w:rPr>
                 <w:rFonts w:eastAsia="Times New Roman"/>
-                <w:color w:val="000000"/>
+                <w:color w:val="FF0000"/>
                 <w:sz w:val="20"/>
                 <w:szCs w:val="20"/>
               </w:rPr>
@@ -19049,11 +20157,20 @@
             <w:r>
               <w:rPr>
                 <w:rFonts w:eastAsia="Times New Roman"/>
-                <w:color w:val="000000"/>
+                <w:color w:val="FF0000"/>
                 <w:sz w:val="20"/>
                 <w:szCs w:val="20"/>
               </w:rPr>
               <w:t>0</w:t>
+            </w:r>
+            <w:r>
+              <w:rPr>
+                <w:rFonts w:eastAsia="Times New Roman"/>
+                <w:color w:val="FF0000"/>
+                <w:sz w:val="20"/>
+                <w:szCs w:val="20"/>
+              </w:rPr>
+              <w:t>(2.60)</w:t>
             </w:r>
           </w:p>
         </w:tc>
@@ -20403,11 +21520,20 @@
             <w:r>
               <w:rPr>
                 <w:rFonts w:eastAsia="Times New Roman"/>
-                <w:color w:val="000000"/>
+                <w:color w:val="FF0000"/>
                 <w:sz w:val="20"/>
                 <w:szCs w:val="20"/>
               </w:rPr>
               <w:t>2.68</w:t>
+            </w:r>
+            <w:r>
+              <w:rPr>
+                <w:rFonts w:eastAsia="Times New Roman"/>
+                <w:color w:val="FF0000"/>
+                <w:sz w:val="20"/>
+                <w:szCs w:val="20"/>
+              </w:rPr>
+              <w:t>(2.32)</w:t>
             </w:r>
           </w:p>
         </w:tc>
@@ -20688,11 +21814,20 @@
             <w:r>
               <w:rPr>
                 <w:rFonts w:eastAsia="Times New Roman"/>
-                <w:color w:val="000000"/>
+                <w:color w:val="FF0000"/>
                 <w:sz w:val="20"/>
                 <w:szCs w:val="20"/>
               </w:rPr>
               <w:t>2.64</w:t>
+            </w:r>
+            <w:r>
+              <w:rPr>
+                <w:rFonts w:eastAsia="Times New Roman"/>
+                <w:color w:val="FF0000"/>
+                <w:sz w:val="20"/>
+                <w:szCs w:val="20"/>
+              </w:rPr>
+              <w:t>(2.36)</w:t>
             </w:r>
           </w:p>
         </w:tc>
@@ -21733,11 +22868,20 @@
             <w:r>
               <w:rPr>
                 <w:rFonts w:eastAsia="Times New Roman"/>
-                <w:color w:val="000000"/>
+                <w:color w:val="FF0000"/>
                 <w:sz w:val="20"/>
                 <w:szCs w:val="20"/>
               </w:rPr>
               <w:t>3.12</w:t>
+            </w:r>
+            <w:r>
+              <w:rPr>
+                <w:rFonts w:eastAsia="Times New Roman"/>
+                <w:color w:val="FF0000"/>
+                <w:sz w:val="20"/>
+                <w:szCs w:val="20"/>
+              </w:rPr>
+              <w:t>(1.88)</w:t>
             </w:r>
           </w:p>
         </w:tc>
@@ -23692,11 +24836,20 @@
             <w:r>
               <w:rPr>
                 <w:rFonts w:eastAsia="Times New Roman"/>
-                <w:color w:val="000000"/>
+                <w:color w:val="FF0000"/>
                 <w:sz w:val="20"/>
                 <w:szCs w:val="20"/>
               </w:rPr>
               <w:t>2.72</w:t>
+            </w:r>
+            <w:r>
+              <w:rPr>
+                <w:rFonts w:eastAsia="Times New Roman"/>
+                <w:color w:val="FF0000"/>
+                <w:sz w:val="20"/>
+                <w:szCs w:val="20"/>
+              </w:rPr>
+              <w:t>(2.28)</w:t>
             </w:r>
           </w:p>
         </w:tc>
@@ -23968,11 +25121,20 @@
             <w:r>
               <w:rPr>
                 <w:rFonts w:eastAsia="Times New Roman"/>
-                <w:color w:val="000000"/>
+                <w:color w:val="FF0000"/>
                 <w:sz w:val="20"/>
                 <w:szCs w:val="20"/>
               </w:rPr>
               <w:t>2.66</w:t>
+            </w:r>
+            <w:r>
+              <w:rPr>
+                <w:rFonts w:eastAsia="Times New Roman"/>
+                <w:color w:val="FF0000"/>
+                <w:sz w:val="20"/>
+                <w:szCs w:val="20"/>
+              </w:rPr>
+              <w:t>(2.34)</w:t>
             </w:r>
           </w:p>
         </w:tc>
@@ -24997,6 +26159,7 @@
                 <w:sz w:val="20"/>
                 <w:szCs w:val="20"/>
               </w:rPr>
+              <w:lastRenderedPageBreak/>
               <w:t>Principals are often appointed because they know the right people and not because of their competence.</w:t>
             </w:r>
           </w:p>
@@ -25748,8 +26911,6 @@
                 <w:szCs w:val="20"/>
               </w:rPr>
             </w:pPr>
-            <w:bookmarkStart w:id="1" w:name="_GoBack"/>
-            <w:bookmarkEnd w:id="1"/>
             <w:r>
               <w:rPr>
                 <w:rFonts w:eastAsia="Times New Roman"/>
@@ -26527,11 +27688,20 @@
             <w:r>
               <w:rPr>
                 <w:rFonts w:eastAsia="Times New Roman"/>
-                <w:color w:val="000000"/>
+                <w:color w:val="FF0000"/>
                 <w:sz w:val="20"/>
                 <w:szCs w:val="20"/>
               </w:rPr>
               <w:t>2.54</w:t>
+            </w:r>
+            <w:r>
+              <w:rPr>
+                <w:rFonts w:eastAsia="Times New Roman"/>
+                <w:color w:val="FF0000"/>
+                <w:sz w:val="20"/>
+                <w:szCs w:val="20"/>
+              </w:rPr>
+              <w:t>(2.46)</w:t>
             </w:r>
           </w:p>
         </w:tc>
@@ -27083,11 +28253,20 @@
             <w:r>
               <w:rPr>
                 <w:rFonts w:eastAsia="Times New Roman"/>
-                <w:color w:val="000000"/>
+                <w:color w:val="FF0000"/>
                 <w:sz w:val="20"/>
                 <w:szCs w:val="20"/>
               </w:rPr>
               <w:t>2.64</w:t>
+            </w:r>
+            <w:r>
+              <w:rPr>
+                <w:rFonts w:eastAsia="Times New Roman"/>
+                <w:color w:val="FF0000"/>
+                <w:sz w:val="20"/>
+                <w:szCs w:val="20"/>
+              </w:rPr>
+              <w:t>(2.36)</w:t>
             </w:r>
           </w:p>
         </w:tc>
@@ -27494,7 +28673,25 @@
           <w:sz w:val="20"/>
           <w:szCs w:val="20"/>
         </w:rPr>
-        <w:t xml:space="preserve"> the same level</w:t>
+        <w:t xml:space="preserve"> </w:t>
+      </w:r>
+      <w:proofErr w:type="spellStart"/>
+      <w:r>
+        <w:rPr>
+          <w:rFonts w:eastAsia="Times New Roman"/>
+          <w:sz w:val="20"/>
+          <w:szCs w:val="20"/>
+        </w:rPr>
+        <w:t>the</w:t>
+      </w:r>
+      <w:proofErr w:type="spellEnd"/>
+      <w:r>
+        <w:rPr>
+          <w:rFonts w:eastAsia="Times New Roman"/>
+          <w:sz w:val="20"/>
+          <w:szCs w:val="20"/>
+        </w:rPr>
+        <w:t xml:space="preserve"> same level</w:t>
       </w:r>
       <w:r>
         <w:rPr>
@@ -27748,6 +28945,7 @@
           <w:sz w:val="18"/>
           <w:szCs w:val="18"/>
         </w:rPr>
+        <w:lastRenderedPageBreak/>
         <w:drawing>
           <wp:inline distT="0" distB="0" distL="0" distR="0" wp14:anchorId="6992EB2F" wp14:editId="75963C00">
             <wp:extent cx="3535468" cy="2154227"/>
@@ -27811,7 +29009,6 @@
           <w:sz w:val="20"/>
           <w:szCs w:val="20"/>
         </w:rPr>
-        <w:lastRenderedPageBreak/>
         <w:t xml:space="preserve">Figure 5: </w:t>
       </w:r>
       <w:r>
@@ -28150,14 +29347,50 @@
           <w:sz w:val="20"/>
           <w:szCs w:val="20"/>
         </w:rPr>
-        <w:t xml:space="preserve">; Kyriacou &amp; Coulthard, </w:t>
-      </w:r>
+        <w:t xml:space="preserve">; </w:t>
+      </w:r>
+      <w:proofErr w:type="spellStart"/>
       <w:r>
         <w:rPr>
           <w:color w:val="000000" w:themeColor="text1"/>
           <w:sz w:val="20"/>
           <w:szCs w:val="20"/>
         </w:rPr>
+        <w:t>Kyriacou</w:t>
+      </w:r>
+      <w:proofErr w:type="spellEnd"/>
+      <w:r>
+        <w:rPr>
+          <w:color w:val="000000" w:themeColor="text1"/>
+          <w:sz w:val="20"/>
+          <w:szCs w:val="20"/>
+        </w:rPr>
+        <w:t xml:space="preserve"> &amp; </w:t>
+      </w:r>
+      <w:proofErr w:type="spellStart"/>
+      <w:r>
+        <w:rPr>
+          <w:color w:val="000000" w:themeColor="text1"/>
+          <w:sz w:val="20"/>
+          <w:szCs w:val="20"/>
+        </w:rPr>
+        <w:t>Coulthard</w:t>
+      </w:r>
+      <w:proofErr w:type="spellEnd"/>
+      <w:r>
+        <w:rPr>
+          <w:color w:val="000000" w:themeColor="text1"/>
+          <w:sz w:val="20"/>
+          <w:szCs w:val="20"/>
+        </w:rPr>
+        <w:t xml:space="preserve">, </w:t>
+      </w:r>
+      <w:r>
+        <w:rPr>
+          <w:color w:val="000000" w:themeColor="text1"/>
+          <w:sz w:val="20"/>
+          <w:szCs w:val="20"/>
+        </w:rPr>
         <w:t>(</w:t>
       </w:r>
       <w:r>
@@ -28230,15 +29463,33 @@
           <w:sz w:val="20"/>
           <w:szCs w:val="20"/>
         </w:rPr>
-        <w:t>; T</w:t>
-      </w:r>
+        <w:t xml:space="preserve">; </w:t>
+      </w:r>
+      <w:proofErr w:type="spellStart"/>
       <w:r>
         <w:rPr>
           <w:color w:val="000000" w:themeColor="text1"/>
           <w:sz w:val="20"/>
           <w:szCs w:val="20"/>
         </w:rPr>
-        <w:t>udhope (</w:t>
+        <w:t>T</w:t>
+      </w:r>
+      <w:r>
+        <w:rPr>
+          <w:color w:val="000000" w:themeColor="text1"/>
+          <w:sz w:val="20"/>
+          <w:szCs w:val="20"/>
+        </w:rPr>
+        <w:t>udhope</w:t>
+      </w:r>
+      <w:proofErr w:type="spellEnd"/>
+      <w:r>
+        <w:rPr>
+          <w:color w:val="000000" w:themeColor="text1"/>
+          <w:sz w:val="20"/>
+          <w:szCs w:val="20"/>
+        </w:rPr>
+        <w:t xml:space="preserve"> (</w:t>
       </w:r>
       <w:r>
         <w:rPr>
@@ -28488,7 +29739,23 @@
           <w:sz w:val="20"/>
           <w:szCs w:val="20"/>
         </w:rPr>
-        <w:t xml:space="preserve"> (Moè et al., 2010)</w:t>
+        <w:t xml:space="preserve"> (</w:t>
+      </w:r>
+      <w:proofErr w:type="spellStart"/>
+      <w:r>
+        <w:rPr>
+          <w:sz w:val="20"/>
+          <w:szCs w:val="20"/>
+        </w:rPr>
+        <w:t>Moè</w:t>
+      </w:r>
+      <w:proofErr w:type="spellEnd"/>
+      <w:r>
+        <w:rPr>
+          <w:sz w:val="20"/>
+          <w:szCs w:val="20"/>
+        </w:rPr>
+        <w:t xml:space="preserve"> et al., 2010)</w:t>
       </w:r>
       <w:r>
         <w:rPr>
@@ -28504,12 +29771,69 @@
         </w:rPr>
         <w:t xml:space="preserve"> (</w:t>
       </w:r>
-      <w:r>
-        <w:rPr>
-          <w:sz w:val="20"/>
-          <w:szCs w:val="20"/>
-        </w:rPr>
-        <w:t>Corbell et al., 2010; Høigaard et al., 2012; Malinen and Savolainen, 2016</w:t>
+      <w:proofErr w:type="spellStart"/>
+      <w:r>
+        <w:rPr>
+          <w:sz w:val="20"/>
+          <w:szCs w:val="20"/>
+        </w:rPr>
+        <w:t>Corbell</w:t>
+      </w:r>
+      <w:proofErr w:type="spellEnd"/>
+      <w:r>
+        <w:rPr>
+          <w:sz w:val="20"/>
+          <w:szCs w:val="20"/>
+        </w:rPr>
+        <w:t xml:space="preserve"> et al., 2010; </w:t>
+      </w:r>
+      <w:proofErr w:type="spellStart"/>
+      <w:r>
+        <w:rPr>
+          <w:sz w:val="20"/>
+          <w:szCs w:val="20"/>
+        </w:rPr>
+        <w:t>Høigaard</w:t>
+      </w:r>
+      <w:proofErr w:type="spellEnd"/>
+      <w:r>
+        <w:rPr>
+          <w:sz w:val="20"/>
+          <w:szCs w:val="20"/>
+        </w:rPr>
+        <w:t xml:space="preserve"> et al., 2012; </w:t>
+      </w:r>
+      <w:proofErr w:type="spellStart"/>
+      <w:r>
+        <w:rPr>
+          <w:sz w:val="20"/>
+          <w:szCs w:val="20"/>
+        </w:rPr>
+        <w:t>Malinen</w:t>
+      </w:r>
+      <w:proofErr w:type="spellEnd"/>
+      <w:r>
+        <w:rPr>
+          <w:sz w:val="20"/>
+          <w:szCs w:val="20"/>
+        </w:rPr>
+        <w:t xml:space="preserve"> and </w:t>
+      </w:r>
+      <w:proofErr w:type="spellStart"/>
+      <w:r>
+        <w:rPr>
+          <w:sz w:val="20"/>
+          <w:szCs w:val="20"/>
+        </w:rPr>
+        <w:t>Savolainen</w:t>
+      </w:r>
+      <w:proofErr w:type="spellEnd"/>
+      <w:r>
+        <w:rPr>
+          <w:sz w:val="20"/>
+          <w:szCs w:val="20"/>
+        </w:rPr>
+        <w:t>, 2016</w:t>
       </w:r>
       <w:r>
         <w:rPr>
@@ -28598,7 +29922,25 @@
           <w:sz w:val="20"/>
           <w:szCs w:val="20"/>
         </w:rPr>
-        <w:t>varied according to the location settings (rural, township and innercity).</w:t>
+        <w:t xml:space="preserve">varied according to the location settings (rural, township and </w:t>
+      </w:r>
+      <w:proofErr w:type="spellStart"/>
+      <w:r>
+        <w:rPr>
+          <w:color w:val="000000" w:themeColor="text1"/>
+          <w:sz w:val="20"/>
+          <w:szCs w:val="20"/>
+        </w:rPr>
+        <w:t>innercity</w:t>
+      </w:r>
+      <w:proofErr w:type="spellEnd"/>
+      <w:r>
+        <w:rPr>
+          <w:color w:val="000000" w:themeColor="text1"/>
+          <w:sz w:val="20"/>
+          <w:szCs w:val="20"/>
+        </w:rPr>
+        <w:t>).</w:t>
       </w:r>
       <w:r>
         <w:rPr>
@@ -28800,7 +30142,14 @@
         <w:rPr>
           <w:iCs/>
         </w:rPr>
-        <w:t xml:space="preserve"> Duong Hoang for </w:t>
+        <w:t xml:space="preserve"> Duong Hoang </w:t>
+      </w:r>
+      <w:r>
+        <w:rPr>
+          <w:iCs/>
+        </w:rPr>
+        <w:lastRenderedPageBreak/>
+        <w:t xml:space="preserve">for </w:t>
       </w:r>
       <w:r>
         <w:rPr>
@@ -28909,14 +30258,25 @@
           <w:lang w:eastAsia="ko-KR"/>
         </w:rPr>
       </w:pPr>
-      <w:r>
-        <w:rPr>
-          <w:rFonts w:eastAsia="Batang"/>
-          <w:sz w:val="16"/>
-          <w:szCs w:val="16"/>
-          <w:lang w:eastAsia="ko-KR"/>
-        </w:rPr>
-        <w:t xml:space="preserve">Abangma, M. A. (1981). </w:t>
+      <w:proofErr w:type="spellStart"/>
+      <w:r>
+        <w:rPr>
+          <w:rFonts w:eastAsia="Batang"/>
+          <w:sz w:val="16"/>
+          <w:szCs w:val="16"/>
+          <w:lang w:eastAsia="ko-KR"/>
+        </w:rPr>
+        <w:t>Abangma</w:t>
+      </w:r>
+      <w:proofErr w:type="spellEnd"/>
+      <w:r>
+        <w:rPr>
+          <w:rFonts w:eastAsia="Batang"/>
+          <w:sz w:val="16"/>
+          <w:szCs w:val="16"/>
+          <w:lang w:eastAsia="ko-KR"/>
+        </w:rPr>
+        <w:t xml:space="preserve">, M. A. (1981). </w:t>
       </w:r>
       <w:r>
         <w:rPr>
@@ -28926,7 +30286,29 @@
           <w:szCs w:val="16"/>
           <w:lang w:eastAsia="ko-KR"/>
         </w:rPr>
-        <w:t>A study of primary teachers’ attitudes towards ruralisation of school curriculum in English speaking Cameroon</w:t>
+        <w:t xml:space="preserve">A study of primary teachers’ attitudes towards </w:t>
+      </w:r>
+      <w:proofErr w:type="spellStart"/>
+      <w:r>
+        <w:rPr>
+          <w:rFonts w:eastAsia="Batang"/>
+          <w:i/>
+          <w:sz w:val="16"/>
+          <w:szCs w:val="16"/>
+          <w:lang w:eastAsia="ko-KR"/>
+        </w:rPr>
+        <w:t>ruralisation</w:t>
+      </w:r>
+      <w:proofErr w:type="spellEnd"/>
+      <w:r>
+        <w:rPr>
+          <w:rFonts w:eastAsia="Batang"/>
+          <w:i/>
+          <w:sz w:val="16"/>
+          <w:szCs w:val="16"/>
+          <w:lang w:eastAsia="ko-KR"/>
+        </w:rPr>
+        <w:t xml:space="preserve"> of school curriculum in English speaking Cameroon</w:t>
       </w:r>
       <w:r>
         <w:rPr>
@@ -29025,7 +30407,27 @@
           <w:szCs w:val="16"/>
           <w:lang w:eastAsia="ko-KR"/>
         </w:rPr>
-        <w:t>Attar, G., &amp; Sweiss, R., (2010). The relationship between information technology adoption and job satisfaction in contracting companies in Jordan</w:t>
+        <w:t xml:space="preserve">Attar, G., &amp; </w:t>
+      </w:r>
+      <w:proofErr w:type="spellStart"/>
+      <w:r>
+        <w:rPr>
+          <w:rFonts w:eastAsia="Batang"/>
+          <w:sz w:val="16"/>
+          <w:szCs w:val="16"/>
+          <w:lang w:eastAsia="ko-KR"/>
+        </w:rPr>
+        <w:t>Sweiss</w:t>
+      </w:r>
+      <w:proofErr w:type="spellEnd"/>
+      <w:r>
+        <w:rPr>
+          <w:rFonts w:eastAsia="Batang"/>
+          <w:sz w:val="16"/>
+          <w:szCs w:val="16"/>
+          <w:lang w:eastAsia="ko-KR"/>
+        </w:rPr>
+        <w:t>, R., (2010). The relationship between information technology adoption and job satisfaction in contracting companies in Jordan</w:t>
       </w:r>
       <w:r>
         <w:rPr>
@@ -29089,8 +30491,27 @@
           <w:szCs w:val="16"/>
           <w:lang w:eastAsia="ko-KR"/>
         </w:rPr>
-        <w:lastRenderedPageBreak/>
-        <w:t xml:space="preserve">Barber, M., &amp; Mourshed, M. (2007). </w:t>
+        <w:t xml:space="preserve">Barber, M., &amp; </w:t>
+      </w:r>
+      <w:proofErr w:type="spellStart"/>
+      <w:r>
+        <w:rPr>
+          <w:rFonts w:eastAsia="Batang"/>
+          <w:sz w:val="16"/>
+          <w:szCs w:val="16"/>
+          <w:lang w:eastAsia="ko-KR"/>
+        </w:rPr>
+        <w:t>Mourshed</w:t>
+      </w:r>
+      <w:proofErr w:type="spellEnd"/>
+      <w:r>
+        <w:rPr>
+          <w:rFonts w:eastAsia="Batang"/>
+          <w:sz w:val="16"/>
+          <w:szCs w:val="16"/>
+          <w:lang w:eastAsia="ko-KR"/>
+        </w:rPr>
+        <w:t xml:space="preserve">, M. (2007). </w:t>
       </w:r>
       <w:r>
         <w:rPr>
@@ -29128,14 +30549,45 @@
           <w:lang w:eastAsia="ko-KR"/>
         </w:rPr>
       </w:pPr>
-      <w:r>
-        <w:rPr>
-          <w:rFonts w:eastAsia="Batang"/>
-          <w:sz w:val="16"/>
-          <w:szCs w:val="16"/>
-          <w:lang w:eastAsia="ko-KR"/>
-        </w:rPr>
-        <w:t>Bastick, T. (1999). A motivation model describing the career choice of teacher trainees in Jamaica. Paper presented at the Biennual Conference of the International Study Association on Teachers and Teaching, Dublin, Ireland.</w:t>
+      <w:proofErr w:type="spellStart"/>
+      <w:r>
+        <w:rPr>
+          <w:rFonts w:eastAsia="Batang"/>
+          <w:sz w:val="16"/>
+          <w:szCs w:val="16"/>
+          <w:lang w:eastAsia="ko-KR"/>
+        </w:rPr>
+        <w:t>Bastick</w:t>
+      </w:r>
+      <w:proofErr w:type="spellEnd"/>
+      <w:r>
+        <w:rPr>
+          <w:rFonts w:eastAsia="Batang"/>
+          <w:sz w:val="16"/>
+          <w:szCs w:val="16"/>
+          <w:lang w:eastAsia="ko-KR"/>
+        </w:rPr>
+        <w:t xml:space="preserve">, T. (1999). A motivation model describing the career choice of teacher trainees in Jamaica. Paper presented at the </w:t>
+      </w:r>
+      <w:proofErr w:type="spellStart"/>
+      <w:r>
+        <w:rPr>
+          <w:rFonts w:eastAsia="Batang"/>
+          <w:sz w:val="16"/>
+          <w:szCs w:val="16"/>
+          <w:lang w:eastAsia="ko-KR"/>
+        </w:rPr>
+        <w:t>Biennual</w:t>
+      </w:r>
+      <w:proofErr w:type="spellEnd"/>
+      <w:r>
+        <w:rPr>
+          <w:rFonts w:eastAsia="Batang"/>
+          <w:sz w:val="16"/>
+          <w:szCs w:val="16"/>
+          <w:lang w:eastAsia="ko-KR"/>
+        </w:rPr>
+        <w:t xml:space="preserve"> Conference of the International Study Association on Teachers and Teaching, Dublin, Ireland.</w:t>
       </w:r>
     </w:p>
     <w:p>
@@ -29154,14 +30606,45 @@
           <w:lang w:eastAsia="ko-KR"/>
         </w:rPr>
       </w:pPr>
-      <w:r>
-        <w:rPr>
-          <w:rFonts w:eastAsia="Batang"/>
-          <w:sz w:val="16"/>
-          <w:szCs w:val="16"/>
-          <w:lang w:eastAsia="ko-KR"/>
-        </w:rPr>
-        <w:t>Bodewig, C., Badiani-Magnusson, R., Macdonald, K., Newhouse, D., &amp; Rutkowski, J. (2014). </w:t>
+      <w:proofErr w:type="spellStart"/>
+      <w:r>
+        <w:rPr>
+          <w:rFonts w:eastAsia="Batang"/>
+          <w:sz w:val="16"/>
+          <w:szCs w:val="16"/>
+          <w:lang w:eastAsia="ko-KR"/>
+        </w:rPr>
+        <w:t>Bodewig</w:t>
+      </w:r>
+      <w:proofErr w:type="spellEnd"/>
+      <w:r>
+        <w:rPr>
+          <w:rFonts w:eastAsia="Batang"/>
+          <w:sz w:val="16"/>
+          <w:szCs w:val="16"/>
+          <w:lang w:eastAsia="ko-KR"/>
+        </w:rPr>
+        <w:t xml:space="preserve">, C., </w:t>
+      </w:r>
+      <w:proofErr w:type="spellStart"/>
+      <w:r>
+        <w:rPr>
+          <w:rFonts w:eastAsia="Batang"/>
+          <w:sz w:val="16"/>
+          <w:szCs w:val="16"/>
+          <w:lang w:eastAsia="ko-KR"/>
+        </w:rPr>
+        <w:t>Badiani</w:t>
+      </w:r>
+      <w:proofErr w:type="spellEnd"/>
+      <w:r>
+        <w:rPr>
+          <w:rFonts w:eastAsia="Batang"/>
+          <w:sz w:val="16"/>
+          <w:szCs w:val="16"/>
+          <w:lang w:eastAsia="ko-KR"/>
+        </w:rPr>
+        <w:t>-Magnusson, R., Macdonald, K., Newhouse, D., &amp; Rutkowski, J. (2014). </w:t>
       </w:r>
       <w:r>
         <w:rPr>
@@ -29308,14 +30791,25 @@
           <w:lang w:eastAsia="ko-KR"/>
         </w:rPr>
       </w:pPr>
-      <w:r>
-        <w:rPr>
-          <w:rFonts w:eastAsia="Batang"/>
-          <w:sz w:val="16"/>
-          <w:szCs w:val="16"/>
-          <w:lang w:eastAsia="ko-KR"/>
-        </w:rPr>
-        <w:t xml:space="preserve">Chaaban, Y., &amp; Du, X. (2017). Novice teachers' job satisfaction and coping strategies: Overcoming contextual challenges at Qatari government schools. </w:t>
+      <w:proofErr w:type="spellStart"/>
+      <w:r>
+        <w:rPr>
+          <w:rFonts w:eastAsia="Batang"/>
+          <w:sz w:val="16"/>
+          <w:szCs w:val="16"/>
+          <w:lang w:eastAsia="ko-KR"/>
+        </w:rPr>
+        <w:t>Chaaban</w:t>
+      </w:r>
+      <w:proofErr w:type="spellEnd"/>
+      <w:r>
+        <w:rPr>
+          <w:rFonts w:eastAsia="Batang"/>
+          <w:sz w:val="16"/>
+          <w:szCs w:val="16"/>
+          <w:lang w:eastAsia="ko-KR"/>
+        </w:rPr>
+        <w:t xml:space="preserve">, Y., &amp; Du, X. (2017). Novice teachers' job satisfaction and coping strategies: Overcoming contextual challenges at Qatari government schools. </w:t>
       </w:r>
       <w:r>
         <w:rPr>
@@ -29372,14 +30866,25 @@
           <w:lang w:eastAsia="ko-KR"/>
         </w:rPr>
       </w:pPr>
-      <w:r>
-        <w:rPr>
-          <w:rFonts w:eastAsia="Batang"/>
-          <w:sz w:val="16"/>
-          <w:szCs w:val="16"/>
-          <w:lang w:eastAsia="ko-KR"/>
-        </w:rPr>
-        <w:t xml:space="preserve">Chivore, B. S. R. (1988). A review of factors that determine the attractiveness of teaching profession in Zimbabwe. </w:t>
+      <w:proofErr w:type="spellStart"/>
+      <w:r>
+        <w:rPr>
+          <w:rFonts w:eastAsia="Batang"/>
+          <w:sz w:val="16"/>
+          <w:szCs w:val="16"/>
+          <w:lang w:eastAsia="ko-KR"/>
+        </w:rPr>
+        <w:t>Chivore</w:t>
+      </w:r>
+      <w:proofErr w:type="spellEnd"/>
+      <w:r>
+        <w:rPr>
+          <w:rFonts w:eastAsia="Batang"/>
+          <w:sz w:val="16"/>
+          <w:szCs w:val="16"/>
+          <w:lang w:eastAsia="ko-KR"/>
+        </w:rPr>
+        <w:t xml:space="preserve">, B. S. R. (1988). A review of factors that determine the attractiveness of teaching profession in Zimbabwe. </w:t>
       </w:r>
       <w:r>
         <w:rPr>
@@ -29436,14 +30941,45 @@
           <w:lang w:eastAsia="ko-KR"/>
         </w:rPr>
       </w:pPr>
-      <w:r>
-        <w:rPr>
-          <w:rFonts w:eastAsia="Batang"/>
-          <w:sz w:val="16"/>
-          <w:szCs w:val="16"/>
-          <w:lang w:eastAsia="ko-KR"/>
-        </w:rPr>
-        <w:t xml:space="preserve">Clotfelter, C. T., Ladd, H. F., &amp; Vigdor, J. (2005). Who teaches whom? Race and the distribution of novice teachers. </w:t>
+      <w:proofErr w:type="spellStart"/>
+      <w:r>
+        <w:rPr>
+          <w:rFonts w:eastAsia="Batang"/>
+          <w:sz w:val="16"/>
+          <w:szCs w:val="16"/>
+          <w:lang w:eastAsia="ko-KR"/>
+        </w:rPr>
+        <w:t>Clotfelter</w:t>
+      </w:r>
+      <w:proofErr w:type="spellEnd"/>
+      <w:r>
+        <w:rPr>
+          <w:rFonts w:eastAsia="Batang"/>
+          <w:sz w:val="16"/>
+          <w:szCs w:val="16"/>
+          <w:lang w:eastAsia="ko-KR"/>
+        </w:rPr>
+        <w:t xml:space="preserve">, C. T., Ladd, H. F., &amp; </w:t>
+      </w:r>
+      <w:proofErr w:type="spellStart"/>
+      <w:r>
+        <w:rPr>
+          <w:rFonts w:eastAsia="Batang"/>
+          <w:sz w:val="16"/>
+          <w:szCs w:val="16"/>
+          <w:lang w:eastAsia="ko-KR"/>
+        </w:rPr>
+        <w:t>Vigdor</w:t>
+      </w:r>
+      <w:proofErr w:type="spellEnd"/>
+      <w:r>
+        <w:rPr>
+          <w:rFonts w:eastAsia="Batang"/>
+          <w:sz w:val="16"/>
+          <w:szCs w:val="16"/>
+          <w:lang w:eastAsia="ko-KR"/>
+        </w:rPr>
+        <w:t xml:space="preserve">, J. (2005). Who teaches whom? Race and the distribution of novice teachers. </w:t>
       </w:r>
       <w:r>
         <w:rPr>
@@ -29584,14 +31120,25 @@
           <w:lang w:eastAsia="ko-KR"/>
         </w:rPr>
       </w:pPr>
-      <w:r>
-        <w:rPr>
-          <w:rFonts w:eastAsia="Batang"/>
-          <w:sz w:val="16"/>
-          <w:szCs w:val="16"/>
-          <w:lang w:eastAsia="ko-KR"/>
-        </w:rPr>
-        <w:t xml:space="preserve">Corbell, K. A., Osborne, J., &amp; Reiman, A. J. (2010). Supporting and retaining beginning teachers: A validity study of the perceptions of success inventory for beginning teachers. </w:t>
+      <w:proofErr w:type="spellStart"/>
+      <w:r>
+        <w:rPr>
+          <w:rFonts w:eastAsia="Batang"/>
+          <w:sz w:val="16"/>
+          <w:szCs w:val="16"/>
+          <w:lang w:eastAsia="ko-KR"/>
+        </w:rPr>
+        <w:t>Corbell</w:t>
+      </w:r>
+      <w:proofErr w:type="spellEnd"/>
+      <w:r>
+        <w:rPr>
+          <w:rFonts w:eastAsia="Batang"/>
+          <w:sz w:val="16"/>
+          <w:szCs w:val="16"/>
+          <w:lang w:eastAsia="ko-KR"/>
+        </w:rPr>
+        <w:t xml:space="preserve">, K. A., Osborne, J., &amp; Reiman, A. J. (2010). Supporting and retaining beginning teachers: A validity study of the perceptions of success inventory for beginning teachers. </w:t>
       </w:r>
       <w:r>
         <w:rPr>
@@ -29648,14 +31195,25 @@
           <w:lang w:eastAsia="ko-KR"/>
         </w:rPr>
       </w:pPr>
-      <w:r>
-        <w:rPr>
-          <w:rFonts w:eastAsia="Batang"/>
-          <w:sz w:val="16"/>
-          <w:szCs w:val="16"/>
-          <w:lang w:eastAsia="ko-KR"/>
-        </w:rPr>
-        <w:t xml:space="preserve">Czubaj, C. A.  (1996). Maintaining teacher motivation. </w:t>
+      <w:proofErr w:type="spellStart"/>
+      <w:r>
+        <w:rPr>
+          <w:rFonts w:eastAsia="Batang"/>
+          <w:sz w:val="16"/>
+          <w:szCs w:val="16"/>
+          <w:lang w:eastAsia="ko-KR"/>
+        </w:rPr>
+        <w:t>Czubaj</w:t>
+      </w:r>
+      <w:proofErr w:type="spellEnd"/>
+      <w:r>
+        <w:rPr>
+          <w:rFonts w:eastAsia="Batang"/>
+          <w:sz w:val="16"/>
+          <w:szCs w:val="16"/>
+          <w:lang w:eastAsia="ko-KR"/>
+        </w:rPr>
+        <w:t xml:space="preserve">, C. A.  (1996). Maintaining teacher motivation. </w:t>
       </w:r>
       <w:r>
         <w:rPr>
@@ -30006,12 +31564,21 @@
           <w:szCs w:val="16"/>
         </w:rPr>
       </w:pPr>
-      <w:r>
-        <w:rPr>
-          <w:sz w:val="16"/>
-          <w:szCs w:val="16"/>
-        </w:rPr>
-        <w:t xml:space="preserve">Fantilli, R.D. and McDougall, D.E. (2009). A study of novice teachers: challenges and supports in the first years. </w:t>
+      <w:proofErr w:type="spellStart"/>
+      <w:r>
+        <w:rPr>
+          <w:sz w:val="16"/>
+          <w:szCs w:val="16"/>
+        </w:rPr>
+        <w:t>Fantilli</w:t>
+      </w:r>
+      <w:proofErr w:type="spellEnd"/>
+      <w:r>
+        <w:rPr>
+          <w:sz w:val="16"/>
+          <w:szCs w:val="16"/>
+        </w:rPr>
+        <w:t xml:space="preserve">, R.D. and McDougall, D.E. (2009). A study of novice teachers: challenges and supports in the first years. </w:t>
       </w:r>
       <w:r>
         <w:rPr>
@@ -30195,7 +31762,27 @@
           <w:szCs w:val="16"/>
           <w:lang w:eastAsia="ko-KR"/>
         </w:rPr>
-        <w:t>(No 732/QĐ-TTg). Hanoi, Vietnam: GPM.</w:t>
+        <w:t>(No 732/QĐ-</w:t>
+      </w:r>
+      <w:proofErr w:type="spellStart"/>
+      <w:r>
+        <w:rPr>
+          <w:rFonts w:eastAsia="Batang"/>
+          <w:sz w:val="16"/>
+          <w:szCs w:val="16"/>
+          <w:lang w:eastAsia="ko-KR"/>
+        </w:rPr>
+        <w:t>TTg</w:t>
+      </w:r>
+      <w:proofErr w:type="spellEnd"/>
+      <w:r>
+        <w:rPr>
+          <w:rFonts w:eastAsia="Batang"/>
+          <w:sz w:val="16"/>
+          <w:szCs w:val="16"/>
+          <w:lang w:eastAsia="ko-KR"/>
+        </w:rPr>
+        <w:t>). Hanoi, Vietnam: GPM.</w:t>
       </w:r>
     </w:p>
     <w:p>
@@ -30214,14 +31801,45 @@
           <w:lang w:eastAsia="ko-KR"/>
         </w:rPr>
       </w:pPr>
-      <w:r>
-        <w:rPr>
-          <w:rFonts w:eastAsia="Batang"/>
-          <w:sz w:val="16"/>
-          <w:szCs w:val="16"/>
-          <w:lang w:eastAsia="ko-KR"/>
-        </w:rPr>
-        <w:t xml:space="preserve">Grion, V., &amp; Varisco B. M. (2007). On Line Collaboration for Building a Teacher Professional Identity. </w:t>
+      <w:proofErr w:type="spellStart"/>
+      <w:r>
+        <w:rPr>
+          <w:rFonts w:eastAsia="Batang"/>
+          <w:sz w:val="16"/>
+          <w:szCs w:val="16"/>
+          <w:lang w:eastAsia="ko-KR"/>
+        </w:rPr>
+        <w:t>Grion</w:t>
+      </w:r>
+      <w:proofErr w:type="spellEnd"/>
+      <w:r>
+        <w:rPr>
+          <w:rFonts w:eastAsia="Batang"/>
+          <w:sz w:val="16"/>
+          <w:szCs w:val="16"/>
+          <w:lang w:eastAsia="ko-KR"/>
+        </w:rPr>
+        <w:t xml:space="preserve">, V., &amp; </w:t>
+      </w:r>
+      <w:proofErr w:type="spellStart"/>
+      <w:r>
+        <w:rPr>
+          <w:rFonts w:eastAsia="Batang"/>
+          <w:sz w:val="16"/>
+          <w:szCs w:val="16"/>
+          <w:lang w:eastAsia="ko-KR"/>
+        </w:rPr>
+        <w:t>Varisco</w:t>
+      </w:r>
+      <w:proofErr w:type="spellEnd"/>
+      <w:r>
+        <w:rPr>
+          <w:rFonts w:eastAsia="Batang"/>
+          <w:sz w:val="16"/>
+          <w:szCs w:val="16"/>
+          <w:lang w:eastAsia="ko-KR"/>
+        </w:rPr>
+        <w:t xml:space="preserve"> B. M. (2007). On Line Collaboration for Building a Teacher Professional Identity. </w:t>
       </w:r>
       <w:r>
         <w:rPr>
@@ -30340,7 +31958,27 @@
           <w:szCs w:val="16"/>
           <w:lang w:eastAsia="ko-KR"/>
         </w:rPr>
-        <w:t xml:space="preserve">Herzberg, F., Mausner, B., &amp; Snyderman, B. B. (1959). </w:t>
+        <w:t xml:space="preserve">Herzberg, F., </w:t>
+      </w:r>
+      <w:proofErr w:type="spellStart"/>
+      <w:r>
+        <w:rPr>
+          <w:rFonts w:eastAsia="Batang"/>
+          <w:sz w:val="16"/>
+          <w:szCs w:val="16"/>
+          <w:lang w:eastAsia="ko-KR"/>
+        </w:rPr>
+        <w:t>Mausner</w:t>
+      </w:r>
+      <w:proofErr w:type="spellEnd"/>
+      <w:r>
+        <w:rPr>
+          <w:rFonts w:eastAsia="Batang"/>
+          <w:sz w:val="16"/>
+          <w:szCs w:val="16"/>
+          <w:lang w:eastAsia="ko-KR"/>
+        </w:rPr>
+        <w:t xml:space="preserve">, B., &amp; Snyderman, B. B. (1959). </w:t>
       </w:r>
       <w:r>
         <w:rPr>
@@ -30359,7 +31997,27 @@
           <w:szCs w:val="16"/>
           <w:lang w:eastAsia="ko-KR"/>
         </w:rPr>
-        <w:t xml:space="preserve">. Piscataway, New Jork: Transaction Publishers. </w:t>
+        <w:t xml:space="preserve">. Piscataway, New </w:t>
+      </w:r>
+      <w:proofErr w:type="spellStart"/>
+      <w:r>
+        <w:rPr>
+          <w:rFonts w:eastAsia="Batang"/>
+          <w:sz w:val="16"/>
+          <w:szCs w:val="16"/>
+          <w:lang w:eastAsia="ko-KR"/>
+        </w:rPr>
+        <w:t>Jork</w:t>
+      </w:r>
+      <w:proofErr w:type="spellEnd"/>
+      <w:r>
+        <w:rPr>
+          <w:rFonts w:eastAsia="Batang"/>
+          <w:sz w:val="16"/>
+          <w:szCs w:val="16"/>
+          <w:lang w:eastAsia="ko-KR"/>
+        </w:rPr>
+        <w:t xml:space="preserve">: Transaction Publishers. </w:t>
       </w:r>
     </w:p>
     <w:p>
@@ -30378,14 +32036,65 @@
           <w:lang w:eastAsia="ko-KR"/>
         </w:rPr>
       </w:pPr>
-      <w:r>
-        <w:rPr>
-          <w:rFonts w:eastAsia="Batang"/>
-          <w:sz w:val="16"/>
-          <w:szCs w:val="16"/>
-          <w:lang w:eastAsia="ko-KR"/>
-        </w:rPr>
-        <w:t xml:space="preserve">Høigaard, R., Giske, R., &amp; Sundsli, K. (2012). Newly qualified teachers' work engagement and teacher efficacy influences on job satisfaction, burnout, and the intention to quit. </w:t>
+      <w:proofErr w:type="spellStart"/>
+      <w:r>
+        <w:rPr>
+          <w:rFonts w:eastAsia="Batang"/>
+          <w:sz w:val="16"/>
+          <w:szCs w:val="16"/>
+          <w:lang w:eastAsia="ko-KR"/>
+        </w:rPr>
+        <w:t>Høigaard</w:t>
+      </w:r>
+      <w:proofErr w:type="spellEnd"/>
+      <w:r>
+        <w:rPr>
+          <w:rFonts w:eastAsia="Batang"/>
+          <w:sz w:val="16"/>
+          <w:szCs w:val="16"/>
+          <w:lang w:eastAsia="ko-KR"/>
+        </w:rPr>
+        <w:t xml:space="preserve">, R., </w:t>
+      </w:r>
+      <w:proofErr w:type="spellStart"/>
+      <w:r>
+        <w:rPr>
+          <w:rFonts w:eastAsia="Batang"/>
+          <w:sz w:val="16"/>
+          <w:szCs w:val="16"/>
+          <w:lang w:eastAsia="ko-KR"/>
+        </w:rPr>
+        <w:t>Giske</w:t>
+      </w:r>
+      <w:proofErr w:type="spellEnd"/>
+      <w:r>
+        <w:rPr>
+          <w:rFonts w:eastAsia="Batang"/>
+          <w:sz w:val="16"/>
+          <w:szCs w:val="16"/>
+          <w:lang w:eastAsia="ko-KR"/>
+        </w:rPr>
+        <w:t xml:space="preserve">, R., &amp; </w:t>
+      </w:r>
+      <w:proofErr w:type="spellStart"/>
+      <w:r>
+        <w:rPr>
+          <w:rFonts w:eastAsia="Batang"/>
+          <w:sz w:val="16"/>
+          <w:szCs w:val="16"/>
+          <w:lang w:eastAsia="ko-KR"/>
+        </w:rPr>
+        <w:t>Sundsli</w:t>
+      </w:r>
+      <w:proofErr w:type="spellEnd"/>
+      <w:r>
+        <w:rPr>
+          <w:rFonts w:eastAsia="Batang"/>
+          <w:sz w:val="16"/>
+          <w:szCs w:val="16"/>
+          <w:lang w:eastAsia="ko-KR"/>
+        </w:rPr>
+        <w:t xml:space="preserve">, K. (2012). Newly qualified teachers' work engagement and teacher efficacy influences on job satisfaction, burnout, and the intention to quit. </w:t>
       </w:r>
       <w:r>
         <w:rPr>
@@ -30551,14 +32260,25 @@
           <w:lang w:eastAsia="ko-KR"/>
         </w:rPr>
       </w:pPr>
-      <w:r>
-        <w:rPr>
-          <w:rFonts w:eastAsia="Batang"/>
-          <w:sz w:val="16"/>
-          <w:szCs w:val="16"/>
-          <w:lang w:eastAsia="ko-KR"/>
-        </w:rPr>
-        <w:t xml:space="preserve">Kardos, S., &amp; Moore Johnson, S. (2007). On their own and presumed expert: New teachers’ experience with their colleagues. </w:t>
+      <w:proofErr w:type="spellStart"/>
+      <w:r>
+        <w:rPr>
+          <w:rFonts w:eastAsia="Batang"/>
+          <w:sz w:val="16"/>
+          <w:szCs w:val="16"/>
+          <w:lang w:eastAsia="ko-KR"/>
+        </w:rPr>
+        <w:t>Kardos</w:t>
+      </w:r>
+      <w:proofErr w:type="spellEnd"/>
+      <w:r>
+        <w:rPr>
+          <w:rFonts w:eastAsia="Batang"/>
+          <w:sz w:val="16"/>
+          <w:szCs w:val="16"/>
+          <w:lang w:eastAsia="ko-KR"/>
+        </w:rPr>
+        <w:t xml:space="preserve">, S., &amp; Moore Johnson, S. (2007). On their own and presumed expert: New teachers’ experience with their colleagues. </w:t>
       </w:r>
       <w:r>
         <w:rPr>
@@ -30615,14 +32335,45 @@
           <w:lang w:eastAsia="ko-KR"/>
         </w:rPr>
       </w:pPr>
-      <w:r>
-        <w:rPr>
-          <w:rFonts w:eastAsia="Batang"/>
-          <w:sz w:val="16"/>
-          <w:szCs w:val="16"/>
-          <w:lang w:eastAsia="ko-KR"/>
-        </w:rPr>
-        <w:t xml:space="preserve">Kyriacou, C., &amp; Coulthard, M. (2000). Undergraduates’ views of teaching as a career choice. </w:t>
+      <w:proofErr w:type="spellStart"/>
+      <w:r>
+        <w:rPr>
+          <w:rFonts w:eastAsia="Batang"/>
+          <w:sz w:val="16"/>
+          <w:szCs w:val="16"/>
+          <w:lang w:eastAsia="ko-KR"/>
+        </w:rPr>
+        <w:t>Kyriacou</w:t>
+      </w:r>
+      <w:proofErr w:type="spellEnd"/>
+      <w:r>
+        <w:rPr>
+          <w:rFonts w:eastAsia="Batang"/>
+          <w:sz w:val="16"/>
+          <w:szCs w:val="16"/>
+          <w:lang w:eastAsia="ko-KR"/>
+        </w:rPr>
+        <w:t xml:space="preserve">, C., &amp; </w:t>
+      </w:r>
+      <w:proofErr w:type="spellStart"/>
+      <w:r>
+        <w:rPr>
+          <w:rFonts w:eastAsia="Batang"/>
+          <w:sz w:val="16"/>
+          <w:szCs w:val="16"/>
+          <w:lang w:eastAsia="ko-KR"/>
+        </w:rPr>
+        <w:t>Coulthard</w:t>
+      </w:r>
+      <w:proofErr w:type="spellEnd"/>
+      <w:r>
+        <w:rPr>
+          <w:rFonts w:eastAsia="Batang"/>
+          <w:sz w:val="16"/>
+          <w:szCs w:val="16"/>
+          <w:lang w:eastAsia="ko-KR"/>
+        </w:rPr>
+        <w:t xml:space="preserve">, M. (2000). Undergraduates’ views of teaching as a career choice. </w:t>
       </w:r>
       <w:r>
         <w:rPr>
@@ -30679,14 +32430,45 @@
           <w:lang w:eastAsia="ko-KR"/>
         </w:rPr>
       </w:pPr>
-      <w:r>
-        <w:rPr>
-          <w:rFonts w:eastAsia="Batang"/>
-          <w:sz w:val="16"/>
-          <w:szCs w:val="16"/>
-          <w:lang w:eastAsia="ko-KR"/>
-        </w:rPr>
-        <w:t xml:space="preserve">Kyriacou, C., Hultren, A., &amp; Stephens, P. (1999). Student teachers’ motivation to become a secondary school teacher in England and Norway. </w:t>
+      <w:proofErr w:type="spellStart"/>
+      <w:r>
+        <w:rPr>
+          <w:rFonts w:eastAsia="Batang"/>
+          <w:sz w:val="16"/>
+          <w:szCs w:val="16"/>
+          <w:lang w:eastAsia="ko-KR"/>
+        </w:rPr>
+        <w:t>Kyriacou</w:t>
+      </w:r>
+      <w:proofErr w:type="spellEnd"/>
+      <w:r>
+        <w:rPr>
+          <w:rFonts w:eastAsia="Batang"/>
+          <w:sz w:val="16"/>
+          <w:szCs w:val="16"/>
+          <w:lang w:eastAsia="ko-KR"/>
+        </w:rPr>
+        <w:t xml:space="preserve">, C., </w:t>
+      </w:r>
+      <w:proofErr w:type="spellStart"/>
+      <w:r>
+        <w:rPr>
+          <w:rFonts w:eastAsia="Batang"/>
+          <w:sz w:val="16"/>
+          <w:szCs w:val="16"/>
+          <w:lang w:eastAsia="ko-KR"/>
+        </w:rPr>
+        <w:t>Hultren</w:t>
+      </w:r>
+      <w:proofErr w:type="spellEnd"/>
+      <w:r>
+        <w:rPr>
+          <w:rFonts w:eastAsia="Batang"/>
+          <w:sz w:val="16"/>
+          <w:szCs w:val="16"/>
+          <w:lang w:eastAsia="ko-KR"/>
+        </w:rPr>
+        <w:t xml:space="preserve">, A., &amp; Stephens, P. (1999). Student teachers’ motivation to become a secondary school teacher in England and Norway. </w:t>
       </w:r>
       <w:r>
         <w:rPr>
@@ -30824,7 +32606,47 @@
           <w:szCs w:val="16"/>
           <w:lang w:eastAsia="ko-KR"/>
         </w:rPr>
-        <w:t>Liu, E., Kardos, S. M., Kauffman, D., Preske, H. G., &amp; Johnson, S. M. (2000</w:t>
+        <w:t xml:space="preserve">Liu, E., </w:t>
+      </w:r>
+      <w:proofErr w:type="spellStart"/>
+      <w:r>
+        <w:rPr>
+          <w:rFonts w:eastAsia="Batang"/>
+          <w:sz w:val="16"/>
+          <w:szCs w:val="16"/>
+          <w:lang w:eastAsia="ko-KR"/>
+        </w:rPr>
+        <w:t>Kardos</w:t>
+      </w:r>
+      <w:proofErr w:type="spellEnd"/>
+      <w:r>
+        <w:rPr>
+          <w:rFonts w:eastAsia="Batang"/>
+          <w:sz w:val="16"/>
+          <w:szCs w:val="16"/>
+          <w:lang w:eastAsia="ko-KR"/>
+        </w:rPr>
+        <w:t xml:space="preserve">, S. M., Kauffman, D., </w:t>
+      </w:r>
+      <w:proofErr w:type="spellStart"/>
+      <w:r>
+        <w:rPr>
+          <w:rFonts w:eastAsia="Batang"/>
+          <w:sz w:val="16"/>
+          <w:szCs w:val="16"/>
+          <w:lang w:eastAsia="ko-KR"/>
+        </w:rPr>
+        <w:t>Preske</w:t>
+      </w:r>
+      <w:proofErr w:type="spellEnd"/>
+      <w:r>
+        <w:rPr>
+          <w:rFonts w:eastAsia="Batang"/>
+          <w:sz w:val="16"/>
+          <w:szCs w:val="16"/>
+          <w:lang w:eastAsia="ko-KR"/>
+        </w:rPr>
+        <w:t>, H. G., &amp; Johnson, S. M. (2000</w:t>
       </w:r>
       <w:r>
         <w:rPr>
@@ -30916,7 +32738,27 @@
           <w:szCs w:val="16"/>
           <w:lang w:eastAsia="ko-KR"/>
         </w:rPr>
-        <w:t>Locke, E. A. (1976).  The nature and causes of job satisfaction.  In M. D. Dunnette (Ed.), </w:t>
+        <w:t xml:space="preserve">Locke, E. A. (1976).  The nature and causes of job satisfaction.  In M. D. </w:t>
+      </w:r>
+      <w:proofErr w:type="spellStart"/>
+      <w:r>
+        <w:rPr>
+          <w:rFonts w:eastAsia="Batang"/>
+          <w:sz w:val="16"/>
+          <w:szCs w:val="16"/>
+          <w:lang w:eastAsia="ko-KR"/>
+        </w:rPr>
+        <w:t>Dunnette</w:t>
+      </w:r>
+      <w:proofErr w:type="spellEnd"/>
+      <w:r>
+        <w:rPr>
+          <w:rFonts w:eastAsia="Batang"/>
+          <w:sz w:val="16"/>
+          <w:szCs w:val="16"/>
+          <w:lang w:eastAsia="ko-KR"/>
+        </w:rPr>
+        <w:t xml:space="preserve"> (Ed.), </w:t>
       </w:r>
       <w:r>
         <w:rPr>
@@ -30982,7 +32824,68 @@
           <w:szCs w:val="16"/>
           <w:lang w:eastAsia="ko-KR"/>
         </w:rPr>
-        <w:t xml:space="preserve">Lomas, T., Medina, J. C., Ivtzan, I., Rupprecht, S., &amp; Eiroa-Orosa, F. J. (2017). The impact of mindfulness on the wellbeing and performance of educators: A systematic review of the empirical literature. </w:t>
+        <w:lastRenderedPageBreak/>
+        <w:t xml:space="preserve">Lomas, T., Medina, J. C., </w:t>
+      </w:r>
+      <w:proofErr w:type="spellStart"/>
+      <w:r>
+        <w:rPr>
+          <w:rFonts w:eastAsia="Batang"/>
+          <w:sz w:val="16"/>
+          <w:szCs w:val="16"/>
+          <w:lang w:eastAsia="ko-KR"/>
+        </w:rPr>
+        <w:t>Ivtzan</w:t>
+      </w:r>
+      <w:proofErr w:type="spellEnd"/>
+      <w:r>
+        <w:rPr>
+          <w:rFonts w:eastAsia="Batang"/>
+          <w:sz w:val="16"/>
+          <w:szCs w:val="16"/>
+          <w:lang w:eastAsia="ko-KR"/>
+        </w:rPr>
+        <w:t xml:space="preserve">, I., </w:t>
+      </w:r>
+      <w:proofErr w:type="spellStart"/>
+      <w:r>
+        <w:rPr>
+          <w:rFonts w:eastAsia="Batang"/>
+          <w:sz w:val="16"/>
+          <w:szCs w:val="16"/>
+          <w:lang w:eastAsia="ko-KR"/>
+        </w:rPr>
+        <w:t>Rupprecht</w:t>
+      </w:r>
+      <w:proofErr w:type="spellEnd"/>
+      <w:r>
+        <w:rPr>
+          <w:rFonts w:eastAsia="Batang"/>
+          <w:sz w:val="16"/>
+          <w:szCs w:val="16"/>
+          <w:lang w:eastAsia="ko-KR"/>
+        </w:rPr>
+        <w:t xml:space="preserve">, S., &amp; </w:t>
+      </w:r>
+      <w:proofErr w:type="spellStart"/>
+      <w:r>
+        <w:rPr>
+          <w:rFonts w:eastAsia="Batang"/>
+          <w:sz w:val="16"/>
+          <w:szCs w:val="16"/>
+          <w:lang w:eastAsia="ko-KR"/>
+        </w:rPr>
+        <w:t>Eiroa-Orosa</w:t>
+      </w:r>
+      <w:proofErr w:type="spellEnd"/>
+      <w:r>
+        <w:rPr>
+          <w:rFonts w:eastAsia="Batang"/>
+          <w:sz w:val="16"/>
+          <w:szCs w:val="16"/>
+          <w:lang w:eastAsia="ko-KR"/>
+        </w:rPr>
+        <w:t xml:space="preserve">, F. J. (2017). The impact of mindfulness on the wellbeing and performance of educators: A systematic review of the empirical literature. </w:t>
       </w:r>
       <w:r>
         <w:rPr>
@@ -31039,14 +32942,25 @@
           <w:lang w:eastAsia="ko-KR"/>
         </w:rPr>
       </w:pPr>
-      <w:r>
-        <w:rPr>
-          <w:rFonts w:eastAsia="Batang"/>
-          <w:sz w:val="16"/>
-          <w:szCs w:val="16"/>
-          <w:lang w:eastAsia="ko-KR"/>
-        </w:rPr>
-        <w:t xml:space="preserve">Maghradi, A. (1999). Assessing the effect of job satisfaction on managers. </w:t>
+      <w:proofErr w:type="spellStart"/>
+      <w:r>
+        <w:rPr>
+          <w:rFonts w:eastAsia="Batang"/>
+          <w:sz w:val="16"/>
+          <w:szCs w:val="16"/>
+          <w:lang w:eastAsia="ko-KR"/>
+        </w:rPr>
+        <w:t>Maghradi</w:t>
+      </w:r>
+      <w:proofErr w:type="spellEnd"/>
+      <w:r>
+        <w:rPr>
+          <w:rFonts w:eastAsia="Batang"/>
+          <w:sz w:val="16"/>
+          <w:szCs w:val="16"/>
+          <w:lang w:eastAsia="ko-KR"/>
+        </w:rPr>
+        <w:t xml:space="preserve">, A. (1999). Assessing the effect of job satisfaction on managers. </w:t>
       </w:r>
       <w:r>
         <w:rPr>
@@ -31103,14 +33017,45 @@
           <w:lang w:eastAsia="ko-KR"/>
         </w:rPr>
       </w:pPr>
-      <w:r>
-        <w:rPr>
-          <w:rFonts w:eastAsia="Batang"/>
-          <w:sz w:val="16"/>
-          <w:szCs w:val="16"/>
-          <w:lang w:eastAsia="ko-KR"/>
-        </w:rPr>
-        <w:t xml:space="preserve">Malinen, O. P., &amp; Savolainen, H. (2016). The effect of perceived school climate and teacher efficacy in behavior management on job satisfaction and burnout: A longitudinal study. </w:t>
+      <w:proofErr w:type="spellStart"/>
+      <w:r>
+        <w:rPr>
+          <w:rFonts w:eastAsia="Batang"/>
+          <w:sz w:val="16"/>
+          <w:szCs w:val="16"/>
+          <w:lang w:eastAsia="ko-KR"/>
+        </w:rPr>
+        <w:t>Malinen</w:t>
+      </w:r>
+      <w:proofErr w:type="spellEnd"/>
+      <w:r>
+        <w:rPr>
+          <w:rFonts w:eastAsia="Batang"/>
+          <w:sz w:val="16"/>
+          <w:szCs w:val="16"/>
+          <w:lang w:eastAsia="ko-KR"/>
+        </w:rPr>
+        <w:t xml:space="preserve">, O. P., &amp; </w:t>
+      </w:r>
+      <w:proofErr w:type="spellStart"/>
+      <w:r>
+        <w:rPr>
+          <w:rFonts w:eastAsia="Batang"/>
+          <w:sz w:val="16"/>
+          <w:szCs w:val="16"/>
+          <w:lang w:eastAsia="ko-KR"/>
+        </w:rPr>
+        <w:t>Savolainen</w:t>
+      </w:r>
+      <w:proofErr w:type="spellEnd"/>
+      <w:r>
+        <w:rPr>
+          <w:rFonts w:eastAsia="Batang"/>
+          <w:sz w:val="16"/>
+          <w:szCs w:val="16"/>
+          <w:lang w:eastAsia="ko-KR"/>
+        </w:rPr>
+        <w:t xml:space="preserve">, H. (2016). The effect of perceived school climate and teacher efficacy in behavior management on job satisfaction and burnout: A longitudinal study. </w:t>
       </w:r>
       <w:r>
         <w:rPr>
@@ -31174,7 +33119,47 @@
           <w:szCs w:val="16"/>
           <w:lang w:eastAsia="ko-KR"/>
         </w:rPr>
-        <w:t xml:space="preserve">Mansfield, C. F., Beltman, S., Broadley, T., &amp; Weatherby-Fell, N. (2016). Building resilience in teacher education: An evidenced informed framework. </w:t>
+        <w:t xml:space="preserve">Mansfield, C. F., </w:t>
+      </w:r>
+      <w:proofErr w:type="spellStart"/>
+      <w:r>
+        <w:rPr>
+          <w:rFonts w:eastAsia="Batang"/>
+          <w:sz w:val="16"/>
+          <w:szCs w:val="16"/>
+          <w:lang w:eastAsia="ko-KR"/>
+        </w:rPr>
+        <w:t>Beltman</w:t>
+      </w:r>
+      <w:proofErr w:type="spellEnd"/>
+      <w:r>
+        <w:rPr>
+          <w:rFonts w:eastAsia="Batang"/>
+          <w:sz w:val="16"/>
+          <w:szCs w:val="16"/>
+          <w:lang w:eastAsia="ko-KR"/>
+        </w:rPr>
+        <w:t xml:space="preserve">, S., </w:t>
+      </w:r>
+      <w:proofErr w:type="spellStart"/>
+      <w:r>
+        <w:rPr>
+          <w:rFonts w:eastAsia="Batang"/>
+          <w:sz w:val="16"/>
+          <w:szCs w:val="16"/>
+          <w:lang w:eastAsia="ko-KR"/>
+        </w:rPr>
+        <w:t>Broadley</w:t>
+      </w:r>
+      <w:proofErr w:type="spellEnd"/>
+      <w:r>
+        <w:rPr>
+          <w:rFonts w:eastAsia="Batang"/>
+          <w:sz w:val="16"/>
+          <w:szCs w:val="16"/>
+          <w:lang w:eastAsia="ko-KR"/>
+        </w:rPr>
+        <w:t xml:space="preserve">, T., &amp; Weatherby-Fell, N. (2016). Building resilience in teacher education: An evidenced informed framework. </w:t>
       </w:r>
       <w:r>
         <w:rPr>
@@ -31295,14 +33280,65 @@
           <w:lang w:eastAsia="ko-KR"/>
         </w:rPr>
       </w:pPr>
-      <w:r>
-        <w:rPr>
-          <w:rFonts w:eastAsia="Batang"/>
-          <w:sz w:val="16"/>
-          <w:szCs w:val="16"/>
-          <w:lang w:eastAsia="ko-KR"/>
-        </w:rPr>
-        <w:t xml:space="preserve">Moè, A., Pazzaglia, F., &amp; Ronconi, L. (2010). When being able is not enough. The combined value of positive affect and self-efficacy for job satisfaction in teaching. </w:t>
+      <w:proofErr w:type="spellStart"/>
+      <w:r>
+        <w:rPr>
+          <w:rFonts w:eastAsia="Batang"/>
+          <w:sz w:val="16"/>
+          <w:szCs w:val="16"/>
+          <w:lang w:eastAsia="ko-KR"/>
+        </w:rPr>
+        <w:t>Moè</w:t>
+      </w:r>
+      <w:proofErr w:type="spellEnd"/>
+      <w:r>
+        <w:rPr>
+          <w:rFonts w:eastAsia="Batang"/>
+          <w:sz w:val="16"/>
+          <w:szCs w:val="16"/>
+          <w:lang w:eastAsia="ko-KR"/>
+        </w:rPr>
+        <w:t xml:space="preserve">, A., </w:t>
+      </w:r>
+      <w:proofErr w:type="spellStart"/>
+      <w:r>
+        <w:rPr>
+          <w:rFonts w:eastAsia="Batang"/>
+          <w:sz w:val="16"/>
+          <w:szCs w:val="16"/>
+          <w:lang w:eastAsia="ko-KR"/>
+        </w:rPr>
+        <w:t>Pazzaglia</w:t>
+      </w:r>
+      <w:proofErr w:type="spellEnd"/>
+      <w:r>
+        <w:rPr>
+          <w:rFonts w:eastAsia="Batang"/>
+          <w:sz w:val="16"/>
+          <w:szCs w:val="16"/>
+          <w:lang w:eastAsia="ko-KR"/>
+        </w:rPr>
+        <w:t xml:space="preserve">, F., &amp; </w:t>
+      </w:r>
+      <w:proofErr w:type="spellStart"/>
+      <w:r>
+        <w:rPr>
+          <w:rFonts w:eastAsia="Batang"/>
+          <w:sz w:val="16"/>
+          <w:szCs w:val="16"/>
+          <w:lang w:eastAsia="ko-KR"/>
+        </w:rPr>
+        <w:t>Ronconi</w:t>
+      </w:r>
+      <w:proofErr w:type="spellEnd"/>
+      <w:r>
+        <w:rPr>
+          <w:rFonts w:eastAsia="Batang"/>
+          <w:sz w:val="16"/>
+          <w:szCs w:val="16"/>
+          <w:lang w:eastAsia="ko-KR"/>
+        </w:rPr>
+        <w:t xml:space="preserve">, L. (2010). When being able is not enough. The combined value of positive affect and self-efficacy for job satisfaction in teaching. </w:t>
       </w:r>
       <w:r>
         <w:rPr>
@@ -31430,7 +33466,47 @@
           <w:szCs w:val="16"/>
           <w:lang w:eastAsia="ko-KR"/>
         </w:rPr>
-        <w:t xml:space="preserve">Moran, A., Kilpatrick, R., Abbott, L., Dallat, J. &amp; McClune, B. (2001). Training to teach: motivating factors and implications for recruitment. </w:t>
+        <w:t xml:space="preserve">Moran, A., Kilpatrick, R., Abbott, L., </w:t>
+      </w:r>
+      <w:proofErr w:type="spellStart"/>
+      <w:r>
+        <w:rPr>
+          <w:rFonts w:eastAsia="Batang"/>
+          <w:sz w:val="16"/>
+          <w:szCs w:val="16"/>
+          <w:lang w:eastAsia="ko-KR"/>
+        </w:rPr>
+        <w:t>Dallat</w:t>
+      </w:r>
+      <w:proofErr w:type="spellEnd"/>
+      <w:r>
+        <w:rPr>
+          <w:rFonts w:eastAsia="Batang"/>
+          <w:sz w:val="16"/>
+          <w:szCs w:val="16"/>
+          <w:lang w:eastAsia="ko-KR"/>
+        </w:rPr>
+        <w:t xml:space="preserve">, J. &amp; </w:t>
+      </w:r>
+      <w:proofErr w:type="spellStart"/>
+      <w:r>
+        <w:rPr>
+          <w:rFonts w:eastAsia="Batang"/>
+          <w:sz w:val="16"/>
+          <w:szCs w:val="16"/>
+          <w:lang w:eastAsia="ko-KR"/>
+        </w:rPr>
+        <w:t>McClune</w:t>
+      </w:r>
+      <w:proofErr w:type="spellEnd"/>
+      <w:r>
+        <w:rPr>
+          <w:rFonts w:eastAsia="Batang"/>
+          <w:sz w:val="16"/>
+          <w:szCs w:val="16"/>
+          <w:lang w:eastAsia="ko-KR"/>
+        </w:rPr>
+        <w:t xml:space="preserve">, B. (2001). Training to teach: motivating factors and implications for recruitment. </w:t>
       </w:r>
       <w:r>
         <w:rPr>
@@ -31487,14 +33563,25 @@
           <w:lang w:eastAsia="ko-KR"/>
         </w:rPr>
       </w:pPr>
-      <w:r>
-        <w:rPr>
-          <w:rFonts w:eastAsia="Batang"/>
-          <w:sz w:val="16"/>
-          <w:szCs w:val="16"/>
-          <w:lang w:eastAsia="ko-KR"/>
-        </w:rPr>
-        <w:t xml:space="preserve">Nias, J. (1996). Thinking about feeling: the emotions in teaching. </w:t>
+      <w:proofErr w:type="spellStart"/>
+      <w:r>
+        <w:rPr>
+          <w:rFonts w:eastAsia="Batang"/>
+          <w:sz w:val="16"/>
+          <w:szCs w:val="16"/>
+          <w:lang w:eastAsia="ko-KR"/>
+        </w:rPr>
+        <w:t>Nias</w:t>
+      </w:r>
+      <w:proofErr w:type="spellEnd"/>
+      <w:r>
+        <w:rPr>
+          <w:rFonts w:eastAsia="Batang"/>
+          <w:sz w:val="16"/>
+          <w:szCs w:val="16"/>
+          <w:lang w:eastAsia="ko-KR"/>
+        </w:rPr>
+        <w:t xml:space="preserve">, J. (1996). Thinking about feeling: the emotions in teaching. </w:t>
       </w:r>
       <w:r>
         <w:rPr>
@@ -31712,7 +33799,27 @@
           <w:szCs w:val="16"/>
           <w:lang w:eastAsia="ko-KR"/>
         </w:rPr>
-        <w:t xml:space="preserve">Pepe, A. &amp; Addimando, L., &amp; Veronese, G. (2017). Measuring Teacher Job Satisfaction: Assessing invariance in the teacher job satisfaction scale (TJSS) Across six countries. </w:t>
+        <w:t xml:space="preserve">Pepe, A. &amp; </w:t>
+      </w:r>
+      <w:proofErr w:type="spellStart"/>
+      <w:r>
+        <w:rPr>
+          <w:rFonts w:eastAsia="Batang"/>
+          <w:sz w:val="16"/>
+          <w:szCs w:val="16"/>
+          <w:lang w:eastAsia="ko-KR"/>
+        </w:rPr>
+        <w:t>Addimando</w:t>
+      </w:r>
+      <w:proofErr w:type="spellEnd"/>
+      <w:r>
+        <w:rPr>
+          <w:rFonts w:eastAsia="Batang"/>
+          <w:sz w:val="16"/>
+          <w:szCs w:val="16"/>
+          <w:lang w:eastAsia="ko-KR"/>
+        </w:rPr>
+        <w:t xml:space="preserve">, L., &amp; Veronese, G. (2017). Measuring Teacher Job Satisfaction: Assessing invariance in the teacher job satisfaction scale (TJSS) Across six countries. </w:t>
       </w:r>
       <w:r>
         <w:rPr>
@@ -31776,7 +33883,6 @@
           <w:szCs w:val="16"/>
           <w:lang w:eastAsia="ko-KR"/>
         </w:rPr>
-        <w:lastRenderedPageBreak/>
         <w:t>Ramsay, G. (2000). Quality matters. Revitalizing teaching: Critical times, critical choices. Report of the review of teacher education. Sydney, Australia: NSW Department of Education and Training.</w:t>
       </w:r>
     </w:p>
@@ -31803,7 +33909,27 @@
           <w:szCs w:val="16"/>
           <w:lang w:eastAsia="ko-KR"/>
         </w:rPr>
-        <w:t xml:space="preserve">Rhodes, C., Nevill, A., &amp; Allan, J. (2004). Valuing and supporting teachers: A survey of teacher satisfaction, dissatisfaction, morale and retention in an English local education authority. </w:t>
+        <w:t xml:space="preserve">Rhodes, C., </w:t>
+      </w:r>
+      <w:proofErr w:type="spellStart"/>
+      <w:r>
+        <w:rPr>
+          <w:rFonts w:eastAsia="Batang"/>
+          <w:sz w:val="16"/>
+          <w:szCs w:val="16"/>
+          <w:lang w:eastAsia="ko-KR"/>
+        </w:rPr>
+        <w:t>Nevill</w:t>
+      </w:r>
+      <w:proofErr w:type="spellEnd"/>
+      <w:r>
+        <w:rPr>
+          <w:rFonts w:eastAsia="Batang"/>
+          <w:sz w:val="16"/>
+          <w:szCs w:val="16"/>
+          <w:lang w:eastAsia="ko-KR"/>
+        </w:rPr>
+        <w:t xml:space="preserve">, A., &amp; Allan, J. (2004). Valuing and supporting teachers: A survey of teacher satisfaction, dissatisfaction, morale and retention in an English local education authority. </w:t>
       </w:r>
       <w:r>
         <w:rPr>
@@ -31933,14 +34059,25 @@
           <w:lang w:eastAsia="ko-KR"/>
         </w:rPr>
       </w:pPr>
-      <w:r>
-        <w:rPr>
-          <w:rFonts w:eastAsia="Batang"/>
-          <w:sz w:val="16"/>
-          <w:szCs w:val="16"/>
-          <w:lang w:eastAsia="ko-KR"/>
-        </w:rPr>
-        <w:t xml:space="preserve">Sergiovanni, T. (1967). Factors which affect satisfaction and dissatisfaction of teachers. </w:t>
+      <w:proofErr w:type="spellStart"/>
+      <w:r>
+        <w:rPr>
+          <w:rFonts w:eastAsia="Batang"/>
+          <w:sz w:val="16"/>
+          <w:szCs w:val="16"/>
+          <w:lang w:eastAsia="ko-KR"/>
+        </w:rPr>
+        <w:t>Sergiovanni</w:t>
+      </w:r>
+      <w:proofErr w:type="spellEnd"/>
+      <w:r>
+        <w:rPr>
+          <w:rFonts w:eastAsia="Batang"/>
+          <w:sz w:val="16"/>
+          <w:szCs w:val="16"/>
+          <w:lang w:eastAsia="ko-KR"/>
+        </w:rPr>
+        <w:t xml:space="preserve">, T. (1967). Factors which affect satisfaction and dissatisfaction of teachers. </w:t>
       </w:r>
       <w:r>
         <w:rPr>
@@ -32137,14 +34274,45 @@
           <w:lang w:eastAsia="ko-KR"/>
         </w:rPr>
       </w:pPr>
-      <w:r>
-        <w:rPr>
-          <w:rFonts w:eastAsia="Batang"/>
-          <w:sz w:val="16"/>
-          <w:szCs w:val="16"/>
-          <w:lang w:eastAsia="ko-KR"/>
-        </w:rPr>
-        <w:t xml:space="preserve">Skaalvik, E. M., &amp; Skaalvik, S. (2010). Teacher self-efficacy and teacher burnout: A study of relations. </w:t>
+      <w:proofErr w:type="spellStart"/>
+      <w:r>
+        <w:rPr>
+          <w:rFonts w:eastAsia="Batang"/>
+          <w:sz w:val="16"/>
+          <w:szCs w:val="16"/>
+          <w:lang w:eastAsia="ko-KR"/>
+        </w:rPr>
+        <w:t>Skaalvik</w:t>
+      </w:r>
+      <w:proofErr w:type="spellEnd"/>
+      <w:r>
+        <w:rPr>
+          <w:rFonts w:eastAsia="Batang"/>
+          <w:sz w:val="16"/>
+          <w:szCs w:val="16"/>
+          <w:lang w:eastAsia="ko-KR"/>
+        </w:rPr>
+        <w:t xml:space="preserve">, E. M., &amp; </w:t>
+      </w:r>
+      <w:proofErr w:type="spellStart"/>
+      <w:r>
+        <w:rPr>
+          <w:rFonts w:eastAsia="Batang"/>
+          <w:sz w:val="16"/>
+          <w:szCs w:val="16"/>
+          <w:lang w:eastAsia="ko-KR"/>
+        </w:rPr>
+        <w:t>Skaalvik</w:t>
+      </w:r>
+      <w:proofErr w:type="spellEnd"/>
+      <w:r>
+        <w:rPr>
+          <w:rFonts w:eastAsia="Batang"/>
+          <w:sz w:val="16"/>
+          <w:szCs w:val="16"/>
+          <w:lang w:eastAsia="ko-KR"/>
+        </w:rPr>
+        <w:t xml:space="preserve">, S. (2010). Teacher self-efficacy and teacher burnout: A study of relations. </w:t>
       </w:r>
       <w:r>
         <w:rPr>
@@ -32201,14 +34369,45 @@
           <w:lang w:eastAsia="ko-KR"/>
         </w:rPr>
       </w:pPr>
-      <w:r>
-        <w:rPr>
-          <w:rFonts w:eastAsia="Batang"/>
-          <w:sz w:val="16"/>
-          <w:szCs w:val="16"/>
-          <w:lang w:eastAsia="ko-KR"/>
-        </w:rPr>
-        <w:t xml:space="preserve">Skaalvik, E. M., &amp; Skaalvik, S. (2011). Teacher job satisfaction and motivation to leave the teaching profession: Relations with school context, feeling of belonging, and emotional exhaustion. </w:t>
+      <w:proofErr w:type="spellStart"/>
+      <w:r>
+        <w:rPr>
+          <w:rFonts w:eastAsia="Batang"/>
+          <w:sz w:val="16"/>
+          <w:szCs w:val="16"/>
+          <w:lang w:eastAsia="ko-KR"/>
+        </w:rPr>
+        <w:t>Skaalvik</w:t>
+      </w:r>
+      <w:proofErr w:type="spellEnd"/>
+      <w:r>
+        <w:rPr>
+          <w:rFonts w:eastAsia="Batang"/>
+          <w:sz w:val="16"/>
+          <w:szCs w:val="16"/>
+          <w:lang w:eastAsia="ko-KR"/>
+        </w:rPr>
+        <w:t xml:space="preserve">, E. M., &amp; </w:t>
+      </w:r>
+      <w:proofErr w:type="spellStart"/>
+      <w:r>
+        <w:rPr>
+          <w:rFonts w:eastAsia="Batang"/>
+          <w:sz w:val="16"/>
+          <w:szCs w:val="16"/>
+          <w:lang w:eastAsia="ko-KR"/>
+        </w:rPr>
+        <w:t>Skaalvik</w:t>
+      </w:r>
+      <w:proofErr w:type="spellEnd"/>
+      <w:r>
+        <w:rPr>
+          <w:rFonts w:eastAsia="Batang"/>
+          <w:sz w:val="16"/>
+          <w:szCs w:val="16"/>
+          <w:lang w:eastAsia="ko-KR"/>
+        </w:rPr>
+        <w:t xml:space="preserve">, S. (2011). Teacher job satisfaction and motivation to leave the teaching profession: Relations with school context, feeling of belonging, and emotional exhaustion. </w:t>
       </w:r>
       <w:r>
         <w:rPr>
@@ -32265,14 +34464,45 @@
           <w:lang w:eastAsia="ko-KR"/>
         </w:rPr>
       </w:pPr>
-      <w:r>
-        <w:rPr>
-          <w:rFonts w:eastAsia="Batang"/>
-          <w:sz w:val="16"/>
-          <w:szCs w:val="16"/>
-          <w:lang w:eastAsia="ko-KR"/>
-        </w:rPr>
-        <w:t xml:space="preserve">Skaalvik, E. M., &amp; Skaalvik, S. (2015). Job satisfaction, stress and coping strategies in the teaching profession - what do teachers say? </w:t>
+      <w:proofErr w:type="spellStart"/>
+      <w:r>
+        <w:rPr>
+          <w:rFonts w:eastAsia="Batang"/>
+          <w:sz w:val="16"/>
+          <w:szCs w:val="16"/>
+          <w:lang w:eastAsia="ko-KR"/>
+        </w:rPr>
+        <w:t>Skaalvik</w:t>
+      </w:r>
+      <w:proofErr w:type="spellEnd"/>
+      <w:r>
+        <w:rPr>
+          <w:rFonts w:eastAsia="Batang"/>
+          <w:sz w:val="16"/>
+          <w:szCs w:val="16"/>
+          <w:lang w:eastAsia="ko-KR"/>
+        </w:rPr>
+        <w:t xml:space="preserve">, E. M., &amp; </w:t>
+      </w:r>
+      <w:proofErr w:type="spellStart"/>
+      <w:r>
+        <w:rPr>
+          <w:rFonts w:eastAsia="Batang"/>
+          <w:sz w:val="16"/>
+          <w:szCs w:val="16"/>
+          <w:lang w:eastAsia="ko-KR"/>
+        </w:rPr>
+        <w:t>Skaalvik</w:t>
+      </w:r>
+      <w:proofErr w:type="spellEnd"/>
+      <w:r>
+        <w:rPr>
+          <w:rFonts w:eastAsia="Batang"/>
+          <w:sz w:val="16"/>
+          <w:szCs w:val="16"/>
+          <w:lang w:eastAsia="ko-KR"/>
+        </w:rPr>
+        <w:t xml:space="preserve">, S. (2015). Job satisfaction, stress and coping strategies in the teaching profession - what do teachers say? </w:t>
       </w:r>
       <w:r>
         <w:rPr>
@@ -32404,14 +34634,25 @@
           <w:lang w:eastAsia="ko-KR"/>
         </w:rPr>
       </w:pPr>
-      <w:r>
-        <w:rPr>
-          <w:rFonts w:eastAsia="Batang"/>
-          <w:sz w:val="16"/>
-          <w:szCs w:val="16"/>
-          <w:lang w:eastAsia="ko-KR"/>
-        </w:rPr>
-        <w:t>Stiegelbauer, S. (1992). Why We Want to Be Teachers: New teachers talk about their reasons for entering the profession. Paper presented at the Annual Meeting of the American Educational Research Association, San Francisco, April 20-24, 1992.</w:t>
+      <w:proofErr w:type="spellStart"/>
+      <w:r>
+        <w:rPr>
+          <w:rFonts w:eastAsia="Batang"/>
+          <w:sz w:val="16"/>
+          <w:szCs w:val="16"/>
+          <w:lang w:eastAsia="ko-KR"/>
+        </w:rPr>
+        <w:t>Stiegelbauer</w:t>
+      </w:r>
+      <w:proofErr w:type="spellEnd"/>
+      <w:r>
+        <w:rPr>
+          <w:rFonts w:eastAsia="Batang"/>
+          <w:sz w:val="16"/>
+          <w:szCs w:val="16"/>
+          <w:lang w:eastAsia="ko-KR"/>
+        </w:rPr>
+        <w:t>, S. (1992). Why We Want to Be Teachers: New teachers talk about their reasons for entering the profession. Paper presented at the Annual Meeting of the American Educational Research Association, San Francisco, April 20-24, 1992.</w:t>
       </w:r>
     </w:p>
     <w:p>
@@ -32622,14 +34863,25 @@
           <w:lang w:eastAsia="ko-KR"/>
         </w:rPr>
       </w:pPr>
-      <w:r>
-        <w:rPr>
-          <w:rFonts w:eastAsia="Batang"/>
-          <w:sz w:val="16"/>
-          <w:szCs w:val="16"/>
-          <w:lang w:eastAsia="ko-KR"/>
-        </w:rPr>
-        <w:t xml:space="preserve">Tudhope, W. B. (1944). Motives for choice of the teaching profession by training college students. </w:t>
+      <w:proofErr w:type="spellStart"/>
+      <w:r>
+        <w:rPr>
+          <w:rFonts w:eastAsia="Batang"/>
+          <w:sz w:val="16"/>
+          <w:szCs w:val="16"/>
+          <w:lang w:eastAsia="ko-KR"/>
+        </w:rPr>
+        <w:t>Tudhope</w:t>
+      </w:r>
+      <w:proofErr w:type="spellEnd"/>
+      <w:r>
+        <w:rPr>
+          <w:rFonts w:eastAsia="Batang"/>
+          <w:sz w:val="16"/>
+          <w:szCs w:val="16"/>
+          <w:lang w:eastAsia="ko-KR"/>
+        </w:rPr>
+        <w:t xml:space="preserve">, W. B. (1944). Motives for choice of the teaching profession by training college students. </w:t>
       </w:r>
       <w:r>
         <w:rPr>
@@ -32802,7 +35054,67 @@
           <w:szCs w:val="16"/>
           <w:lang w:eastAsia="ko-KR"/>
         </w:rPr>
-        <w:t xml:space="preserve">Watt, H. M.G., Richardson, P. W., Klusmann, U., Kunter, M., Beyer, B., Trautwein, U., &amp; Baumert, J. (2012). Motivations for choosing teaching as a career: An international comparison using the FIT-Choice scale. </w:t>
+        <w:t xml:space="preserve">Watt, H. M.G., Richardson, P. W., </w:t>
+      </w:r>
+      <w:proofErr w:type="spellStart"/>
+      <w:r>
+        <w:rPr>
+          <w:rFonts w:eastAsia="Batang"/>
+          <w:sz w:val="16"/>
+          <w:szCs w:val="16"/>
+          <w:lang w:eastAsia="ko-KR"/>
+        </w:rPr>
+        <w:t>Klusmann</w:t>
+      </w:r>
+      <w:proofErr w:type="spellEnd"/>
+      <w:r>
+        <w:rPr>
+          <w:rFonts w:eastAsia="Batang"/>
+          <w:sz w:val="16"/>
+          <w:szCs w:val="16"/>
+          <w:lang w:eastAsia="ko-KR"/>
+        </w:rPr>
+        <w:t xml:space="preserve">, U., </w:t>
+      </w:r>
+      <w:proofErr w:type="spellStart"/>
+      <w:r>
+        <w:rPr>
+          <w:rFonts w:eastAsia="Batang"/>
+          <w:sz w:val="16"/>
+          <w:szCs w:val="16"/>
+          <w:lang w:eastAsia="ko-KR"/>
+        </w:rPr>
+        <w:t>Kunter</w:t>
+      </w:r>
+      <w:proofErr w:type="spellEnd"/>
+      <w:r>
+        <w:rPr>
+          <w:rFonts w:eastAsia="Batang"/>
+          <w:sz w:val="16"/>
+          <w:szCs w:val="16"/>
+          <w:lang w:eastAsia="ko-KR"/>
+        </w:rPr>
+        <w:t xml:space="preserve">, M., Beyer, B., </w:t>
+      </w:r>
+      <w:proofErr w:type="spellStart"/>
+      <w:r>
+        <w:rPr>
+          <w:rFonts w:eastAsia="Batang"/>
+          <w:sz w:val="16"/>
+          <w:szCs w:val="16"/>
+          <w:lang w:eastAsia="ko-KR"/>
+        </w:rPr>
+        <w:t>Trautwein</w:t>
+      </w:r>
+      <w:proofErr w:type="spellEnd"/>
+      <w:r>
+        <w:rPr>
+          <w:rFonts w:eastAsia="Batang"/>
+          <w:sz w:val="16"/>
+          <w:szCs w:val="16"/>
+          <w:lang w:eastAsia="ko-KR"/>
+        </w:rPr>
+        <w:t xml:space="preserve">, U., &amp; Baumert, J. (2012). Motivations for choosing teaching as a career: An international comparison using the FIT-Choice scale. </w:t>
       </w:r>
       <w:r>
         <w:rPr>
@@ -33158,7 +35470,27 @@
           <w:szCs w:val="16"/>
           <w:lang w:eastAsia="ko-KR"/>
         </w:rPr>
-        <w:t xml:space="preserve">Yoon, K. S., Duncan, T, Lee, S. W. Y., Scarloss, B., &amp; Shapley, K. (2007). </w:t>
+        <w:t xml:space="preserve">Yoon, K. S., Duncan, T, Lee, S. W. Y., </w:t>
+      </w:r>
+      <w:proofErr w:type="spellStart"/>
+      <w:r>
+        <w:rPr>
+          <w:rFonts w:eastAsia="Batang"/>
+          <w:sz w:val="16"/>
+          <w:szCs w:val="16"/>
+          <w:lang w:eastAsia="ko-KR"/>
+        </w:rPr>
+        <w:t>Scarloss</w:t>
+      </w:r>
+      <w:proofErr w:type="spellEnd"/>
+      <w:r>
+        <w:rPr>
+          <w:rFonts w:eastAsia="Batang"/>
+          <w:sz w:val="16"/>
+          <w:szCs w:val="16"/>
+          <w:lang w:eastAsia="ko-KR"/>
+        </w:rPr>
+        <w:t xml:space="preserve">, B., &amp; Shapley, K. (2007). </w:t>
       </w:r>
       <w:r>
         <w:rPr>
@@ -33196,14 +35528,25 @@
           <w:lang w:eastAsia="ko-KR"/>
         </w:rPr>
       </w:pPr>
-      <w:r>
-        <w:rPr>
-          <w:rFonts w:eastAsia="Batang"/>
-          <w:sz w:val="16"/>
-          <w:szCs w:val="16"/>
-          <w:lang w:eastAsia="ko-KR"/>
-        </w:rPr>
-        <w:t xml:space="preserve">Zeytinoglu, I.U., Denton, M., Davies, S., Baumann, A., Blythe, J., &amp; Boos, L. (2007). Deteriorated external work environment, heavy workload and nurses: Job satisfaction and turnover intention. </w:t>
+      <w:proofErr w:type="spellStart"/>
+      <w:r>
+        <w:rPr>
+          <w:rFonts w:eastAsia="Batang"/>
+          <w:sz w:val="16"/>
+          <w:szCs w:val="16"/>
+          <w:lang w:eastAsia="ko-KR"/>
+        </w:rPr>
+        <w:t>Zeytinoglu</w:t>
+      </w:r>
+      <w:proofErr w:type="spellEnd"/>
+      <w:r>
+        <w:rPr>
+          <w:rFonts w:eastAsia="Batang"/>
+          <w:sz w:val="16"/>
+          <w:szCs w:val="16"/>
+          <w:lang w:eastAsia="ko-KR"/>
+        </w:rPr>
+        <w:t xml:space="preserve">, I.U., Denton, M., Davies, S., Baumann, A., Blythe, J., &amp; Boos, L. (2007). Deteriorated external work environment, heavy workload and nurses: Job satisfaction and turnover intention. </w:t>
       </w:r>
       <w:r>
         <w:rPr>
@@ -33262,8 +35605,8 @@
       </w:pPr>
     </w:p>
     <w:sectPr>
-      <w:footerReference w:type="even" r:id="rId14"/>
-      <w:footerReference w:type="default" r:id="rId15"/>
+      <w:footerReference w:type="even" r:id="rId15"/>
+      <w:footerReference w:type="default" r:id="rId16"/>
       <w:type w:val="continuous"/>
       <w:pgSz w:w="11907" w:h="16840" w:code="9"/>
       <w:pgMar w:top="754" w:right="1191" w:bottom="2126" w:left="737" w:header="720" w:footer="720" w:gutter="0"/>
@@ -33275,7 +35618,7 @@
 </file>
 
 <file path=word/comments.xml><?xml version="1.0" encoding="utf-8"?>
-<w:comments xmlns:wpc="http://schemas.microsoft.com/office/word/2010/wordprocessingCanvas" xmlns:mo="http://schemas.microsoft.com/office/mac/office/2008/main" xmlns:mc="http://schemas.openxmlformats.org/markup-compatibility/2006" xmlns:mv="urn:schemas-microsoft-com:mac:vml" xmlns:o="urn:schemas-microsoft-com:office:office" xmlns:r="http://schemas.openxmlformats.org/officeDocument/2006/relationships" xmlns:m="http://schemas.openxmlformats.org/officeDocument/2006/math" xmlns:v="urn:schemas-microsoft-com:vml" xmlns:wp14="http://schemas.microsoft.com/office/word/2010/wordprocessingDrawing" xmlns:wp="http://schemas.openxmlformats.org/drawingml/2006/wordprocessingDrawing" xmlns:w10="urn:schemas-microsoft-com:office:word" xmlns:w="http://schemas.openxmlformats.org/wordprocessingml/2006/main" xmlns:w14="http://schemas.microsoft.com/office/word/2010/wordml" xmlns:w15="http://schemas.microsoft.com/office/word/2012/wordml" xmlns:wpg="http://schemas.microsoft.com/office/word/2010/wordprocessingGroup" xmlns:wpi="http://schemas.microsoft.com/office/word/2010/wordprocessingInk" xmlns:wne="http://schemas.microsoft.com/office/word/2006/wordml" xmlns:wps="http://schemas.microsoft.com/office/word/2010/wordprocessingShape" mc:Ignorable="w14 w15 wp14">
+<w:comments xmlns:wpc="http://schemas.microsoft.com/office/word/2010/wordprocessingCanvas" xmlns:cx="http://schemas.microsoft.com/office/drawing/2014/chartex" xmlns:cx1="http://schemas.microsoft.com/office/drawing/2015/9/8/chartex" xmlns:cx2="http://schemas.microsoft.com/office/drawing/2015/10/21/chartex" xmlns:cx3="http://schemas.microsoft.com/office/drawing/2016/5/9/chartex" xmlns:cx4="http://schemas.microsoft.com/office/drawing/2016/5/10/chartex" xmlns:cx5="http://schemas.microsoft.com/office/drawing/2016/5/11/chartex" xmlns:cx6="http://schemas.microsoft.com/office/drawing/2016/5/12/chartex" xmlns:cx7="http://schemas.microsoft.com/office/drawing/2016/5/13/chartex" xmlns:cx8="http://schemas.microsoft.com/office/drawing/2016/5/14/chartex" xmlns:mc="http://schemas.openxmlformats.org/markup-compatibility/2006" xmlns:aink="http://schemas.microsoft.com/office/drawing/2016/ink" xmlns:am3d="http://schemas.microsoft.com/office/drawing/2017/model3d" xmlns:o="urn:schemas-microsoft-com:office:office" xmlns:r="http://schemas.openxmlformats.org/officeDocument/2006/relationships" xmlns:m="http://schemas.openxmlformats.org/officeDocument/2006/math" xmlns:v="urn:schemas-microsoft-com:vml" xmlns:wp14="http://schemas.microsoft.com/office/word/2010/wordprocessingDrawing" xmlns:wp="http://schemas.openxmlformats.org/drawingml/2006/wordprocessingDrawing" xmlns:w10="urn:schemas-microsoft-com:office:word" xmlns:w="http://schemas.openxmlformats.org/wordprocessingml/2006/main" xmlns:w14="http://schemas.microsoft.com/office/word/2010/wordml" xmlns:w15="http://schemas.microsoft.com/office/word/2012/wordml" xmlns:w16cid="http://schemas.microsoft.com/office/word/2016/wordml/cid" xmlns:w16se="http://schemas.microsoft.com/office/word/2015/wordml/symex" xmlns:wpg="http://schemas.microsoft.com/office/word/2010/wordprocessingGroup" xmlns:wpi="http://schemas.microsoft.com/office/word/2010/wordprocessingInk" xmlns:wne="http://schemas.microsoft.com/office/word/2006/wordml" xmlns:wps="http://schemas.microsoft.com/office/word/2010/wordprocessingShape" mc:Ignorable="w14 w15 w16se w16cid wp14">
   <w:comment w:id="2" w:author="Microsoft Office User" w:date="2018-05-24T12:36:00Z" w:initials="Office">
     <w:p>
       <w:pPr>
@@ -33287,8 +35630,69 @@
         </w:rPr>
         <w:annotationRef/>
       </w:r>
-      <w:r>
-        <w:t>Chị double-check xem factor satisfy và less satisfy theo data của mình đã chuẩn chưa ạ?</w:t>
+      <w:proofErr w:type="spellStart"/>
+      <w:r>
+        <w:t>Chị</w:t>
+      </w:r>
+      <w:proofErr w:type="spellEnd"/>
+      <w:r>
+        <w:t xml:space="preserve"> double-check xem factor satisfy </w:t>
+      </w:r>
+      <w:proofErr w:type="spellStart"/>
+      <w:r>
+        <w:t>và</w:t>
+      </w:r>
+      <w:proofErr w:type="spellEnd"/>
+      <w:r>
+        <w:t xml:space="preserve"> less satisfy </w:t>
+      </w:r>
+      <w:proofErr w:type="spellStart"/>
+      <w:r>
+        <w:t>theo</w:t>
+      </w:r>
+      <w:proofErr w:type="spellEnd"/>
+      <w:r>
+        <w:t xml:space="preserve"> data </w:t>
+      </w:r>
+      <w:proofErr w:type="spellStart"/>
+      <w:r>
+        <w:t>của</w:t>
+      </w:r>
+      <w:proofErr w:type="spellEnd"/>
+      <w:r>
+        <w:t xml:space="preserve"> </w:t>
+      </w:r>
+      <w:proofErr w:type="spellStart"/>
+      <w:r>
+        <w:t>mình</w:t>
+      </w:r>
+      <w:proofErr w:type="spellEnd"/>
+      <w:r>
+        <w:t xml:space="preserve"> </w:t>
+      </w:r>
+      <w:proofErr w:type="spellStart"/>
+      <w:r>
+        <w:t>đã</w:t>
+      </w:r>
+      <w:proofErr w:type="spellEnd"/>
+      <w:r>
+        <w:t xml:space="preserve"> </w:t>
+      </w:r>
+      <w:proofErr w:type="spellStart"/>
+      <w:r>
+        <w:t>chuẩn</w:t>
+      </w:r>
+      <w:proofErr w:type="spellEnd"/>
+      <w:r>
+        <w:t xml:space="preserve"> </w:t>
+      </w:r>
+      <w:proofErr w:type="spellStart"/>
+      <w:r>
+        <w:t>chưa</w:t>
+      </w:r>
+      <w:proofErr w:type="spellEnd"/>
+      <w:r>
+        <w:t xml:space="preserve"> ạ?</w:t>
       </w:r>
     </w:p>
   </w:comment>
@@ -33296,13 +35700,19 @@
 </file>
 
 <file path=word/commentsExtended.xml><?xml version="1.0" encoding="utf-8"?>
-<w15:commentsEx xmlns:wpc="http://schemas.microsoft.com/office/word/2010/wordprocessingCanvas" xmlns:mo="http://schemas.microsoft.com/office/mac/office/2008/main" xmlns:mc="http://schemas.openxmlformats.org/markup-compatibility/2006" xmlns:mv="urn:schemas-microsoft-com:mac:vml" xmlns:o="urn:schemas-microsoft-com:office:office" xmlns:r="http://schemas.openxmlformats.org/officeDocument/2006/relationships" xmlns:m="http://schemas.openxmlformats.org/officeDocument/2006/math" xmlns:v="urn:schemas-microsoft-com:vml" xmlns:wp14="http://schemas.microsoft.com/office/word/2010/wordprocessingDrawing" xmlns:wp="http://schemas.openxmlformats.org/drawingml/2006/wordprocessingDrawing" xmlns:w10="urn:schemas-microsoft-com:office:word" xmlns:w="http://schemas.openxmlformats.org/wordprocessingml/2006/main" xmlns:w14="http://schemas.microsoft.com/office/word/2010/wordml" xmlns:w15="http://schemas.microsoft.com/office/word/2012/wordml" xmlns:wpg="http://schemas.microsoft.com/office/word/2010/wordprocessingGroup" xmlns:wpi="http://schemas.microsoft.com/office/word/2010/wordprocessingInk" xmlns:wne="http://schemas.microsoft.com/office/word/2006/wordml" xmlns:wps="http://schemas.microsoft.com/office/word/2010/wordprocessingShape" mc:Ignorable="w14 w15 wp14">
+<w15:commentsEx xmlns:wpc="http://schemas.microsoft.com/office/word/2010/wordprocessingCanvas" xmlns:cx="http://schemas.microsoft.com/office/drawing/2014/chartex" xmlns:cx1="http://schemas.microsoft.com/office/drawing/2015/9/8/chartex" xmlns:cx2="http://schemas.microsoft.com/office/drawing/2015/10/21/chartex" xmlns:cx3="http://schemas.microsoft.com/office/drawing/2016/5/9/chartex" xmlns:cx4="http://schemas.microsoft.com/office/drawing/2016/5/10/chartex" xmlns:cx5="http://schemas.microsoft.com/office/drawing/2016/5/11/chartex" xmlns:cx6="http://schemas.microsoft.com/office/drawing/2016/5/12/chartex" xmlns:cx7="http://schemas.microsoft.com/office/drawing/2016/5/13/chartex" xmlns:cx8="http://schemas.microsoft.com/office/drawing/2016/5/14/chartex" xmlns:mc="http://schemas.openxmlformats.org/markup-compatibility/2006" xmlns:aink="http://schemas.microsoft.com/office/drawing/2016/ink" xmlns:am3d="http://schemas.microsoft.com/office/drawing/2017/model3d" xmlns:o="urn:schemas-microsoft-com:office:office" xmlns:r="http://schemas.openxmlformats.org/officeDocument/2006/relationships" xmlns:m="http://schemas.openxmlformats.org/officeDocument/2006/math" xmlns:v="urn:schemas-microsoft-com:vml" xmlns:wp14="http://schemas.microsoft.com/office/word/2010/wordprocessingDrawing" xmlns:wp="http://schemas.openxmlformats.org/drawingml/2006/wordprocessingDrawing" xmlns:w10="urn:schemas-microsoft-com:office:word" xmlns:w="http://schemas.openxmlformats.org/wordprocessingml/2006/main" xmlns:w14="http://schemas.microsoft.com/office/word/2010/wordml" xmlns:w15="http://schemas.microsoft.com/office/word/2012/wordml" xmlns:w16cid="http://schemas.microsoft.com/office/word/2016/wordml/cid" xmlns:w16se="http://schemas.microsoft.com/office/word/2015/wordml/symex" xmlns:wpg="http://schemas.microsoft.com/office/word/2010/wordprocessingGroup" xmlns:wpi="http://schemas.microsoft.com/office/word/2010/wordprocessingInk" xmlns:wne="http://schemas.microsoft.com/office/word/2006/wordml" xmlns:wps="http://schemas.microsoft.com/office/word/2010/wordprocessingShape" mc:Ignorable="w14 w15 w16se w16cid wp14">
   <w15:commentEx w15:paraId="7ED4ECF9" w15:done="0"/>
 </w15:commentsEx>
 </file>
 
+<file path=word/commentsIds.xml><?xml version="1.0" encoding="utf-8"?>
+<w16cid:commentsIds xmlns:wpc="http://schemas.microsoft.com/office/word/2010/wordprocessingCanvas" xmlns:cx="http://schemas.microsoft.com/office/drawing/2014/chartex" xmlns:cx1="http://schemas.microsoft.com/office/drawing/2015/9/8/chartex" xmlns:cx2="http://schemas.microsoft.com/office/drawing/2015/10/21/chartex" xmlns:cx3="http://schemas.microsoft.com/office/drawing/2016/5/9/chartex" xmlns:cx4="http://schemas.microsoft.com/office/drawing/2016/5/10/chartex" xmlns:cx5="http://schemas.microsoft.com/office/drawing/2016/5/11/chartex" xmlns:cx6="http://schemas.microsoft.com/office/drawing/2016/5/12/chartex" xmlns:cx7="http://schemas.microsoft.com/office/drawing/2016/5/13/chartex" xmlns:cx8="http://schemas.microsoft.com/office/drawing/2016/5/14/chartex" xmlns:mc="http://schemas.openxmlformats.org/markup-compatibility/2006" xmlns:aink="http://schemas.microsoft.com/office/drawing/2016/ink" xmlns:am3d="http://schemas.microsoft.com/office/drawing/2017/model3d" xmlns:o="urn:schemas-microsoft-com:office:office" xmlns:r="http://schemas.openxmlformats.org/officeDocument/2006/relationships" xmlns:m="http://schemas.openxmlformats.org/officeDocument/2006/math" xmlns:v="urn:schemas-microsoft-com:vml" xmlns:wp14="http://schemas.microsoft.com/office/word/2010/wordprocessingDrawing" xmlns:wp="http://schemas.openxmlformats.org/drawingml/2006/wordprocessingDrawing" xmlns:w10="urn:schemas-microsoft-com:office:word" xmlns:w="http://schemas.openxmlformats.org/wordprocessingml/2006/main" xmlns:w14="http://schemas.microsoft.com/office/word/2010/wordml" xmlns:w15="http://schemas.microsoft.com/office/word/2012/wordml" xmlns:w16cid="http://schemas.microsoft.com/office/word/2016/wordml/cid" xmlns:w16se="http://schemas.microsoft.com/office/word/2015/wordml/symex" xmlns:wpg="http://schemas.microsoft.com/office/word/2010/wordprocessingGroup" xmlns:wpi="http://schemas.microsoft.com/office/word/2010/wordprocessingInk" xmlns:wne="http://schemas.microsoft.com/office/word/2006/wordml" xmlns:wps="http://schemas.microsoft.com/office/word/2010/wordprocessingShape" mc:Ignorable="w14 w15 w16se w16cid wp14">
+  <w16cid:commentId w16cid:paraId="7ED4ECF9" w16cid:durableId="1EB2ED73"/>
+</w16cid:commentsIds>
+</file>
+
 <file path=word/endnotes.xml><?xml version="1.0" encoding="utf-8"?>
-<w:endnotes xmlns:wpc="http://schemas.microsoft.com/office/word/2010/wordprocessingCanvas" xmlns:mo="http://schemas.microsoft.com/office/mac/office/2008/main" xmlns:mc="http://schemas.openxmlformats.org/markup-compatibility/2006" xmlns:mv="urn:schemas-microsoft-com:mac:vml" xmlns:o="urn:schemas-microsoft-com:office:office" xmlns:r="http://schemas.openxmlformats.org/officeDocument/2006/relationships" xmlns:m="http://schemas.openxmlformats.org/officeDocument/2006/math" xmlns:v="urn:schemas-microsoft-com:vml" xmlns:wp14="http://schemas.microsoft.com/office/word/2010/wordprocessingDrawing" xmlns:wp="http://schemas.openxmlformats.org/drawingml/2006/wordprocessingDrawing" xmlns:w10="urn:schemas-microsoft-com:office:word" xmlns:w="http://schemas.openxmlformats.org/wordprocessingml/2006/main" xmlns:w14="http://schemas.microsoft.com/office/word/2010/wordml" xmlns:w15="http://schemas.microsoft.com/office/word/2012/wordml" xmlns:wpg="http://schemas.microsoft.com/office/word/2010/wordprocessingGroup" xmlns:wpi="http://schemas.microsoft.com/office/word/2010/wordprocessingInk" xmlns:wne="http://schemas.microsoft.com/office/word/2006/wordml" xmlns:wps="http://schemas.microsoft.com/office/word/2010/wordprocessingShape" mc:Ignorable="w14 w15 wp14">
+<w:endnotes xmlns:wpc="http://schemas.microsoft.com/office/word/2010/wordprocessingCanvas" xmlns:cx="http://schemas.microsoft.com/office/drawing/2014/chartex" xmlns:cx1="http://schemas.microsoft.com/office/drawing/2015/9/8/chartex" xmlns:cx2="http://schemas.microsoft.com/office/drawing/2015/10/21/chartex" xmlns:cx3="http://schemas.microsoft.com/office/drawing/2016/5/9/chartex" xmlns:cx4="http://schemas.microsoft.com/office/drawing/2016/5/10/chartex" xmlns:cx5="http://schemas.microsoft.com/office/drawing/2016/5/11/chartex" xmlns:cx6="http://schemas.microsoft.com/office/drawing/2016/5/12/chartex" xmlns:cx7="http://schemas.microsoft.com/office/drawing/2016/5/13/chartex" xmlns:cx8="http://schemas.microsoft.com/office/drawing/2016/5/14/chartex" xmlns:mc="http://schemas.openxmlformats.org/markup-compatibility/2006" xmlns:aink="http://schemas.microsoft.com/office/drawing/2016/ink" xmlns:am3d="http://schemas.microsoft.com/office/drawing/2017/model3d" xmlns:o="urn:schemas-microsoft-com:office:office" xmlns:r="http://schemas.openxmlformats.org/officeDocument/2006/relationships" xmlns:m="http://schemas.openxmlformats.org/officeDocument/2006/math" xmlns:v="urn:schemas-microsoft-com:vml" xmlns:wp14="http://schemas.microsoft.com/office/word/2010/wordprocessingDrawing" xmlns:wp="http://schemas.openxmlformats.org/drawingml/2006/wordprocessingDrawing" xmlns:w10="urn:schemas-microsoft-com:office:word" xmlns:w="http://schemas.openxmlformats.org/wordprocessingml/2006/main" xmlns:w14="http://schemas.microsoft.com/office/word/2010/wordml" xmlns:w15="http://schemas.microsoft.com/office/word/2012/wordml" xmlns:w16cid="http://schemas.microsoft.com/office/word/2016/wordml/cid" xmlns:w16se="http://schemas.microsoft.com/office/word/2015/wordml/symex" xmlns:wpg="http://schemas.microsoft.com/office/word/2010/wordprocessingGroup" xmlns:wpi="http://schemas.microsoft.com/office/word/2010/wordprocessingInk" xmlns:wne="http://schemas.microsoft.com/office/word/2006/wordml" xmlns:wps="http://schemas.microsoft.com/office/word/2010/wordprocessingShape" mc:Ignorable="w14 w15 w16se w16cid wp14">
   <w:endnote w:type="separator" w:id="-1">
     <w:p>
       <w:r>
@@ -33321,7 +35731,7 @@
 </file>
 
 <file path=word/footer1.xml><?xml version="1.0" encoding="utf-8"?>
-<w:ftr xmlns:wpc="http://schemas.microsoft.com/office/word/2010/wordprocessingCanvas" xmlns:mo="http://schemas.microsoft.com/office/mac/office/2008/main" xmlns:mc="http://schemas.openxmlformats.org/markup-compatibility/2006" xmlns:mv="urn:schemas-microsoft-com:mac:vml" xmlns:o="urn:schemas-microsoft-com:office:office" xmlns:r="http://schemas.openxmlformats.org/officeDocument/2006/relationships" xmlns:m="http://schemas.openxmlformats.org/officeDocument/2006/math" xmlns:v="urn:schemas-microsoft-com:vml" xmlns:wp14="http://schemas.microsoft.com/office/word/2010/wordprocessingDrawing" xmlns:wp="http://schemas.openxmlformats.org/drawingml/2006/wordprocessingDrawing" xmlns:w10="urn:schemas-microsoft-com:office:word" xmlns:w="http://schemas.openxmlformats.org/wordprocessingml/2006/main" xmlns:w14="http://schemas.microsoft.com/office/word/2010/wordml" xmlns:w15="http://schemas.microsoft.com/office/word/2012/wordml" xmlns:wpg="http://schemas.microsoft.com/office/word/2010/wordprocessingGroup" xmlns:wpi="http://schemas.microsoft.com/office/word/2010/wordprocessingInk" xmlns:wne="http://schemas.microsoft.com/office/word/2006/wordml" xmlns:wps="http://schemas.microsoft.com/office/word/2010/wordprocessingShape" mc:Ignorable="w14 w15 wp14">
+<w:ftr xmlns:wpc="http://schemas.microsoft.com/office/word/2010/wordprocessingCanvas" xmlns:cx="http://schemas.microsoft.com/office/drawing/2014/chartex" xmlns:cx1="http://schemas.microsoft.com/office/drawing/2015/9/8/chartex" xmlns:cx2="http://schemas.microsoft.com/office/drawing/2015/10/21/chartex" xmlns:cx3="http://schemas.microsoft.com/office/drawing/2016/5/9/chartex" xmlns:cx4="http://schemas.microsoft.com/office/drawing/2016/5/10/chartex" xmlns:cx5="http://schemas.microsoft.com/office/drawing/2016/5/11/chartex" xmlns:cx6="http://schemas.microsoft.com/office/drawing/2016/5/12/chartex" xmlns:cx7="http://schemas.microsoft.com/office/drawing/2016/5/13/chartex" xmlns:cx8="http://schemas.microsoft.com/office/drawing/2016/5/14/chartex" xmlns:mc="http://schemas.openxmlformats.org/markup-compatibility/2006" xmlns:aink="http://schemas.microsoft.com/office/drawing/2016/ink" xmlns:am3d="http://schemas.microsoft.com/office/drawing/2017/model3d" xmlns:o="urn:schemas-microsoft-com:office:office" xmlns:r="http://schemas.openxmlformats.org/officeDocument/2006/relationships" xmlns:m="http://schemas.openxmlformats.org/officeDocument/2006/math" xmlns:v="urn:schemas-microsoft-com:vml" xmlns:wp14="http://schemas.microsoft.com/office/word/2010/wordprocessingDrawing" xmlns:wp="http://schemas.openxmlformats.org/drawingml/2006/wordprocessingDrawing" xmlns:w10="urn:schemas-microsoft-com:office:word" xmlns:w="http://schemas.openxmlformats.org/wordprocessingml/2006/main" xmlns:w14="http://schemas.microsoft.com/office/word/2010/wordml" xmlns:w15="http://schemas.microsoft.com/office/word/2012/wordml" xmlns:w16cid="http://schemas.microsoft.com/office/word/2016/wordml/cid" xmlns:w16se="http://schemas.microsoft.com/office/word/2015/wordml/symex" xmlns:wpg="http://schemas.microsoft.com/office/word/2010/wordprocessingGroup" xmlns:wpi="http://schemas.microsoft.com/office/word/2010/wordprocessingInk" xmlns:wne="http://schemas.microsoft.com/office/word/2006/wordml" xmlns:wps="http://schemas.microsoft.com/office/word/2010/wordprocessingShape" mc:Ignorable="w14 w15 w16se w16cid wp14">
   <w:p>
     <w:pPr>
       <w:pStyle w:val="Footer"/>
@@ -33359,7 +35769,7 @@
 </file>
 
 <file path=word/footer2.xml><?xml version="1.0" encoding="utf-8"?>
-<w:ftr xmlns:wpc="http://schemas.microsoft.com/office/word/2010/wordprocessingCanvas" xmlns:mo="http://schemas.microsoft.com/office/mac/office/2008/main" xmlns:mc="http://schemas.openxmlformats.org/markup-compatibility/2006" xmlns:mv="urn:schemas-microsoft-com:mac:vml" xmlns:o="urn:schemas-microsoft-com:office:office" xmlns:r="http://schemas.openxmlformats.org/officeDocument/2006/relationships" xmlns:m="http://schemas.openxmlformats.org/officeDocument/2006/math" xmlns:v="urn:schemas-microsoft-com:vml" xmlns:wp14="http://schemas.microsoft.com/office/word/2010/wordprocessingDrawing" xmlns:wp="http://schemas.openxmlformats.org/drawingml/2006/wordprocessingDrawing" xmlns:w10="urn:schemas-microsoft-com:office:word" xmlns:w="http://schemas.openxmlformats.org/wordprocessingml/2006/main" xmlns:w14="http://schemas.microsoft.com/office/word/2010/wordml" xmlns:w15="http://schemas.microsoft.com/office/word/2012/wordml" xmlns:wpg="http://schemas.microsoft.com/office/word/2010/wordprocessingGroup" xmlns:wpi="http://schemas.microsoft.com/office/word/2010/wordprocessingInk" xmlns:wne="http://schemas.microsoft.com/office/word/2006/wordml" xmlns:wps="http://schemas.microsoft.com/office/word/2010/wordprocessingShape" mc:Ignorable="w14 w15 wp14">
+<w:ftr xmlns:wpc="http://schemas.microsoft.com/office/word/2010/wordprocessingCanvas" xmlns:cx="http://schemas.microsoft.com/office/drawing/2014/chartex" xmlns:cx1="http://schemas.microsoft.com/office/drawing/2015/9/8/chartex" xmlns:cx2="http://schemas.microsoft.com/office/drawing/2015/10/21/chartex" xmlns:cx3="http://schemas.microsoft.com/office/drawing/2016/5/9/chartex" xmlns:cx4="http://schemas.microsoft.com/office/drawing/2016/5/10/chartex" xmlns:cx5="http://schemas.microsoft.com/office/drawing/2016/5/11/chartex" xmlns:cx6="http://schemas.microsoft.com/office/drawing/2016/5/12/chartex" xmlns:cx7="http://schemas.microsoft.com/office/drawing/2016/5/13/chartex" xmlns:cx8="http://schemas.microsoft.com/office/drawing/2016/5/14/chartex" xmlns:mc="http://schemas.openxmlformats.org/markup-compatibility/2006" xmlns:aink="http://schemas.microsoft.com/office/drawing/2016/ink" xmlns:am3d="http://schemas.microsoft.com/office/drawing/2017/model3d" xmlns:o="urn:schemas-microsoft-com:office:office" xmlns:r="http://schemas.openxmlformats.org/officeDocument/2006/relationships" xmlns:m="http://schemas.openxmlformats.org/officeDocument/2006/math" xmlns:v="urn:schemas-microsoft-com:vml" xmlns:wp14="http://schemas.microsoft.com/office/word/2010/wordprocessingDrawing" xmlns:wp="http://schemas.openxmlformats.org/drawingml/2006/wordprocessingDrawing" xmlns:w10="urn:schemas-microsoft-com:office:word" xmlns:w="http://schemas.openxmlformats.org/wordprocessingml/2006/main" xmlns:w14="http://schemas.microsoft.com/office/word/2010/wordml" xmlns:w15="http://schemas.microsoft.com/office/word/2012/wordml" xmlns:w16cid="http://schemas.microsoft.com/office/word/2016/wordml/cid" xmlns:w16se="http://schemas.microsoft.com/office/word/2015/wordml/symex" xmlns:wpg="http://schemas.microsoft.com/office/word/2010/wordprocessingGroup" xmlns:wpi="http://schemas.microsoft.com/office/word/2010/wordprocessingInk" xmlns:wne="http://schemas.microsoft.com/office/word/2006/wordml" xmlns:wps="http://schemas.microsoft.com/office/word/2010/wordprocessingShape" mc:Ignorable="w14 w15 w16se w16cid wp14">
   <w:p>
     <w:pPr>
       <w:pStyle w:val="Footer"/>
@@ -33422,7 +35832,7 @@
 </file>
 
 <file path=word/footnotes.xml><?xml version="1.0" encoding="utf-8"?>
-<w:footnotes xmlns:wpc="http://schemas.microsoft.com/office/word/2010/wordprocessingCanvas" xmlns:mo="http://schemas.microsoft.com/office/mac/office/2008/main" xmlns:mc="http://schemas.openxmlformats.org/markup-compatibility/2006" xmlns:mv="urn:schemas-microsoft-com:mac:vml" xmlns:o="urn:schemas-microsoft-com:office:office" xmlns:r="http://schemas.openxmlformats.org/officeDocument/2006/relationships" xmlns:m="http://schemas.openxmlformats.org/officeDocument/2006/math" xmlns:v="urn:schemas-microsoft-com:vml" xmlns:wp14="http://schemas.microsoft.com/office/word/2010/wordprocessingDrawing" xmlns:wp="http://schemas.openxmlformats.org/drawingml/2006/wordprocessingDrawing" xmlns:w10="urn:schemas-microsoft-com:office:word" xmlns:w="http://schemas.openxmlformats.org/wordprocessingml/2006/main" xmlns:w14="http://schemas.microsoft.com/office/word/2010/wordml" xmlns:w15="http://schemas.microsoft.com/office/word/2012/wordml" xmlns:wpg="http://schemas.microsoft.com/office/word/2010/wordprocessingGroup" xmlns:wpi="http://schemas.microsoft.com/office/word/2010/wordprocessingInk" xmlns:wne="http://schemas.microsoft.com/office/word/2006/wordml" xmlns:wps="http://schemas.microsoft.com/office/word/2010/wordprocessingShape" mc:Ignorable="w14 w15 wp14">
+<w:footnotes xmlns:wpc="http://schemas.microsoft.com/office/word/2010/wordprocessingCanvas" xmlns:cx="http://schemas.microsoft.com/office/drawing/2014/chartex" xmlns:cx1="http://schemas.microsoft.com/office/drawing/2015/9/8/chartex" xmlns:cx2="http://schemas.microsoft.com/office/drawing/2015/10/21/chartex" xmlns:cx3="http://schemas.microsoft.com/office/drawing/2016/5/9/chartex" xmlns:cx4="http://schemas.microsoft.com/office/drawing/2016/5/10/chartex" xmlns:cx5="http://schemas.microsoft.com/office/drawing/2016/5/11/chartex" xmlns:cx6="http://schemas.microsoft.com/office/drawing/2016/5/12/chartex" xmlns:cx7="http://schemas.microsoft.com/office/drawing/2016/5/13/chartex" xmlns:cx8="http://schemas.microsoft.com/office/drawing/2016/5/14/chartex" xmlns:mc="http://schemas.openxmlformats.org/markup-compatibility/2006" xmlns:aink="http://schemas.microsoft.com/office/drawing/2016/ink" xmlns:am3d="http://schemas.microsoft.com/office/drawing/2017/model3d" xmlns:o="urn:schemas-microsoft-com:office:office" xmlns:r="http://schemas.openxmlformats.org/officeDocument/2006/relationships" xmlns:m="http://schemas.openxmlformats.org/officeDocument/2006/math" xmlns:v="urn:schemas-microsoft-com:vml" xmlns:wp14="http://schemas.microsoft.com/office/word/2010/wordprocessingDrawing" xmlns:wp="http://schemas.openxmlformats.org/drawingml/2006/wordprocessingDrawing" xmlns:w10="urn:schemas-microsoft-com:office:word" xmlns:w="http://schemas.openxmlformats.org/wordprocessingml/2006/main" xmlns:w14="http://schemas.microsoft.com/office/word/2010/wordml" xmlns:w15="http://schemas.microsoft.com/office/word/2012/wordml" xmlns:w16cid="http://schemas.microsoft.com/office/word/2016/wordml/cid" xmlns:w16se="http://schemas.microsoft.com/office/word/2015/wordml/symex" xmlns:wpg="http://schemas.microsoft.com/office/word/2010/wordprocessingGroup" xmlns:wpi="http://schemas.microsoft.com/office/word/2010/wordprocessingInk" xmlns:wne="http://schemas.microsoft.com/office/word/2006/wordml" xmlns:wps="http://schemas.microsoft.com/office/word/2010/wordprocessingShape" mc:Ignorable="w14 w15 w16se w16cid wp14">
   <w:footnote w:type="separator" w:id="-1">
     <w:p>
       <w:r>
@@ -33619,8 +36029,8 @@
 </file>
 
 <file path=word/numbering.xml><?xml version="1.0" encoding="utf-8"?>
-<w:numbering xmlns:wpc="http://schemas.microsoft.com/office/word/2010/wordprocessingCanvas" xmlns:mo="http://schemas.microsoft.com/office/mac/office/2008/main" xmlns:mc="http://schemas.openxmlformats.org/markup-compatibility/2006" xmlns:mv="urn:schemas-microsoft-com:mac:vml" xmlns:o="urn:schemas-microsoft-com:office:office" xmlns:r="http://schemas.openxmlformats.org/officeDocument/2006/relationships" xmlns:m="http://schemas.openxmlformats.org/officeDocument/2006/math" xmlns:v="urn:schemas-microsoft-com:vml" xmlns:wp14="http://schemas.microsoft.com/office/word/2010/wordprocessingDrawing" xmlns:wp="http://schemas.openxmlformats.org/drawingml/2006/wordprocessingDrawing" xmlns:w10="urn:schemas-microsoft-com:office:word" xmlns:w="http://schemas.openxmlformats.org/wordprocessingml/2006/main" xmlns:w14="http://schemas.microsoft.com/office/word/2010/wordml" xmlns:w15="http://schemas.microsoft.com/office/word/2012/wordml" xmlns:wpg="http://schemas.microsoft.com/office/word/2010/wordprocessingGroup" xmlns:wpi="http://schemas.microsoft.com/office/word/2010/wordprocessingInk" xmlns:wne="http://schemas.microsoft.com/office/word/2006/wordml" xmlns:wps="http://schemas.microsoft.com/office/word/2010/wordprocessingShape" mc:Ignorable="w14 w15 wp14">
-  <w:abstractNum w:abstractNumId="0">
+<w:numbering xmlns:wpc="http://schemas.microsoft.com/office/word/2010/wordprocessingCanvas" xmlns:cx="http://schemas.microsoft.com/office/drawing/2014/chartex" xmlns:cx1="http://schemas.microsoft.com/office/drawing/2015/9/8/chartex" xmlns:cx2="http://schemas.microsoft.com/office/drawing/2015/10/21/chartex" xmlns:cx3="http://schemas.microsoft.com/office/drawing/2016/5/9/chartex" xmlns:cx4="http://schemas.microsoft.com/office/drawing/2016/5/10/chartex" xmlns:cx5="http://schemas.microsoft.com/office/drawing/2016/5/11/chartex" xmlns:cx6="http://schemas.microsoft.com/office/drawing/2016/5/12/chartex" xmlns:cx7="http://schemas.microsoft.com/office/drawing/2016/5/13/chartex" xmlns:cx8="http://schemas.microsoft.com/office/drawing/2016/5/14/chartex" xmlns:mc="http://schemas.openxmlformats.org/markup-compatibility/2006" xmlns:aink="http://schemas.microsoft.com/office/drawing/2016/ink" xmlns:am3d="http://schemas.microsoft.com/office/drawing/2017/model3d" xmlns:o="urn:schemas-microsoft-com:office:office" xmlns:r="http://schemas.openxmlformats.org/officeDocument/2006/relationships" xmlns:m="http://schemas.openxmlformats.org/officeDocument/2006/math" xmlns:v="urn:schemas-microsoft-com:vml" xmlns:wp14="http://schemas.microsoft.com/office/word/2010/wordprocessingDrawing" xmlns:wp="http://schemas.openxmlformats.org/drawingml/2006/wordprocessingDrawing" xmlns:w10="urn:schemas-microsoft-com:office:word" xmlns:w="http://schemas.openxmlformats.org/wordprocessingml/2006/main" xmlns:w14="http://schemas.microsoft.com/office/word/2010/wordml" xmlns:w15="http://schemas.microsoft.com/office/word/2012/wordml" xmlns:w16cid="http://schemas.microsoft.com/office/word/2016/wordml/cid" xmlns:w16se="http://schemas.microsoft.com/office/word/2015/wordml/symex" xmlns:wpg="http://schemas.microsoft.com/office/word/2010/wordprocessingGroup" xmlns:wpi="http://schemas.microsoft.com/office/word/2010/wordprocessingInk" xmlns:wne="http://schemas.microsoft.com/office/word/2006/wordml" xmlns:wps="http://schemas.microsoft.com/office/word/2010/wordprocessingShape" mc:Ignorable="w14 w15 w16se w16cid wp14">
+  <w:abstractNum w:abstractNumId="0" w15:restartNumberingAfterBreak="0">
     <w:nsid w:val="FFFFFF1D"/>
     <w:multiLevelType w:val="multilevel"/>
     <w:tmpl w:val="D0D63252"/>
@@ -33760,7 +36170,7 @@
       </w:rPr>
     </w:lvl>
   </w:abstractNum>
-  <w:abstractNum w:abstractNumId="1">
+  <w:abstractNum w:abstractNumId="1" w15:restartNumberingAfterBreak="0">
     <w:nsid w:val="00000001"/>
     <w:multiLevelType w:val="hybridMultilevel"/>
     <w:tmpl w:val="00000001"/>
@@ -33814,7 +36224,7 @@
       <w:lvlJc w:val="left"/>
     </w:lvl>
   </w:abstractNum>
-  <w:abstractNum w:abstractNumId="2">
+  <w:abstractNum w:abstractNumId="2" w15:restartNumberingAfterBreak="0">
     <w:nsid w:val="13D518E3"/>
     <w:multiLevelType w:val="hybridMultilevel"/>
     <w:tmpl w:val="2AFC6B3A"/>
@@ -33907,7 +36317,7 @@
       </w:pPr>
     </w:lvl>
   </w:abstractNum>
-  <w:abstractNum w:abstractNumId="3">
+  <w:abstractNum w:abstractNumId="3" w15:restartNumberingAfterBreak="0">
     <w:nsid w:val="18DD0C39"/>
     <w:multiLevelType w:val="hybridMultilevel"/>
     <w:tmpl w:val="01823DF2"/>
@@ -33996,7 +36406,7 @@
       </w:pPr>
     </w:lvl>
   </w:abstractNum>
-  <w:abstractNum w:abstractNumId="4">
+  <w:abstractNum w:abstractNumId="4" w15:restartNumberingAfterBreak="0">
     <w:nsid w:val="1D30788D"/>
     <w:multiLevelType w:val="multilevel"/>
     <w:tmpl w:val="37981404"/>
@@ -34082,7 +36492,7 @@
       </w:pPr>
     </w:lvl>
   </w:abstractNum>
-  <w:abstractNum w:abstractNumId="5">
+  <w:abstractNum w:abstractNumId="5" w15:restartNumberingAfterBreak="0">
     <w:nsid w:val="1D712C0B"/>
     <w:multiLevelType w:val="hybridMultilevel"/>
     <w:tmpl w:val="B1EC40DE"/>
@@ -34195,7 +36605,7 @@
       </w:rPr>
     </w:lvl>
   </w:abstractNum>
-  <w:abstractNum w:abstractNumId="6">
+  <w:abstractNum w:abstractNumId="6" w15:restartNumberingAfterBreak="0">
     <w:nsid w:val="311C433A"/>
     <w:multiLevelType w:val="multilevel"/>
     <w:tmpl w:val="71427396"/>
@@ -34344,7 +36754,7 @@
       </w:rPr>
     </w:lvl>
   </w:abstractNum>
-  <w:abstractNum w:abstractNumId="7">
+  <w:abstractNum w:abstractNumId="7" w15:restartNumberingAfterBreak="0">
     <w:nsid w:val="34850D07"/>
     <w:multiLevelType w:val="hybridMultilevel"/>
     <w:tmpl w:val="6486EDB0"/>
@@ -34433,7 +36843,7 @@
       </w:pPr>
     </w:lvl>
   </w:abstractNum>
-  <w:abstractNum w:abstractNumId="8">
+  <w:abstractNum w:abstractNumId="8" w15:restartNumberingAfterBreak="0">
     <w:nsid w:val="4700042E"/>
     <w:multiLevelType w:val="multilevel"/>
     <w:tmpl w:val="EB9A2918"/>
@@ -34546,7 +36956,7 @@
       </w:rPr>
     </w:lvl>
   </w:abstractNum>
-  <w:abstractNum w:abstractNumId="9">
+  <w:abstractNum w:abstractNumId="9" w15:restartNumberingAfterBreak="0">
     <w:nsid w:val="478B546A"/>
     <w:multiLevelType w:val="hybridMultilevel"/>
     <w:tmpl w:val="77601114"/>
@@ -34659,7 +37069,7 @@
       </w:rPr>
     </w:lvl>
   </w:abstractNum>
-  <w:abstractNum w:abstractNumId="10">
+  <w:abstractNum w:abstractNumId="10" w15:restartNumberingAfterBreak="0">
     <w:nsid w:val="480235BB"/>
     <w:multiLevelType w:val="hybridMultilevel"/>
     <w:tmpl w:val="F72E4E2C"/>
@@ -34748,7 +37158,7 @@
       </w:pPr>
     </w:lvl>
   </w:abstractNum>
-  <w:abstractNum w:abstractNumId="11">
+  <w:abstractNum w:abstractNumId="11" w15:restartNumberingAfterBreak="0">
     <w:nsid w:val="53AA7227"/>
     <w:multiLevelType w:val="hybridMultilevel"/>
     <w:tmpl w:val="35FA3F56"/>
@@ -34837,7 +37247,7 @@
       </w:pPr>
     </w:lvl>
   </w:abstractNum>
-  <w:abstractNum w:abstractNumId="12">
+  <w:abstractNum w:abstractNumId="12" w15:restartNumberingAfterBreak="0">
     <w:nsid w:val="5617745A"/>
     <w:multiLevelType w:val="multilevel"/>
     <w:tmpl w:val="577E0310"/>
@@ -34958,7 +37368,7 @@
       </w:rPr>
     </w:lvl>
   </w:abstractNum>
-  <w:abstractNum w:abstractNumId="13">
+  <w:abstractNum w:abstractNumId="13" w15:restartNumberingAfterBreak="0">
     <w:nsid w:val="56205803"/>
     <w:multiLevelType w:val="multilevel"/>
     <w:tmpl w:val="1E2855A8"/>
@@ -35057,7 +37467,7 @@
       </w:pPr>
     </w:lvl>
   </w:abstractNum>
-  <w:abstractNum w:abstractNumId="14">
+  <w:abstractNum w:abstractNumId="14" w15:restartNumberingAfterBreak="0">
     <w:nsid w:val="59641987"/>
     <w:multiLevelType w:val="hybridMultilevel"/>
     <w:tmpl w:val="1EE6A0F2"/>
@@ -35143,7 +37553,7 @@
       </w:pPr>
     </w:lvl>
   </w:abstractNum>
-  <w:abstractNum w:abstractNumId="15">
+  <w:abstractNum w:abstractNumId="15" w15:restartNumberingAfterBreak="0">
     <w:nsid w:val="59C35BF5"/>
     <w:multiLevelType w:val="multilevel"/>
     <w:tmpl w:val="E9B08DF4"/>
@@ -35264,7 +37674,7 @@
       </w:rPr>
     </w:lvl>
   </w:abstractNum>
-  <w:abstractNum w:abstractNumId="16">
+  <w:abstractNum w:abstractNumId="16" w15:restartNumberingAfterBreak="0">
     <w:nsid w:val="5AEC6112"/>
     <w:multiLevelType w:val="multilevel"/>
     <w:tmpl w:val="83A241B0"/>
@@ -35413,7 +37823,7 @@
       </w:rPr>
     </w:lvl>
   </w:abstractNum>
-  <w:abstractNum w:abstractNumId="17">
+  <w:abstractNum w:abstractNumId="17" w15:restartNumberingAfterBreak="0">
     <w:nsid w:val="615C60F6"/>
     <w:multiLevelType w:val="multilevel"/>
     <w:tmpl w:val="E9B08DF4"/>
@@ -35534,7 +37944,7 @@
       </w:rPr>
     </w:lvl>
   </w:abstractNum>
-  <w:abstractNum w:abstractNumId="18">
+  <w:abstractNum w:abstractNumId="18" w15:restartNumberingAfterBreak="0">
     <w:nsid w:val="662C6DF5"/>
     <w:multiLevelType w:val="hybridMultilevel"/>
     <w:tmpl w:val="02E215FC"/>
@@ -35646,7 +38056,7 @@
       </w:rPr>
     </w:lvl>
   </w:abstractNum>
-  <w:abstractNum w:abstractNumId="19">
+  <w:abstractNum w:abstractNumId="19" w15:restartNumberingAfterBreak="0">
     <w:nsid w:val="6A010977"/>
     <w:multiLevelType w:val="multilevel"/>
     <w:tmpl w:val="96EC5BF0"/>
@@ -35795,7 +38205,7 @@
       </w:rPr>
     </w:lvl>
   </w:abstractNum>
-  <w:abstractNum w:abstractNumId="20">
+  <w:abstractNum w:abstractNumId="20" w15:restartNumberingAfterBreak="0">
     <w:nsid w:val="703C0630"/>
     <w:multiLevelType w:val="multilevel"/>
     <w:tmpl w:val="0AF81A48"/>
@@ -35978,7 +38388,7 @@
 </file>
 
 <file path=word/people.xml><?xml version="1.0" encoding="utf-8"?>
-<w15:people xmlns:wpc="http://schemas.microsoft.com/office/word/2010/wordprocessingCanvas" xmlns:mo="http://schemas.microsoft.com/office/mac/office/2008/main" xmlns:mc="http://schemas.openxmlformats.org/markup-compatibility/2006" xmlns:mv="urn:schemas-microsoft-com:mac:vml" xmlns:o="urn:schemas-microsoft-com:office:office" xmlns:r="http://schemas.openxmlformats.org/officeDocument/2006/relationships" xmlns:m="http://schemas.openxmlformats.org/officeDocument/2006/math" xmlns:v="urn:schemas-microsoft-com:vml" xmlns:wp14="http://schemas.microsoft.com/office/word/2010/wordprocessingDrawing" xmlns:wp="http://schemas.openxmlformats.org/drawingml/2006/wordprocessingDrawing" xmlns:w10="urn:schemas-microsoft-com:office:word" xmlns:w="http://schemas.openxmlformats.org/wordprocessingml/2006/main" xmlns:w14="http://schemas.microsoft.com/office/word/2010/wordml" xmlns:w15="http://schemas.microsoft.com/office/word/2012/wordml" xmlns:wpg="http://schemas.microsoft.com/office/word/2010/wordprocessingGroup" xmlns:wpi="http://schemas.microsoft.com/office/word/2010/wordprocessingInk" xmlns:wne="http://schemas.microsoft.com/office/word/2006/wordml" xmlns:wps="http://schemas.microsoft.com/office/word/2010/wordprocessingShape" mc:Ignorable="w14 w15 wp14">
+<w15:people xmlns:wpc="http://schemas.microsoft.com/office/word/2010/wordprocessingCanvas" xmlns:cx="http://schemas.microsoft.com/office/drawing/2014/chartex" xmlns:cx1="http://schemas.microsoft.com/office/drawing/2015/9/8/chartex" xmlns:cx2="http://schemas.microsoft.com/office/drawing/2015/10/21/chartex" xmlns:cx3="http://schemas.microsoft.com/office/drawing/2016/5/9/chartex" xmlns:cx4="http://schemas.microsoft.com/office/drawing/2016/5/10/chartex" xmlns:cx5="http://schemas.microsoft.com/office/drawing/2016/5/11/chartex" xmlns:cx6="http://schemas.microsoft.com/office/drawing/2016/5/12/chartex" xmlns:cx7="http://schemas.microsoft.com/office/drawing/2016/5/13/chartex" xmlns:cx8="http://schemas.microsoft.com/office/drawing/2016/5/14/chartex" xmlns:mc="http://schemas.openxmlformats.org/markup-compatibility/2006" xmlns:aink="http://schemas.microsoft.com/office/drawing/2016/ink" xmlns:am3d="http://schemas.microsoft.com/office/drawing/2017/model3d" xmlns:o="urn:schemas-microsoft-com:office:office" xmlns:r="http://schemas.openxmlformats.org/officeDocument/2006/relationships" xmlns:m="http://schemas.openxmlformats.org/officeDocument/2006/math" xmlns:v="urn:schemas-microsoft-com:vml" xmlns:wp14="http://schemas.microsoft.com/office/word/2010/wordprocessingDrawing" xmlns:wp="http://schemas.openxmlformats.org/drawingml/2006/wordprocessingDrawing" xmlns:w10="urn:schemas-microsoft-com:office:word" xmlns:w="http://schemas.openxmlformats.org/wordprocessingml/2006/main" xmlns:w14="http://schemas.microsoft.com/office/word/2010/wordml" xmlns:w15="http://schemas.microsoft.com/office/word/2012/wordml" xmlns:w16cid="http://schemas.microsoft.com/office/word/2016/wordml/cid" xmlns:w16se="http://schemas.microsoft.com/office/word/2015/wordml/symex" xmlns:wpg="http://schemas.microsoft.com/office/word/2010/wordprocessingGroup" xmlns:wpi="http://schemas.microsoft.com/office/word/2010/wordprocessingInk" xmlns:wne="http://schemas.microsoft.com/office/word/2006/wordml" xmlns:wps="http://schemas.microsoft.com/office/word/2010/wordprocessingShape" mc:Ignorable="w14 w15 w16se w16cid wp14">
   <w15:person w15:author="Microsoft Office User">
     <w15:presenceInfo w15:providerId="None" w15:userId="Microsoft Office User"/>
   </w15:person>
@@ -35986,7 +38396,7 @@
 </file>
 
 <file path=word/styles.xml><?xml version="1.0" encoding="utf-8"?>
-<w:styles xmlns:mc="http://schemas.openxmlformats.org/markup-compatibility/2006" xmlns:r="http://schemas.openxmlformats.org/officeDocument/2006/relationships" xmlns:w="http://schemas.openxmlformats.org/wordprocessingml/2006/main" xmlns:w14="http://schemas.microsoft.com/office/word/2010/wordml" xmlns:w15="http://schemas.microsoft.com/office/word/2012/wordml" mc:Ignorable="w14 w15">
+<w:styles xmlns:mc="http://schemas.openxmlformats.org/markup-compatibility/2006" xmlns:r="http://schemas.openxmlformats.org/officeDocument/2006/relationships" xmlns:w="http://schemas.openxmlformats.org/wordprocessingml/2006/main" xmlns:w14="http://schemas.microsoft.com/office/word/2010/wordml" xmlns:w15="http://schemas.microsoft.com/office/word/2012/wordml" xmlns:w16cid="http://schemas.microsoft.com/office/word/2016/wordml/cid" xmlns:w16se="http://schemas.microsoft.com/office/word/2015/wordml/symex" mc:Ignorable="w14 w15 w16se w16cid">
   <w:docDefaults>
     <w:rPrDefault>
       <w:rPr>
@@ -35996,7 +38406,7 @@
     </w:rPrDefault>
     <w:pPrDefault/>
   </w:docDefaults>
-  <w:latentStyles w:defLockedState="0" w:defUIPriority="99" w:defSemiHidden="0" w:defUnhideWhenUsed="0" w:defQFormat="0" w:count="380">
+  <w:latentStyles w:defLockedState="0" w:defUIPriority="99" w:defSemiHidden="0" w:defUnhideWhenUsed="0" w:defQFormat="0" w:count="375">
     <w:lsdException w:name="Normal" w:uiPriority="0" w:qFormat="1"/>
     <w:lsdException w:name="heading 1" w:uiPriority="9" w:qFormat="1"/>
     <w:lsdException w:name="heading 2" w:semiHidden="1" w:uiPriority="9" w:unhideWhenUsed="1" w:qFormat="1"/>
@@ -36153,15 +38563,6 @@
     <w:lsdException w:name="Balloon Text" w:semiHidden="1" w:unhideWhenUsed="1"/>
     <w:lsdException w:name="Table Grid" w:uiPriority="59"/>
     <w:lsdException w:name="Table Theme" w:semiHidden="1" w:unhideWhenUsed="1"/>
-    <w:lsdException w:name="Note Level 1" w:semiHidden="1" w:unhideWhenUsed="1"/>
-    <w:lsdException w:name="Note Level 2" w:semiHidden="1" w:unhideWhenUsed="1"/>
-    <w:lsdException w:name="Note Level 3" w:semiHidden="1" w:unhideWhenUsed="1"/>
-    <w:lsdException w:name="Note Level 4" w:semiHidden="1" w:unhideWhenUsed="1"/>
-    <w:lsdException w:name="Note Level 5" w:semiHidden="1" w:unhideWhenUsed="1"/>
-    <w:lsdException w:name="Note Level 6" w:semiHidden="1" w:unhideWhenUsed="1"/>
-    <w:lsdException w:name="Note Level 7" w:semiHidden="1" w:unhideWhenUsed="1"/>
-    <w:lsdException w:name="Note Level 8" w:semiHidden="1" w:unhideWhenUsed="1"/>
-    <w:lsdException w:name="Note Level 9" w:semiHidden="1" w:unhideWhenUsed="1"/>
     <w:lsdException w:name="Placeholder Text" w:semiHidden="1"/>
     <w:lsdException w:name="No Spacing" w:uiPriority="1" w:qFormat="1"/>
     <w:lsdException w:name="Light Shading" w:uiPriority="60"/>
@@ -36705,7 +39106,6 @@
     <w:uiPriority w:val="59"/>
     <w:rsid w:val="00974EB5"/>
     <w:tblPr>
-      <w:tblInd w:w="0" w:type="dxa"/>
       <w:tblBorders>
         <w:top w:val="single" w:sz="4" w:space="0" w:color="auto"/>
         <w:left w:val="single" w:sz="4" w:space="0" w:color="auto"/>
@@ -36714,12 +39114,6 @@
         <w:insideH w:val="single" w:sz="4" w:space="0" w:color="auto"/>
         <w:insideV w:val="single" w:sz="4" w:space="0" w:color="auto"/>
       </w:tblBorders>
-      <w:tblCellMar>
-        <w:top w:w="0" w:type="dxa"/>
-        <w:left w:w="108" w:type="dxa"/>
-        <w:bottom w:w="0" w:type="dxa"/>
-        <w:right w:w="108" w:type="dxa"/>
-      </w:tblCellMar>
     </w:tblPr>
   </w:style>
   <w:style w:type="character" w:customStyle="1" w:styleId="Heading1Char">
@@ -37248,7 +39642,7 @@
 </file>
 
 <file path=word/charts/chart1.xml><?xml version="1.0" encoding="utf-8"?>
-<c:chartSpace xmlns:c="http://schemas.openxmlformats.org/drawingml/2006/chart" xmlns:a="http://schemas.openxmlformats.org/drawingml/2006/main" xmlns:r="http://schemas.openxmlformats.org/officeDocument/2006/relationships">
+<c:chartSpace xmlns:c="http://schemas.openxmlformats.org/drawingml/2006/chart" xmlns:a="http://schemas.openxmlformats.org/drawingml/2006/main" xmlns:r="http://schemas.openxmlformats.org/officeDocument/2006/relationships" xmlns:c16r2="http://schemas.microsoft.com/office/drawing/2015/06/chart">
   <c:date1904 val="0"/>
   <c:lang val="en-US"/>
   <c:roundedCorners val="0"/>
@@ -37276,8 +39670,8 @@
               <c:idx val="1"/>
               <c:layout>
                 <c:manualLayout>
-                  <c:x val="-0.0472222222222222"/>
-                  <c:y val="0.0555555555555555"/>
+                  <c:x val="-4.72222222222222E-2"/>
+                  <c:y val="5.5555555555555497E-2"/>
                 </c:manualLayout>
               </c:layout>
               <c:showLegendKey val="0"/>
@@ -37288,14 +39682,17 @@
               <c:showBubbleSize val="0"/>
               <c:extLst>
                 <c:ext xmlns:c15="http://schemas.microsoft.com/office/drawing/2012/chart" uri="{CE6537A1-D6FC-4f65-9D91-7224C49458BB}"/>
+                <c:ext xmlns:c16="http://schemas.microsoft.com/office/drawing/2014/chart" uri="{C3380CC4-5D6E-409C-BE32-E72D297353CC}">
+                  <c16:uniqueId val="{00000000-6A02-41B3-8122-58BD0203DA11}"/>
+                </c:ext>
               </c:extLst>
             </c:dLbl>
             <c:dLbl>
               <c:idx val="2"/>
               <c:layout>
                 <c:manualLayout>
-                  <c:x val="-0.0194446631671042"/>
-                  <c:y val="0.0462962962962963"/>
+                  <c:x val="-1.9444663167104199E-2"/>
+                  <c:y val="4.6296296296296301E-2"/>
                 </c:manualLayout>
               </c:layout>
               <c:showLegendKey val="0"/>
@@ -37306,14 +39703,17 @@
               <c:showBubbleSize val="0"/>
               <c:extLst>
                 <c:ext xmlns:c15="http://schemas.microsoft.com/office/drawing/2012/chart" uri="{CE6537A1-D6FC-4f65-9D91-7224C49458BB}"/>
+                <c:ext xmlns:c16="http://schemas.microsoft.com/office/drawing/2014/chart" uri="{C3380CC4-5D6E-409C-BE32-E72D297353CC}">
+                  <c16:uniqueId val="{00000001-6A02-41B3-8122-58BD0203DA11}"/>
+                </c:ext>
               </c:extLst>
             </c:dLbl>
             <c:dLbl>
               <c:idx val="4"/>
               <c:layout>
                 <c:manualLayout>
-                  <c:x val="-0.0166666666666667"/>
-                  <c:y val="-0.0601851851851852"/>
+                  <c:x val="-1.6666666666666701E-2"/>
+                  <c:y val="-6.0185185185185203E-2"/>
                 </c:manualLayout>
               </c:layout>
               <c:showLegendKey val="0"/>
@@ -37324,14 +39724,17 @@
               <c:showBubbleSize val="0"/>
               <c:extLst>
                 <c:ext xmlns:c15="http://schemas.microsoft.com/office/drawing/2012/chart" uri="{CE6537A1-D6FC-4f65-9D91-7224C49458BB}"/>
+                <c:ext xmlns:c16="http://schemas.microsoft.com/office/drawing/2014/chart" uri="{C3380CC4-5D6E-409C-BE32-E72D297353CC}">
+                  <c16:uniqueId val="{00000002-6A02-41B3-8122-58BD0203DA11}"/>
+                </c:ext>
               </c:extLst>
             </c:dLbl>
             <c:dLbl>
               <c:idx val="6"/>
               <c:layout>
                 <c:manualLayout>
-                  <c:x val="-0.0166666666666667"/>
-                  <c:y val="-0.0694444444444445"/>
+                  <c:x val="-1.6666666666666701E-2"/>
+                  <c:y val="-6.9444444444444503E-2"/>
                 </c:manualLayout>
               </c:layout>
               <c:showLegendKey val="0"/>
@@ -37342,14 +39745,17 @@
               <c:showBubbleSize val="0"/>
               <c:extLst>
                 <c:ext xmlns:c15="http://schemas.microsoft.com/office/drawing/2012/chart" uri="{CE6537A1-D6FC-4f65-9D91-7224C49458BB}"/>
+                <c:ext xmlns:c16="http://schemas.microsoft.com/office/drawing/2014/chart" uri="{C3380CC4-5D6E-409C-BE32-E72D297353CC}">
+                  <c16:uniqueId val="{00000003-6A02-41B3-8122-58BD0203DA11}"/>
+                </c:ext>
               </c:extLst>
             </c:dLbl>
             <c:dLbl>
               <c:idx val="7"/>
               <c:layout>
                 <c:manualLayout>
-                  <c:x val="0.00833333333333344"/>
-                  <c:y val="0.0"/>
+                  <c:x val="8.3333333333334408E-3"/>
+                  <c:y val="0"/>
                 </c:manualLayout>
               </c:layout>
               <c:showLegendKey val="0"/>
@@ -37360,6 +39766,9 @@
               <c:showBubbleSize val="0"/>
               <c:extLst>
                 <c:ext xmlns:c15="http://schemas.microsoft.com/office/drawing/2012/chart" uri="{CE6537A1-D6FC-4f65-9D91-7224C49458BB}"/>
+                <c:ext xmlns:c16="http://schemas.microsoft.com/office/drawing/2014/chart" uri="{C3380CC4-5D6E-409C-BE32-E72D297353CC}">
+                  <c16:uniqueId val="{00000004-6A02-41B3-8122-58BD0203DA11}"/>
+                </c:ext>
               </c:extLst>
             </c:dLbl>
             <c:spPr>
@@ -37442,12 +39851,17 @@
                   <c:v>2.17</c:v>
                 </c:pt>
                 <c:pt idx="7">
-                  <c:v>2.07</c:v>
+                  <c:v>2.0699999999999998</c:v>
                 </c:pt>
               </c:numCache>
             </c:numRef>
           </c:val>
           <c:smooth val="0"/>
+          <c:extLst>
+            <c:ext xmlns:c16="http://schemas.microsoft.com/office/drawing/2014/chart" uri="{C3380CC4-5D6E-409C-BE32-E72D297353CC}">
+              <c16:uniqueId val="{00000005-6A02-41B3-8122-58BD0203DA11}"/>
+            </c:ext>
+          </c:extLst>
         </c:ser>
         <c:dLbls>
           <c:showLegendKey val="0"/>
@@ -38149,7 +40563,7 @@
 </file>
 
 <file path=customXml/itemProps1.xml><?xml version="1.0" encoding="utf-8"?>
-<ds:datastoreItem xmlns:ds="http://schemas.openxmlformats.org/officeDocument/2006/customXml" ds:itemID="{0B901AEB-9CDC-9A4B-8755-45099607ECCE}">
+<ds:datastoreItem xmlns:ds="http://schemas.openxmlformats.org/officeDocument/2006/customXml" ds:itemID="{C22107B3-7227-41AF-8BE1-4786DE9D8AD5}">
   <ds:schemaRefs>
     <ds:schemaRef ds:uri="http://schemas.openxmlformats.org/officeDocument/2006/bibliography"/>
   </ds:schemaRefs>

</xml_diff>